<commit_message>
update FDD, DFD files
</commit_message>
<xml_diff>
--- a/Exercise/FDD.docx
+++ b/Exercise/FDD.docx
@@ -10,34 +10,186 @@
         <mc:AlternateContent>
           <mc:Choice Requires="wps">
             <w:drawing>
-              <wp:anchor distT="0" distB="0" distL="114300" distR="114300" simplePos="0" relativeHeight="251672576" behindDoc="0" locked="0" layoutInCell="1" allowOverlap="1">
+              <wp:anchor distT="0" distB="0" distL="114300" distR="114300" simplePos="0" relativeHeight="251689984" behindDoc="0" locked="0" layoutInCell="1" allowOverlap="1" wp14:anchorId="39D6E7BF" wp14:editId="048567C0">
                 <wp:simplePos x="0" y="0"/>
                 <wp:positionH relativeFrom="column">
-                  <wp:posOffset>2752725</wp:posOffset>
+                  <wp:posOffset>4705350</wp:posOffset>
                 </wp:positionH>
                 <wp:positionV relativeFrom="paragraph">
-                  <wp:posOffset>466725</wp:posOffset>
+                  <wp:posOffset>1952625</wp:posOffset>
                 </wp:positionV>
-                <wp:extent cx="800100" cy="1104900"/>
-                <wp:effectExtent l="0" t="0" r="76200" b="57150"/>
+                <wp:extent cx="619125" cy="1323975"/>
+                <wp:effectExtent l="0" t="0" r="28575" b="28575"/>
                 <wp:wrapNone/>
-                <wp:docPr id="10" name="Straight Arrow Connector 10"/>
+                <wp:docPr id="16" name="Rectangle 16"/>
+                <wp:cNvGraphicFramePr/>
+                <a:graphic xmlns:a="http://schemas.openxmlformats.org/drawingml/2006/main">
+                  <a:graphicData uri="http://schemas.microsoft.com/office/word/2010/wordprocessingShape">
+                    <wps:wsp>
+                      <wps:cNvSpPr/>
+                      <wps:spPr>
+                        <a:xfrm>
+                          <a:off x="0" y="0"/>
+                          <a:ext cx="619125" cy="1323975"/>
+                        </a:xfrm>
+                        <a:prstGeom prst="rect">
+                          <a:avLst/>
+                        </a:prstGeom>
+                        <a:solidFill>
+                          <a:schemeClr val="bg1"/>
+                        </a:solidFill>
+                        <a:ln>
+                          <a:solidFill>
+                            <a:schemeClr val="tx1"/>
+                          </a:solidFill>
+                        </a:ln>
+                      </wps:spPr>
+                      <wps:style>
+                        <a:lnRef idx="2">
+                          <a:schemeClr val="accent1">
+                            <a:shade val="50000"/>
+                          </a:schemeClr>
+                        </a:lnRef>
+                        <a:fillRef idx="1">
+                          <a:schemeClr val="accent1"/>
+                        </a:fillRef>
+                        <a:effectRef idx="0">
+                          <a:schemeClr val="accent1"/>
+                        </a:effectRef>
+                        <a:fontRef idx="minor">
+                          <a:schemeClr val="lt1"/>
+                        </a:fontRef>
+                      </wps:style>
+                      <wps:txbx>
+                        <w:txbxContent>
+                          <w:p>
+                            <w:pPr>
+                              <w:jc w:val="center"/>
+                              <w:rPr>
+                                <w:color w:val="000000" w:themeColor="text1"/>
+                                <w:lang w:val="en-US"/>
+                              </w:rPr>
+                            </w:pPr>
+                            <w:r>
+                              <w:rPr>
+                                <w:color w:val="000000" w:themeColor="text1"/>
+                                <w:lang w:val="en-US"/>
+                              </w:rPr>
+                              <w:t>Xét lên lớp</w:t>
+                            </w:r>
+                            <w:r>
+                              <w:rPr>
+                                <w:color w:val="000000" w:themeColor="text1"/>
+                                <w:lang w:val="en-US"/>
+                              </w:rPr>
+                              <w:t>, lưu ban</w:t>
+                            </w:r>
+                          </w:p>
+                          <w:p>
+                            <w:pPr>
+                              <w:jc w:val="center"/>
+                              <w:rPr>
+                                <w:color w:val="000000" w:themeColor="text1"/>
+                                <w:lang w:val="en-US"/>
+                              </w:rPr>
+                            </w:pPr>
+                          </w:p>
+                        </w:txbxContent>
+                      </wps:txbx>
+                      <wps:bodyPr rot="0" spcFirstLastPara="0" vertOverflow="overflow" horzOverflow="overflow" vert="horz" wrap="square" lIns="91440" tIns="45720" rIns="91440" bIns="45720" numCol="1" spcCol="0" rtlCol="0" fromWordArt="0" anchor="ctr" anchorCtr="0" forceAA="0" compatLnSpc="1">
+                        <a:prstTxWarp prst="textNoShape">
+                          <a:avLst/>
+                        </a:prstTxWarp>
+                        <a:noAutofit/>
+                      </wps:bodyPr>
+                    </wps:wsp>
+                  </a:graphicData>
+                </a:graphic>
+                <wp14:sizeRelH relativeFrom="margin">
+                  <wp14:pctWidth>0</wp14:pctWidth>
+                </wp14:sizeRelH>
+                <wp14:sizeRelV relativeFrom="margin">
+                  <wp14:pctHeight>0</wp14:pctHeight>
+                </wp14:sizeRelV>
+              </wp:anchor>
+            </w:drawing>
+          </mc:Choice>
+          <mc:Fallback>
+            <w:pict>
+              <v:rect w14:anchorId="39D6E7BF" id="Rectangle 16" o:spid="_x0000_s1026" style="position:absolute;margin-left:370.5pt;margin-top:153.75pt;width:48.75pt;height:104.25pt;z-index:251689984;visibility:visible;mso-wrap-style:square;mso-width-percent:0;mso-height-percent:0;mso-wrap-distance-left:9pt;mso-wrap-distance-top:0;mso-wrap-distance-right:9pt;mso-wrap-distance-bottom:0;mso-position-horizontal:absolute;mso-position-horizontal-relative:text;mso-position-vertical:absolute;mso-position-vertical-relative:text;mso-width-percent:0;mso-height-percent:0;mso-width-relative:margin;mso-height-relative:margin;v-text-anchor:middle" o:gfxdata="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" fillcolor="white [3212]" strokecolor="black [3213]" strokeweight="1pt">
+                <v:textbox>
+                  <w:txbxContent>
+                    <w:p>
+                      <w:pPr>
+                        <w:jc w:val="center"/>
+                        <w:rPr>
+                          <w:color w:val="000000" w:themeColor="text1"/>
+                          <w:lang w:val="en-US"/>
+                        </w:rPr>
+                      </w:pPr>
+                      <w:r>
+                        <w:rPr>
+                          <w:color w:val="000000" w:themeColor="text1"/>
+                          <w:lang w:val="en-US"/>
+                        </w:rPr>
+                        <w:t>Xét lên lớp</w:t>
+                      </w:r>
+                      <w:r>
+                        <w:rPr>
+                          <w:color w:val="000000" w:themeColor="text1"/>
+                          <w:lang w:val="en-US"/>
+                        </w:rPr>
+                        <w:t>, lưu ban</w:t>
+                      </w:r>
+                    </w:p>
+                    <w:p>
+                      <w:pPr>
+                        <w:jc w:val="center"/>
+                        <w:rPr>
+                          <w:color w:val="000000" w:themeColor="text1"/>
+                          <w:lang w:val="en-US"/>
+                        </w:rPr>
+                      </w:pPr>
+                    </w:p>
+                  </w:txbxContent>
+                </v:textbox>
+              </v:rect>
+            </w:pict>
+          </mc:Fallback>
+        </mc:AlternateContent>
+      </w:r>
+      <w:r>
+        <w:rPr>
+          <w:noProof/>
+        </w:rPr>
+        <mc:AlternateContent>
+          <mc:Choice Requires="wps">
+            <w:drawing>
+              <wp:anchor distT="0" distB="0" distL="114300" distR="114300" simplePos="0" relativeHeight="251717632" behindDoc="0" locked="0" layoutInCell="1" allowOverlap="1" wp14:anchorId="1E96F4F4" wp14:editId="203FFCE0">
+                <wp:simplePos x="0" y="0"/>
+                <wp:positionH relativeFrom="column">
+                  <wp:posOffset>2771774</wp:posOffset>
+                </wp:positionH>
+                <wp:positionV relativeFrom="paragraph">
+                  <wp:posOffset>1714501</wp:posOffset>
+                </wp:positionV>
+                <wp:extent cx="9525" cy="209550"/>
+                <wp:effectExtent l="0" t="0" r="28575" b="19050"/>
+                <wp:wrapNone/>
+                <wp:docPr id="46" name="Straight Connector 46"/>
                 <wp:cNvGraphicFramePr/>
                 <a:graphic xmlns:a="http://schemas.openxmlformats.org/drawingml/2006/main">
                   <a:graphicData uri="http://schemas.microsoft.com/office/word/2010/wordprocessingShape">
                     <wps:wsp>
                       <wps:cNvCnPr/>
                       <wps:spPr>
-                        <a:xfrm>
+                        <a:xfrm flipH="1">
                           <a:off x="0" y="0"/>
-                          <a:ext cx="800100" cy="1104900"/>
+                          <a:ext cx="9525" cy="209550"/>
                         </a:xfrm>
-                        <a:prstGeom prst="straightConnector1">
+                        <a:prstGeom prst="line">
                           <a:avLst/>
                         </a:prstGeom>
-                        <a:ln>
-                          <a:tailEnd type="triangle"/>
-                        </a:ln>
                       </wps:spPr>
                       <wps:style>
                         <a:lnRef idx="1">
@@ -68,13 +220,9 @@
           </mc:Choice>
           <mc:Fallback>
             <w:pict>
-              <v:shapetype w14:anchorId="5B2021A3" id="_x0000_t32" coordsize="21600,21600" o:spt="32" o:oned="t" path="m,l21600,21600e" filled="f">
-                <v:path arrowok="t" fillok="f" o:connecttype="none"/>
-                <o:lock v:ext="edit" shapetype="t"/>
-              </v:shapetype>
-              <v:shape id="Straight Arrow Connector 10" o:spid="_x0000_s1026" type="#_x0000_t32" style="position:absolute;margin-left:216.75pt;margin-top:36.75pt;width:63pt;height:87pt;z-index:251672576;visibility:visible;mso-wrap-style:square;mso-width-percent:0;mso-height-percent:0;mso-wrap-distance-left:9pt;mso-wrap-distance-top:0;mso-wrap-distance-right:9pt;mso-wrap-distance-bottom:0;mso-position-horizontal:absolute;mso-position-horizontal-relative:text;mso-position-vertical:absolute;mso-position-vertical-relative:text;mso-width-percent:0;mso-height-percent:0;mso-width-relative:margin;mso-height-relative:margin" o:gfxdata="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" strokecolor="#4472c4 [3204]" strokeweight=".5pt">
-                <v:stroke endarrow="block" joinstyle="miter"/>
-              </v:shape>
+              <v:line w14:anchorId="3FCDB1BD" id="Straight Connector 46" o:spid="_x0000_s1026" style="position:absolute;flip:x;z-index:251717632;visibility:visible;mso-wrap-style:square;mso-width-percent:0;mso-height-percent:0;mso-wrap-distance-left:9pt;mso-wrap-distance-top:0;mso-wrap-distance-right:9pt;mso-wrap-distance-bottom:0;mso-position-horizontal:absolute;mso-position-horizontal-relative:text;mso-position-vertical:absolute;mso-position-vertical-relative:text;mso-width-percent:0;mso-height-percent:0;mso-width-relative:margin;mso-height-relative:margin" from="218.25pt,135pt" to="219pt,151.5pt" o:gfxdata="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" strokecolor="#4472c4 [3204]" strokeweight=".5pt">
+                <v:stroke joinstyle="miter"/>
+              </v:line>
             </w:pict>
           </mc:Fallback>
         </mc:AlternateContent>
@@ -86,18 +234,18 @@
         <mc:AlternateContent>
           <mc:Choice Requires="wps">
             <w:drawing>
-              <wp:anchor distT="0" distB="0" distL="114300" distR="114300" simplePos="0" relativeHeight="251670528" behindDoc="0" locked="0" layoutInCell="1" allowOverlap="1">
+              <wp:anchor distT="0" distB="0" distL="114300" distR="114300" simplePos="0" relativeHeight="251731968" behindDoc="0" locked="0" layoutInCell="1" allowOverlap="1">
                 <wp:simplePos x="0" y="0"/>
                 <wp:positionH relativeFrom="column">
-                  <wp:posOffset>2752725</wp:posOffset>
+                  <wp:posOffset>5819775</wp:posOffset>
                 </wp:positionH>
                 <wp:positionV relativeFrom="paragraph">
-                  <wp:posOffset>442913</wp:posOffset>
+                  <wp:posOffset>1771650</wp:posOffset>
                 </wp:positionV>
-                <wp:extent cx="2047875" cy="1119187"/>
-                <wp:effectExtent l="0" t="0" r="66675" b="62230"/>
+                <wp:extent cx="1504950" cy="0"/>
+                <wp:effectExtent l="0" t="0" r="0" b="0"/>
                 <wp:wrapNone/>
-                <wp:docPr id="8" name="Straight Arrow Connector 8"/>
+                <wp:docPr id="60" name="Straight Connector 60"/>
                 <wp:cNvGraphicFramePr/>
                 <a:graphic xmlns:a="http://schemas.openxmlformats.org/drawingml/2006/main">
                   <a:graphicData uri="http://schemas.microsoft.com/office/word/2010/wordprocessingShape">
@@ -106,158 +254,11 @@
                       <wps:spPr>
                         <a:xfrm>
                           <a:off x="0" y="0"/>
-                          <a:ext cx="2047875" cy="1119187"/>
+                          <a:ext cx="1504950" cy="0"/>
                         </a:xfrm>
-                        <a:prstGeom prst="straightConnector1">
+                        <a:prstGeom prst="line">
                           <a:avLst/>
                         </a:prstGeom>
-                        <a:ln>
-                          <a:tailEnd type="triangle"/>
-                        </a:ln>
-                      </wps:spPr>
-                      <wps:style>
-                        <a:lnRef idx="1">
-                          <a:schemeClr val="accent1"/>
-                        </a:lnRef>
-                        <a:fillRef idx="0">
-                          <a:schemeClr val="accent1"/>
-                        </a:fillRef>
-                        <a:effectRef idx="0">
-                          <a:schemeClr val="accent1"/>
-                        </a:effectRef>
-                        <a:fontRef idx="minor">
-                          <a:schemeClr val="tx1"/>
-                        </a:fontRef>
-                      </wps:style>
-                      <wps:bodyPr/>
-                    </wps:wsp>
-                  </a:graphicData>
-                </a:graphic>
-                <wp14:sizeRelH relativeFrom="margin">
-                  <wp14:pctWidth>0</wp14:pctWidth>
-                </wp14:sizeRelH>
-                <wp14:sizeRelV relativeFrom="margin">
-                  <wp14:pctHeight>0</wp14:pctHeight>
-                </wp14:sizeRelV>
-              </wp:anchor>
-            </w:drawing>
-          </mc:Choice>
-          <mc:Fallback>
-            <w:pict>
-              <v:shape w14:anchorId="56FADDB6" id="Straight Arrow Connector 8" o:spid="_x0000_s1026" type="#_x0000_t32" style="position:absolute;margin-left:216.75pt;margin-top:34.9pt;width:161.25pt;height:88.1pt;z-index:251670528;visibility:visible;mso-wrap-style:square;mso-width-percent:0;mso-height-percent:0;mso-wrap-distance-left:9pt;mso-wrap-distance-top:0;mso-wrap-distance-right:9pt;mso-wrap-distance-bottom:0;mso-position-horizontal:absolute;mso-position-horizontal-relative:text;mso-position-vertical:absolute;mso-position-vertical-relative:text;mso-width-percent:0;mso-height-percent:0;mso-width-relative:margin;mso-height-relative:margin" o:gfxdata="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" strokecolor="#4472c4 [3204]" strokeweight=".5pt">
-                <v:stroke endarrow="block" joinstyle="miter"/>
-              </v:shape>
-            </w:pict>
-          </mc:Fallback>
-        </mc:AlternateContent>
-      </w:r>
-      <w:r>
-        <w:rPr>
-          <w:noProof/>
-        </w:rPr>
-        <mc:AlternateContent>
-          <mc:Choice Requires="wps">
-            <w:drawing>
-              <wp:anchor distT="0" distB="0" distL="114300" distR="114300" simplePos="0" relativeHeight="251671552" behindDoc="0" locked="0" layoutInCell="1" allowOverlap="1">
-                <wp:simplePos x="0" y="0"/>
-                <wp:positionH relativeFrom="column">
-                  <wp:posOffset>2238374</wp:posOffset>
-                </wp:positionH>
-                <wp:positionV relativeFrom="paragraph">
-                  <wp:posOffset>457200</wp:posOffset>
-                </wp:positionV>
-                <wp:extent cx="523875" cy="1143000"/>
-                <wp:effectExtent l="38100" t="0" r="28575" b="57150"/>
-                <wp:wrapNone/>
-                <wp:docPr id="9" name="Straight Arrow Connector 9"/>
-                <wp:cNvGraphicFramePr/>
-                <a:graphic xmlns:a="http://schemas.openxmlformats.org/drawingml/2006/main">
-                  <a:graphicData uri="http://schemas.microsoft.com/office/word/2010/wordprocessingShape">
-                    <wps:wsp>
-                      <wps:cNvCnPr/>
-                      <wps:spPr>
-                        <a:xfrm flipH="1">
-                          <a:off x="0" y="0"/>
-                          <a:ext cx="523875" cy="1143000"/>
-                        </a:xfrm>
-                        <a:prstGeom prst="straightConnector1">
-                          <a:avLst/>
-                        </a:prstGeom>
-                        <a:ln>
-                          <a:tailEnd type="triangle"/>
-                        </a:ln>
-                      </wps:spPr>
-                      <wps:style>
-                        <a:lnRef idx="1">
-                          <a:schemeClr val="accent1"/>
-                        </a:lnRef>
-                        <a:fillRef idx="0">
-                          <a:schemeClr val="accent1"/>
-                        </a:fillRef>
-                        <a:effectRef idx="0">
-                          <a:schemeClr val="accent1"/>
-                        </a:effectRef>
-                        <a:fontRef idx="minor">
-                          <a:schemeClr val="tx1"/>
-                        </a:fontRef>
-                      </wps:style>
-                      <wps:bodyPr/>
-                    </wps:wsp>
-                  </a:graphicData>
-                </a:graphic>
-                <wp14:sizeRelH relativeFrom="margin">
-                  <wp14:pctWidth>0</wp14:pctWidth>
-                </wp14:sizeRelH>
-                <wp14:sizeRelV relativeFrom="margin">
-                  <wp14:pctHeight>0</wp14:pctHeight>
-                </wp14:sizeRelV>
-              </wp:anchor>
-            </w:drawing>
-          </mc:Choice>
-          <mc:Fallback>
-            <w:pict>
-              <v:shape w14:anchorId="1F4DDCB9" id="Straight Arrow Connector 9" o:spid="_x0000_s1026" type="#_x0000_t32" style="position:absolute;margin-left:176.25pt;margin-top:36pt;width:41.25pt;height:90pt;flip:x;z-index:251671552;visibility:visible;mso-wrap-style:square;mso-width-percent:0;mso-height-percent:0;mso-wrap-distance-left:9pt;mso-wrap-distance-top:0;mso-wrap-distance-right:9pt;mso-wrap-distance-bottom:0;mso-position-horizontal:absolute;mso-position-horizontal-relative:text;mso-position-vertical:absolute;mso-position-vertical-relative:text;mso-width-percent:0;mso-height-percent:0;mso-width-relative:margin;mso-height-relative:margin" o:gfxdata="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" strokecolor="#4472c4 [3204]" strokeweight=".5pt">
-                <v:stroke endarrow="block" joinstyle="miter"/>
-              </v:shape>
-            </w:pict>
-          </mc:Fallback>
-        </mc:AlternateContent>
-      </w:r>
-      <w:r>
-        <w:rPr>
-          <w:noProof/>
-        </w:rPr>
-        <mc:AlternateContent>
-          <mc:Choice Requires="wps">
-            <w:drawing>
-              <wp:anchor distT="0" distB="0" distL="114300" distR="114300" simplePos="0" relativeHeight="251675648" behindDoc="0" locked="0" layoutInCell="1" allowOverlap="1">
-                <wp:simplePos x="0" y="0"/>
-                <wp:positionH relativeFrom="column">
-                  <wp:posOffset>-438150</wp:posOffset>
-                </wp:positionH>
-                <wp:positionV relativeFrom="paragraph">
-                  <wp:posOffset>466725</wp:posOffset>
-                </wp:positionV>
-                <wp:extent cx="3200400" cy="1104900"/>
-                <wp:effectExtent l="38100" t="0" r="19050" b="76200"/>
-                <wp:wrapNone/>
-                <wp:docPr id="13" name="Straight Arrow Connector 13"/>
-                <wp:cNvGraphicFramePr/>
-                <a:graphic xmlns:a="http://schemas.openxmlformats.org/drawingml/2006/main">
-                  <a:graphicData uri="http://schemas.microsoft.com/office/word/2010/wordprocessingShape">
-                    <wps:wsp>
-                      <wps:cNvCnPr/>
-                      <wps:spPr>
-                        <a:xfrm flipH="1">
-                          <a:off x="0" y="0"/>
-                          <a:ext cx="3200400" cy="1104900"/>
-                        </a:xfrm>
-                        <a:prstGeom prst="straightConnector1">
-                          <a:avLst/>
-                        </a:prstGeom>
-                        <a:ln>
-                          <a:tailEnd type="triangle"/>
-                        </a:ln>
                       </wps:spPr>
                       <wps:style>
                         <a:lnRef idx="1">
@@ -282,9 +283,9 @@
           </mc:Choice>
           <mc:Fallback>
             <w:pict>
-              <v:shape w14:anchorId="23555509" id="Straight Arrow Connector 13" o:spid="_x0000_s1026" type="#_x0000_t32" style="position:absolute;margin-left:-34.5pt;margin-top:36.75pt;width:252pt;height:87pt;flip:x;z-index:251675648;visibility:visible;mso-wrap-style:square;mso-wrap-distance-left:9pt;mso-wrap-distance-top:0;mso-wrap-distance-right:9pt;mso-wrap-distance-bottom:0;mso-position-horizontal:absolute;mso-position-horizontal-relative:text;mso-position-vertical:absolute;mso-position-vertical-relative:text" o:gfxdata="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" strokecolor="#4472c4 [3204]" strokeweight=".5pt">
-                <v:stroke endarrow="block" joinstyle="miter"/>
-              </v:shape>
+              <v:line w14:anchorId="39B4BCD5" id="Straight Connector 60" o:spid="_x0000_s1026" style="position:absolute;z-index:251731968;visibility:visible;mso-wrap-style:square;mso-wrap-distance-left:9pt;mso-wrap-distance-top:0;mso-wrap-distance-right:9pt;mso-wrap-distance-bottom:0;mso-position-horizontal:absolute;mso-position-horizontal-relative:text;mso-position-vertical:absolute;mso-position-vertical-relative:text" from="458.25pt,139.5pt" to="576.75pt,139.5pt" o:gfxdata="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" strokecolor="#4472c4 [3204]" strokeweight=".5pt">
+                <v:stroke joinstyle="miter"/>
+              </v:line>
             </w:pict>
           </mc:Fallback>
         </mc:AlternateContent>
@@ -296,34 +297,31 @@
         <mc:AlternateContent>
           <mc:Choice Requires="wps">
             <w:drawing>
-              <wp:anchor distT="0" distB="0" distL="114300" distR="114300" simplePos="0" relativeHeight="251674624" behindDoc="0" locked="0" layoutInCell="1" allowOverlap="1">
+              <wp:anchor distT="0" distB="0" distL="114300" distR="114300" simplePos="0" relativeHeight="251730944" behindDoc="0" locked="0" layoutInCell="1" allowOverlap="1">
                 <wp:simplePos x="0" y="0"/>
                 <wp:positionH relativeFrom="column">
-                  <wp:posOffset>876300</wp:posOffset>
+                  <wp:posOffset>3514724</wp:posOffset>
                 </wp:positionH>
                 <wp:positionV relativeFrom="paragraph">
-                  <wp:posOffset>466724</wp:posOffset>
+                  <wp:posOffset>1771650</wp:posOffset>
                 </wp:positionV>
-                <wp:extent cx="1885950" cy="1057275"/>
-                <wp:effectExtent l="38100" t="0" r="19050" b="47625"/>
+                <wp:extent cx="1457325" cy="0"/>
+                <wp:effectExtent l="0" t="0" r="0" b="0"/>
                 <wp:wrapNone/>
-                <wp:docPr id="12" name="Straight Arrow Connector 12"/>
+                <wp:docPr id="59" name="Straight Connector 59"/>
                 <wp:cNvGraphicFramePr/>
                 <a:graphic xmlns:a="http://schemas.openxmlformats.org/drawingml/2006/main">
                   <a:graphicData uri="http://schemas.microsoft.com/office/word/2010/wordprocessingShape">
                     <wps:wsp>
                       <wps:cNvCnPr/>
                       <wps:spPr>
-                        <a:xfrm flipH="1">
+                        <a:xfrm>
                           <a:off x="0" y="0"/>
-                          <a:ext cx="1885950" cy="1057275"/>
+                          <a:ext cx="1457325" cy="0"/>
                         </a:xfrm>
-                        <a:prstGeom prst="straightConnector1">
+                        <a:prstGeom prst="line">
                           <a:avLst/>
                         </a:prstGeom>
-                        <a:ln>
-                          <a:tailEnd type="triangle"/>
-                        </a:ln>
                       </wps:spPr>
                       <wps:style>
                         <a:lnRef idx="1">
@@ -348,9 +346,9 @@
           </mc:Choice>
           <mc:Fallback>
             <w:pict>
-              <v:shape w14:anchorId="0DB0D0D5" id="Straight Arrow Connector 12" o:spid="_x0000_s1026" type="#_x0000_t32" style="position:absolute;margin-left:69pt;margin-top:36.75pt;width:148.5pt;height:83.25pt;flip:x;z-index:251674624;visibility:visible;mso-wrap-style:square;mso-wrap-distance-left:9pt;mso-wrap-distance-top:0;mso-wrap-distance-right:9pt;mso-wrap-distance-bottom:0;mso-position-horizontal:absolute;mso-position-horizontal-relative:text;mso-position-vertical:absolute;mso-position-vertical-relative:text" o:gfxdata="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" strokecolor="#4472c4 [3204]" strokeweight=".5pt">
-                <v:stroke endarrow="block" joinstyle="miter"/>
-              </v:shape>
+              <v:line w14:anchorId="7B354504" id="Straight Connector 59" o:spid="_x0000_s1026" style="position:absolute;z-index:251730944;visibility:visible;mso-wrap-style:square;mso-wrap-distance-left:9pt;mso-wrap-distance-top:0;mso-wrap-distance-right:9pt;mso-wrap-distance-bottom:0;mso-position-horizontal:absolute;mso-position-horizontal-relative:text;mso-position-vertical:absolute;mso-position-vertical-relative:text" from="276.75pt,139.5pt" to="391.5pt,139.5pt" o:gfxdata="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" strokecolor="#4472c4 [3204]" strokeweight=".5pt">
+                <v:stroke joinstyle="miter"/>
+              </v:line>
             </w:pict>
           </mc:Fallback>
         </mc:AlternateContent>
@@ -362,18 +360,18 @@
         <mc:AlternateContent>
           <mc:Choice Requires="wps">
             <w:drawing>
-              <wp:anchor distT="0" distB="0" distL="114300" distR="114300" simplePos="0" relativeHeight="251673600" behindDoc="0" locked="0" layoutInCell="1" allowOverlap="1">
+              <wp:anchor distT="0" distB="0" distL="114300" distR="114300" simplePos="0" relativeHeight="251729920" behindDoc="0" locked="0" layoutInCell="1" allowOverlap="1">
                 <wp:simplePos x="0" y="0"/>
                 <wp:positionH relativeFrom="column">
-                  <wp:posOffset>2762250</wp:posOffset>
+                  <wp:posOffset>7334250</wp:posOffset>
                 </wp:positionH>
                 <wp:positionV relativeFrom="paragraph">
-                  <wp:posOffset>438149</wp:posOffset>
+                  <wp:posOffset>1790700</wp:posOffset>
                 </wp:positionV>
-                <wp:extent cx="3314700" cy="1114425"/>
-                <wp:effectExtent l="0" t="0" r="95250" b="66675"/>
+                <wp:extent cx="0" cy="171450"/>
+                <wp:effectExtent l="0" t="0" r="38100" b="19050"/>
                 <wp:wrapNone/>
-                <wp:docPr id="11" name="Straight Arrow Connector 11"/>
+                <wp:docPr id="58" name="Straight Connector 58"/>
                 <wp:cNvGraphicFramePr/>
                 <a:graphic xmlns:a="http://schemas.openxmlformats.org/drawingml/2006/main">
                   <a:graphicData uri="http://schemas.microsoft.com/office/word/2010/wordprocessingShape">
@@ -382,14 +380,11 @@
                       <wps:spPr>
                         <a:xfrm>
                           <a:off x="0" y="0"/>
-                          <a:ext cx="3314700" cy="1114425"/>
+                          <a:ext cx="0" cy="171450"/>
                         </a:xfrm>
-                        <a:prstGeom prst="straightConnector1">
+                        <a:prstGeom prst="line">
                           <a:avLst/>
                         </a:prstGeom>
-                        <a:ln>
-                          <a:tailEnd type="triangle"/>
-                        </a:ln>
                       </wps:spPr>
                       <wps:style>
                         <a:lnRef idx="1">
@@ -414,9 +409,9 @@
           </mc:Choice>
           <mc:Fallback>
             <w:pict>
-              <v:shape w14:anchorId="3C12F709" id="Straight Arrow Connector 11" o:spid="_x0000_s1026" type="#_x0000_t32" style="position:absolute;margin-left:217.5pt;margin-top:34.5pt;width:261pt;height:87.75pt;z-index:251673600;visibility:visible;mso-wrap-style:square;mso-wrap-distance-left:9pt;mso-wrap-distance-top:0;mso-wrap-distance-right:9pt;mso-wrap-distance-bottom:0;mso-position-horizontal:absolute;mso-position-horizontal-relative:text;mso-position-vertical:absolute;mso-position-vertical-relative:text" o:gfxdata="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" strokecolor="#4472c4 [3204]" strokeweight=".5pt">
-                <v:stroke endarrow="block" joinstyle="miter"/>
-              </v:shape>
+              <v:line w14:anchorId="6C3704E8" id="Straight Connector 58" o:spid="_x0000_s1026" style="position:absolute;z-index:251729920;visibility:visible;mso-wrap-style:square;mso-wrap-distance-left:9pt;mso-wrap-distance-top:0;mso-wrap-distance-right:9pt;mso-wrap-distance-bottom:0;mso-position-horizontal:absolute;mso-position-horizontal-relative:text;mso-position-vertical:absolute;mso-position-vertical-relative:text" from="577.5pt,141pt" to="577.5pt,154.5pt" o:gfxdata="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" strokecolor="#4472c4 [3204]" strokeweight=".5pt">
+                <v:stroke joinstyle="miter"/>
+              </v:line>
             </w:pict>
           </mc:Fallback>
         </mc:AlternateContent>
@@ -428,18 +423,1344 @@
         <mc:AlternateContent>
           <mc:Choice Requires="wps">
             <w:drawing>
-              <wp:anchor distT="0" distB="0" distL="114300" distR="114300" simplePos="0" relativeHeight="251661312" behindDoc="0" locked="0" layoutInCell="1" allowOverlap="1" wp14:anchorId="48C68829" wp14:editId="03626610">
+              <wp:anchor distT="0" distB="0" distL="114300" distR="114300" simplePos="0" relativeHeight="251727872" behindDoc="0" locked="0" layoutInCell="1" allowOverlap="1">
                 <wp:simplePos x="0" y="0"/>
                 <wp:positionH relativeFrom="column">
-                  <wp:posOffset>-885825</wp:posOffset>
+                  <wp:posOffset>5810250</wp:posOffset>
                 </wp:positionH>
                 <wp:positionV relativeFrom="paragraph">
-                  <wp:posOffset>1551940</wp:posOffset>
+                  <wp:posOffset>1752600</wp:posOffset>
                 </wp:positionV>
-                <wp:extent cx="990600" cy="714375"/>
-                <wp:effectExtent l="0" t="0" r="19050" b="28575"/>
+                <wp:extent cx="0" cy="180975"/>
+                <wp:effectExtent l="0" t="0" r="38100" b="28575"/>
                 <wp:wrapNone/>
-                <wp:docPr id="2" name="Rectangle 2"/>
+                <wp:docPr id="56" name="Straight Connector 56"/>
+                <wp:cNvGraphicFramePr/>
+                <a:graphic xmlns:a="http://schemas.openxmlformats.org/drawingml/2006/main">
+                  <a:graphicData uri="http://schemas.microsoft.com/office/word/2010/wordprocessingShape">
+                    <wps:wsp>
+                      <wps:cNvCnPr/>
+                      <wps:spPr>
+                        <a:xfrm>
+                          <a:off x="0" y="0"/>
+                          <a:ext cx="0" cy="180975"/>
+                        </a:xfrm>
+                        <a:prstGeom prst="line">
+                          <a:avLst/>
+                        </a:prstGeom>
+                      </wps:spPr>
+                      <wps:style>
+                        <a:lnRef idx="1">
+                          <a:schemeClr val="accent1"/>
+                        </a:lnRef>
+                        <a:fillRef idx="0">
+                          <a:schemeClr val="accent1"/>
+                        </a:fillRef>
+                        <a:effectRef idx="0">
+                          <a:schemeClr val="accent1"/>
+                        </a:effectRef>
+                        <a:fontRef idx="minor">
+                          <a:schemeClr val="tx1"/>
+                        </a:fontRef>
+                      </wps:style>
+                      <wps:bodyPr/>
+                    </wps:wsp>
+                  </a:graphicData>
+                </a:graphic>
+              </wp:anchor>
+            </w:drawing>
+          </mc:Choice>
+          <mc:Fallback>
+            <w:pict>
+              <v:line w14:anchorId="10BBC590" id="Straight Connector 56" o:spid="_x0000_s1026" style="position:absolute;z-index:251727872;visibility:visible;mso-wrap-style:square;mso-wrap-distance-left:9pt;mso-wrap-distance-top:0;mso-wrap-distance-right:9pt;mso-wrap-distance-bottom:0;mso-position-horizontal:absolute;mso-position-horizontal-relative:text;mso-position-vertical:absolute;mso-position-vertical-relative:text" from="457.5pt,138pt" to="457.5pt,152.25pt" o:gfxdata="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" strokecolor="#4472c4 [3204]" strokeweight=".5pt">
+                <v:stroke joinstyle="miter"/>
+              </v:line>
+            </w:pict>
+          </mc:Fallback>
+        </mc:AlternateContent>
+      </w:r>
+      <w:r>
+        <w:rPr>
+          <w:noProof/>
+        </w:rPr>
+        <mc:AlternateContent>
+          <mc:Choice Requires="wps">
+            <w:drawing>
+              <wp:anchor distT="0" distB="0" distL="114300" distR="114300" simplePos="0" relativeHeight="251726848" behindDoc="0" locked="0" layoutInCell="1" allowOverlap="1">
+                <wp:simplePos x="0" y="0"/>
+                <wp:positionH relativeFrom="column">
+                  <wp:posOffset>4972050</wp:posOffset>
+                </wp:positionH>
+                <wp:positionV relativeFrom="paragraph">
+                  <wp:posOffset>1781175</wp:posOffset>
+                </wp:positionV>
+                <wp:extent cx="0" cy="180975"/>
+                <wp:effectExtent l="0" t="0" r="38100" b="28575"/>
+                <wp:wrapNone/>
+                <wp:docPr id="55" name="Straight Connector 55"/>
+                <wp:cNvGraphicFramePr/>
+                <a:graphic xmlns:a="http://schemas.openxmlformats.org/drawingml/2006/main">
+                  <a:graphicData uri="http://schemas.microsoft.com/office/word/2010/wordprocessingShape">
+                    <wps:wsp>
+                      <wps:cNvCnPr/>
+                      <wps:spPr>
+                        <a:xfrm>
+                          <a:off x="0" y="0"/>
+                          <a:ext cx="0" cy="180975"/>
+                        </a:xfrm>
+                        <a:prstGeom prst="line">
+                          <a:avLst/>
+                        </a:prstGeom>
+                      </wps:spPr>
+                      <wps:style>
+                        <a:lnRef idx="1">
+                          <a:schemeClr val="accent1"/>
+                        </a:lnRef>
+                        <a:fillRef idx="0">
+                          <a:schemeClr val="accent1"/>
+                        </a:fillRef>
+                        <a:effectRef idx="0">
+                          <a:schemeClr val="accent1"/>
+                        </a:effectRef>
+                        <a:fontRef idx="minor">
+                          <a:schemeClr val="tx1"/>
+                        </a:fontRef>
+                      </wps:style>
+                      <wps:bodyPr/>
+                    </wps:wsp>
+                  </a:graphicData>
+                </a:graphic>
+              </wp:anchor>
+            </w:drawing>
+          </mc:Choice>
+          <mc:Fallback>
+            <w:pict>
+              <v:line w14:anchorId="364D1BB7" id="Straight Connector 55" o:spid="_x0000_s1026" style="position:absolute;z-index:251726848;visibility:visible;mso-wrap-style:square;mso-wrap-distance-left:9pt;mso-wrap-distance-top:0;mso-wrap-distance-right:9pt;mso-wrap-distance-bottom:0;mso-position-horizontal:absolute;mso-position-horizontal-relative:text;mso-position-vertical:absolute;mso-position-vertical-relative:text" from="391.5pt,140.25pt" to="391.5pt,154.5pt" o:gfxdata="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" strokecolor="#4472c4 [3204]" strokeweight=".5pt">
+                <v:stroke joinstyle="miter"/>
+              </v:line>
+            </w:pict>
+          </mc:Fallback>
+        </mc:AlternateContent>
+      </w:r>
+      <w:r>
+        <w:rPr>
+          <w:noProof/>
+        </w:rPr>
+        <mc:AlternateContent>
+          <mc:Choice Requires="wps">
+            <w:drawing>
+              <wp:anchor distT="0" distB="0" distL="114300" distR="114300" simplePos="0" relativeHeight="251725824" behindDoc="0" locked="0" layoutInCell="1" allowOverlap="1">
+                <wp:simplePos x="0" y="0"/>
+                <wp:positionH relativeFrom="column">
+                  <wp:posOffset>3524250</wp:posOffset>
+                </wp:positionH>
+                <wp:positionV relativeFrom="paragraph">
+                  <wp:posOffset>1771650</wp:posOffset>
+                </wp:positionV>
+                <wp:extent cx="0" cy="171450"/>
+                <wp:effectExtent l="0" t="0" r="38100" b="19050"/>
+                <wp:wrapNone/>
+                <wp:docPr id="54" name="Straight Connector 54"/>
+                <wp:cNvGraphicFramePr/>
+                <a:graphic xmlns:a="http://schemas.openxmlformats.org/drawingml/2006/main">
+                  <a:graphicData uri="http://schemas.microsoft.com/office/word/2010/wordprocessingShape">
+                    <wps:wsp>
+                      <wps:cNvCnPr/>
+                      <wps:spPr>
+                        <a:xfrm>
+                          <a:off x="0" y="0"/>
+                          <a:ext cx="0" cy="171450"/>
+                        </a:xfrm>
+                        <a:prstGeom prst="line">
+                          <a:avLst/>
+                        </a:prstGeom>
+                      </wps:spPr>
+                      <wps:style>
+                        <a:lnRef idx="1">
+                          <a:schemeClr val="accent1"/>
+                        </a:lnRef>
+                        <a:fillRef idx="0">
+                          <a:schemeClr val="accent1"/>
+                        </a:fillRef>
+                        <a:effectRef idx="0">
+                          <a:schemeClr val="accent1"/>
+                        </a:effectRef>
+                        <a:fontRef idx="minor">
+                          <a:schemeClr val="tx1"/>
+                        </a:fontRef>
+                      </wps:style>
+                      <wps:bodyPr/>
+                    </wps:wsp>
+                  </a:graphicData>
+                </a:graphic>
+              </wp:anchor>
+            </w:drawing>
+          </mc:Choice>
+          <mc:Fallback>
+            <w:pict>
+              <v:line w14:anchorId="0CA03734" id="Straight Connector 54" o:spid="_x0000_s1026" style="position:absolute;z-index:251725824;visibility:visible;mso-wrap-style:square;mso-wrap-distance-left:9pt;mso-wrap-distance-top:0;mso-wrap-distance-right:9pt;mso-wrap-distance-bottom:0;mso-position-horizontal:absolute;mso-position-horizontal-relative:text;mso-position-vertical:absolute;mso-position-vertical-relative:text" from="277.5pt,139.5pt" to="277.5pt,153pt" o:gfxdata="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" strokecolor="#4472c4 [3204]" strokeweight=".5pt">
+                <v:stroke joinstyle="miter"/>
+              </v:line>
+            </w:pict>
+          </mc:Fallback>
+        </mc:AlternateContent>
+      </w:r>
+      <w:r>
+        <w:rPr>
+          <w:noProof/>
+        </w:rPr>
+        <mc:AlternateContent>
+          <mc:Choice Requires="wps">
+            <w:drawing>
+              <wp:anchor distT="0" distB="0" distL="114300" distR="114300" simplePos="0" relativeHeight="251724800" behindDoc="0" locked="0" layoutInCell="1" allowOverlap="1">
+                <wp:simplePos x="0" y="0"/>
+                <wp:positionH relativeFrom="column">
+                  <wp:posOffset>4352925</wp:posOffset>
+                </wp:positionH>
+                <wp:positionV relativeFrom="paragraph">
+                  <wp:posOffset>1562100</wp:posOffset>
+                </wp:positionV>
+                <wp:extent cx="0" cy="390525"/>
+                <wp:effectExtent l="0" t="0" r="38100" b="28575"/>
+                <wp:wrapNone/>
+                <wp:docPr id="53" name="Straight Connector 53"/>
+                <wp:cNvGraphicFramePr/>
+                <a:graphic xmlns:a="http://schemas.openxmlformats.org/drawingml/2006/main">
+                  <a:graphicData uri="http://schemas.microsoft.com/office/word/2010/wordprocessingShape">
+                    <wps:wsp>
+                      <wps:cNvCnPr/>
+                      <wps:spPr>
+                        <a:xfrm>
+                          <a:off x="0" y="0"/>
+                          <a:ext cx="0" cy="390525"/>
+                        </a:xfrm>
+                        <a:prstGeom prst="line">
+                          <a:avLst/>
+                        </a:prstGeom>
+                      </wps:spPr>
+                      <wps:style>
+                        <a:lnRef idx="1">
+                          <a:schemeClr val="accent1"/>
+                        </a:lnRef>
+                        <a:fillRef idx="0">
+                          <a:schemeClr val="accent1"/>
+                        </a:fillRef>
+                        <a:effectRef idx="0">
+                          <a:schemeClr val="accent1"/>
+                        </a:effectRef>
+                        <a:fontRef idx="minor">
+                          <a:schemeClr val="tx1"/>
+                        </a:fontRef>
+                      </wps:style>
+                      <wps:bodyPr/>
+                    </wps:wsp>
+                  </a:graphicData>
+                </a:graphic>
+              </wp:anchor>
+            </w:drawing>
+          </mc:Choice>
+          <mc:Fallback>
+            <w:pict>
+              <v:line w14:anchorId="6AD3FC5A" id="Straight Connector 53" o:spid="_x0000_s1026" style="position:absolute;z-index:251724800;visibility:visible;mso-wrap-style:square;mso-wrap-distance-left:9pt;mso-wrap-distance-top:0;mso-wrap-distance-right:9pt;mso-wrap-distance-bottom:0;mso-position-horizontal:absolute;mso-position-horizontal-relative:text;mso-position-vertical:absolute;mso-position-vertical-relative:text" from="342.75pt,123pt" to="342.75pt,153.75pt" o:gfxdata="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" strokecolor="#4472c4 [3204]" strokeweight=".5pt">
+                <v:stroke joinstyle="miter"/>
+              </v:line>
+            </w:pict>
+          </mc:Fallback>
+        </mc:AlternateContent>
+      </w:r>
+      <w:r>
+        <w:rPr>
+          <w:noProof/>
+        </w:rPr>
+        <mc:AlternateContent>
+          <mc:Choice Requires="wps">
+            <w:drawing>
+              <wp:anchor distT="0" distB="0" distL="114300" distR="114300" simplePos="0" relativeHeight="251723776" behindDoc="0" locked="0" layoutInCell="1" allowOverlap="1">
+                <wp:simplePos x="0" y="0"/>
+                <wp:positionH relativeFrom="column">
+                  <wp:posOffset>2447925</wp:posOffset>
+                </wp:positionH>
+                <wp:positionV relativeFrom="paragraph">
+                  <wp:posOffset>3133725</wp:posOffset>
+                </wp:positionV>
+                <wp:extent cx="0" cy="190500"/>
+                <wp:effectExtent l="0" t="0" r="38100" b="19050"/>
+                <wp:wrapNone/>
+                <wp:docPr id="52" name="Straight Connector 52"/>
+                <wp:cNvGraphicFramePr/>
+                <a:graphic xmlns:a="http://schemas.openxmlformats.org/drawingml/2006/main">
+                  <a:graphicData uri="http://schemas.microsoft.com/office/word/2010/wordprocessingShape">
+                    <wps:wsp>
+                      <wps:cNvCnPr/>
+                      <wps:spPr>
+                        <a:xfrm>
+                          <a:off x="0" y="0"/>
+                          <a:ext cx="0" cy="190500"/>
+                        </a:xfrm>
+                        <a:prstGeom prst="line">
+                          <a:avLst/>
+                        </a:prstGeom>
+                      </wps:spPr>
+                      <wps:style>
+                        <a:lnRef idx="1">
+                          <a:schemeClr val="accent1"/>
+                        </a:lnRef>
+                        <a:fillRef idx="0">
+                          <a:schemeClr val="accent1"/>
+                        </a:fillRef>
+                        <a:effectRef idx="0">
+                          <a:schemeClr val="accent1"/>
+                        </a:effectRef>
+                        <a:fontRef idx="minor">
+                          <a:schemeClr val="tx1"/>
+                        </a:fontRef>
+                      </wps:style>
+                      <wps:bodyPr/>
+                    </wps:wsp>
+                  </a:graphicData>
+                </a:graphic>
+              </wp:anchor>
+            </w:drawing>
+          </mc:Choice>
+          <mc:Fallback>
+            <w:pict>
+              <v:line w14:anchorId="7905EEF4" id="Straight Connector 52" o:spid="_x0000_s1026" style="position:absolute;z-index:251723776;visibility:visible;mso-wrap-style:square;mso-wrap-distance-left:9pt;mso-wrap-distance-top:0;mso-wrap-distance-right:9pt;mso-wrap-distance-bottom:0;mso-position-horizontal:absolute;mso-position-horizontal-relative:text;mso-position-vertical:absolute;mso-position-vertical-relative:text" from="192.75pt,246.75pt" to="192.75pt,261.75pt" o:gfxdata="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" strokecolor="#4472c4 [3204]" strokeweight=".5pt">
+                <v:stroke joinstyle="miter"/>
+              </v:line>
+            </w:pict>
+          </mc:Fallback>
+        </mc:AlternateContent>
+      </w:r>
+      <w:r>
+        <w:rPr>
+          <w:noProof/>
+        </w:rPr>
+        <mc:AlternateContent>
+          <mc:Choice Requires="wps">
+            <w:drawing>
+              <wp:anchor distT="0" distB="0" distL="114300" distR="114300" simplePos="0" relativeHeight="251722752" behindDoc="0" locked="0" layoutInCell="1" allowOverlap="1">
+                <wp:simplePos x="0" y="0"/>
+                <wp:positionH relativeFrom="column">
+                  <wp:posOffset>1552575</wp:posOffset>
+                </wp:positionH>
+                <wp:positionV relativeFrom="paragraph">
+                  <wp:posOffset>3124200</wp:posOffset>
+                </wp:positionV>
+                <wp:extent cx="0" cy="190500"/>
+                <wp:effectExtent l="0" t="0" r="38100" b="19050"/>
+                <wp:wrapNone/>
+                <wp:docPr id="51" name="Straight Connector 51"/>
+                <wp:cNvGraphicFramePr/>
+                <a:graphic xmlns:a="http://schemas.openxmlformats.org/drawingml/2006/main">
+                  <a:graphicData uri="http://schemas.microsoft.com/office/word/2010/wordprocessingShape">
+                    <wps:wsp>
+                      <wps:cNvCnPr/>
+                      <wps:spPr>
+                        <a:xfrm>
+                          <a:off x="0" y="0"/>
+                          <a:ext cx="0" cy="190500"/>
+                        </a:xfrm>
+                        <a:prstGeom prst="line">
+                          <a:avLst/>
+                        </a:prstGeom>
+                      </wps:spPr>
+                      <wps:style>
+                        <a:lnRef idx="1">
+                          <a:schemeClr val="accent1"/>
+                        </a:lnRef>
+                        <a:fillRef idx="0">
+                          <a:schemeClr val="accent1"/>
+                        </a:fillRef>
+                        <a:effectRef idx="0">
+                          <a:schemeClr val="accent1"/>
+                        </a:effectRef>
+                        <a:fontRef idx="minor">
+                          <a:schemeClr val="tx1"/>
+                        </a:fontRef>
+                      </wps:style>
+                      <wps:bodyPr/>
+                    </wps:wsp>
+                  </a:graphicData>
+                </a:graphic>
+              </wp:anchor>
+            </w:drawing>
+          </mc:Choice>
+          <mc:Fallback>
+            <w:pict>
+              <v:line w14:anchorId="1EA0AF43" id="Straight Connector 51" o:spid="_x0000_s1026" style="position:absolute;z-index:251722752;visibility:visible;mso-wrap-style:square;mso-wrap-distance-left:9pt;mso-wrap-distance-top:0;mso-wrap-distance-right:9pt;mso-wrap-distance-bottom:0;mso-position-horizontal:absolute;mso-position-horizontal-relative:text;mso-position-vertical:absolute;mso-position-vertical-relative:text" from="122.25pt,246pt" to="122.25pt,261pt" o:gfxdata="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" strokecolor="#4472c4 [3204]" strokeweight=".5pt">
+                <v:stroke joinstyle="miter"/>
+              </v:line>
+            </w:pict>
+          </mc:Fallback>
+        </mc:AlternateContent>
+      </w:r>
+      <w:r>
+        <w:rPr>
+          <w:noProof/>
+        </w:rPr>
+        <mc:AlternateContent>
+          <mc:Choice Requires="wps">
+            <w:drawing>
+              <wp:anchor distT="0" distB="0" distL="114300" distR="114300" simplePos="0" relativeHeight="251721728" behindDoc="0" locked="0" layoutInCell="1" allowOverlap="1">
+                <wp:simplePos x="0" y="0"/>
+                <wp:positionH relativeFrom="column">
+                  <wp:posOffset>2057400</wp:posOffset>
+                </wp:positionH>
+                <wp:positionV relativeFrom="paragraph">
+                  <wp:posOffset>2962275</wp:posOffset>
+                </wp:positionV>
+                <wp:extent cx="0" cy="171450"/>
+                <wp:effectExtent l="0" t="0" r="38100" b="19050"/>
+                <wp:wrapNone/>
+                <wp:docPr id="50" name="Straight Connector 50"/>
+                <wp:cNvGraphicFramePr/>
+                <a:graphic xmlns:a="http://schemas.openxmlformats.org/drawingml/2006/main">
+                  <a:graphicData uri="http://schemas.microsoft.com/office/word/2010/wordprocessingShape">
+                    <wps:wsp>
+                      <wps:cNvCnPr/>
+                      <wps:spPr>
+                        <a:xfrm>
+                          <a:off x="0" y="0"/>
+                          <a:ext cx="0" cy="171450"/>
+                        </a:xfrm>
+                        <a:prstGeom prst="line">
+                          <a:avLst/>
+                        </a:prstGeom>
+                      </wps:spPr>
+                      <wps:style>
+                        <a:lnRef idx="1">
+                          <a:schemeClr val="accent1"/>
+                        </a:lnRef>
+                        <a:fillRef idx="0">
+                          <a:schemeClr val="accent1"/>
+                        </a:fillRef>
+                        <a:effectRef idx="0">
+                          <a:schemeClr val="accent1"/>
+                        </a:effectRef>
+                        <a:fontRef idx="minor">
+                          <a:schemeClr val="tx1"/>
+                        </a:fontRef>
+                      </wps:style>
+                      <wps:bodyPr/>
+                    </wps:wsp>
+                  </a:graphicData>
+                </a:graphic>
+              </wp:anchor>
+            </w:drawing>
+          </mc:Choice>
+          <mc:Fallback>
+            <w:pict>
+              <v:line w14:anchorId="7CB24856" id="Straight Connector 50" o:spid="_x0000_s1026" style="position:absolute;z-index:251721728;visibility:visible;mso-wrap-style:square;mso-wrap-distance-left:9pt;mso-wrap-distance-top:0;mso-wrap-distance-right:9pt;mso-wrap-distance-bottom:0;mso-position-horizontal:absolute;mso-position-horizontal-relative:text;mso-position-vertical:absolute;mso-position-vertical-relative:text" from="162pt,233.25pt" to="162pt,246.75pt" o:gfxdata="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" strokecolor="#4472c4 [3204]" strokeweight=".5pt">
+                <v:stroke joinstyle="miter"/>
+              </v:line>
+            </w:pict>
+          </mc:Fallback>
+        </mc:AlternateContent>
+      </w:r>
+      <w:r>
+        <w:rPr>
+          <w:noProof/>
+        </w:rPr>
+        <mc:AlternateContent>
+          <mc:Choice Requires="wps">
+            <w:drawing>
+              <wp:anchor distT="0" distB="0" distL="114300" distR="114300" simplePos="0" relativeHeight="251720704" behindDoc="0" locked="0" layoutInCell="1" allowOverlap="1">
+                <wp:simplePos x="0" y="0"/>
+                <wp:positionH relativeFrom="column">
+                  <wp:posOffset>1543050</wp:posOffset>
+                </wp:positionH>
+                <wp:positionV relativeFrom="paragraph">
+                  <wp:posOffset>3133725</wp:posOffset>
+                </wp:positionV>
+                <wp:extent cx="904875" cy="0"/>
+                <wp:effectExtent l="0" t="0" r="0" b="0"/>
+                <wp:wrapNone/>
+                <wp:docPr id="49" name="Straight Connector 49"/>
+                <wp:cNvGraphicFramePr/>
+                <a:graphic xmlns:a="http://schemas.openxmlformats.org/drawingml/2006/main">
+                  <a:graphicData uri="http://schemas.microsoft.com/office/word/2010/wordprocessingShape">
+                    <wps:wsp>
+                      <wps:cNvCnPr/>
+                      <wps:spPr>
+                        <a:xfrm>
+                          <a:off x="0" y="0"/>
+                          <a:ext cx="904875" cy="0"/>
+                        </a:xfrm>
+                        <a:prstGeom prst="line">
+                          <a:avLst/>
+                        </a:prstGeom>
+                      </wps:spPr>
+                      <wps:style>
+                        <a:lnRef idx="1">
+                          <a:schemeClr val="accent1"/>
+                        </a:lnRef>
+                        <a:fillRef idx="0">
+                          <a:schemeClr val="accent1"/>
+                        </a:fillRef>
+                        <a:effectRef idx="0">
+                          <a:schemeClr val="accent1"/>
+                        </a:effectRef>
+                        <a:fontRef idx="minor">
+                          <a:schemeClr val="tx1"/>
+                        </a:fontRef>
+                      </wps:style>
+                      <wps:bodyPr/>
+                    </wps:wsp>
+                  </a:graphicData>
+                </a:graphic>
+              </wp:anchor>
+            </w:drawing>
+          </mc:Choice>
+          <mc:Fallback>
+            <w:pict>
+              <v:line w14:anchorId="19B63584" id="Straight Connector 49" o:spid="_x0000_s1026" style="position:absolute;z-index:251720704;visibility:visible;mso-wrap-style:square;mso-wrap-distance-left:9pt;mso-wrap-distance-top:0;mso-wrap-distance-right:9pt;mso-wrap-distance-bottom:0;mso-position-horizontal:absolute;mso-position-horizontal-relative:text;mso-position-vertical:absolute;mso-position-vertical-relative:text" from="121.5pt,246.75pt" to="192.75pt,246.75pt" o:gfxdata="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" strokecolor="#4472c4 [3204]" strokeweight=".5pt">
+                <v:stroke joinstyle="miter"/>
+              </v:line>
+            </w:pict>
+          </mc:Fallback>
+        </mc:AlternateContent>
+      </w:r>
+      <w:r>
+        <w:rPr>
+          <w:noProof/>
+        </w:rPr>
+        <mc:AlternateContent>
+          <mc:Choice Requires="wps">
+            <w:drawing>
+              <wp:anchor distT="0" distB="0" distL="114300" distR="114300" simplePos="0" relativeHeight="251719680" behindDoc="0" locked="0" layoutInCell="1" allowOverlap="1">
+                <wp:simplePos x="0" y="0"/>
+                <wp:positionH relativeFrom="column">
+                  <wp:posOffset>2038350</wp:posOffset>
+                </wp:positionH>
+                <wp:positionV relativeFrom="paragraph">
+                  <wp:posOffset>1571625</wp:posOffset>
+                </wp:positionV>
+                <wp:extent cx="0" cy="342900"/>
+                <wp:effectExtent l="0" t="0" r="38100" b="19050"/>
+                <wp:wrapNone/>
+                <wp:docPr id="48" name="Straight Connector 48"/>
+                <wp:cNvGraphicFramePr/>
+                <a:graphic xmlns:a="http://schemas.openxmlformats.org/drawingml/2006/main">
+                  <a:graphicData uri="http://schemas.microsoft.com/office/word/2010/wordprocessingShape">
+                    <wps:wsp>
+                      <wps:cNvCnPr/>
+                      <wps:spPr>
+                        <a:xfrm>
+                          <a:off x="0" y="0"/>
+                          <a:ext cx="0" cy="342900"/>
+                        </a:xfrm>
+                        <a:prstGeom prst="line">
+                          <a:avLst/>
+                        </a:prstGeom>
+                      </wps:spPr>
+                      <wps:style>
+                        <a:lnRef idx="1">
+                          <a:schemeClr val="accent1"/>
+                        </a:lnRef>
+                        <a:fillRef idx="0">
+                          <a:schemeClr val="accent1"/>
+                        </a:fillRef>
+                        <a:effectRef idx="0">
+                          <a:schemeClr val="accent1"/>
+                        </a:effectRef>
+                        <a:fontRef idx="minor">
+                          <a:schemeClr val="tx1"/>
+                        </a:fontRef>
+                      </wps:style>
+                      <wps:bodyPr/>
+                    </wps:wsp>
+                  </a:graphicData>
+                </a:graphic>
+              </wp:anchor>
+            </w:drawing>
+          </mc:Choice>
+          <mc:Fallback>
+            <w:pict>
+              <v:line w14:anchorId="60E25C87" id="Straight Connector 48" o:spid="_x0000_s1026" style="position:absolute;z-index:251719680;visibility:visible;mso-wrap-style:square;mso-wrap-distance-left:9pt;mso-wrap-distance-top:0;mso-wrap-distance-right:9pt;mso-wrap-distance-bottom:0;mso-position-horizontal:absolute;mso-position-horizontal-relative:text;mso-position-vertical:absolute;mso-position-vertical-relative:text" from="160.5pt,123.75pt" to="160.5pt,150.75pt" o:gfxdata="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" strokecolor="#4472c4 [3204]" strokeweight=".5pt">
+                <v:stroke joinstyle="miter"/>
+              </v:line>
+            </w:pict>
+          </mc:Fallback>
+        </mc:AlternateContent>
+      </w:r>
+      <w:r>
+        <w:rPr>
+          <w:noProof/>
+        </w:rPr>
+        <mc:AlternateContent>
+          <mc:Choice Requires="wps">
+            <w:drawing>
+              <wp:anchor distT="0" distB="0" distL="114300" distR="114300" simplePos="0" relativeHeight="251718656" behindDoc="0" locked="0" layoutInCell="1" allowOverlap="1">
+                <wp:simplePos x="0" y="0"/>
+                <wp:positionH relativeFrom="column">
+                  <wp:posOffset>1390650</wp:posOffset>
+                </wp:positionH>
+                <wp:positionV relativeFrom="paragraph">
+                  <wp:posOffset>1724025</wp:posOffset>
+                </wp:positionV>
+                <wp:extent cx="1371600" cy="0"/>
+                <wp:effectExtent l="0" t="0" r="0" b="0"/>
+                <wp:wrapNone/>
+                <wp:docPr id="47" name="Straight Connector 47"/>
+                <wp:cNvGraphicFramePr/>
+                <a:graphic xmlns:a="http://schemas.openxmlformats.org/drawingml/2006/main">
+                  <a:graphicData uri="http://schemas.microsoft.com/office/word/2010/wordprocessingShape">
+                    <wps:wsp>
+                      <wps:cNvCnPr/>
+                      <wps:spPr>
+                        <a:xfrm>
+                          <a:off x="0" y="0"/>
+                          <a:ext cx="1371600" cy="0"/>
+                        </a:xfrm>
+                        <a:prstGeom prst="line">
+                          <a:avLst/>
+                        </a:prstGeom>
+                      </wps:spPr>
+                      <wps:style>
+                        <a:lnRef idx="1">
+                          <a:schemeClr val="accent1"/>
+                        </a:lnRef>
+                        <a:fillRef idx="0">
+                          <a:schemeClr val="accent1"/>
+                        </a:fillRef>
+                        <a:effectRef idx="0">
+                          <a:schemeClr val="accent1"/>
+                        </a:effectRef>
+                        <a:fontRef idx="minor">
+                          <a:schemeClr val="tx1"/>
+                        </a:fontRef>
+                      </wps:style>
+                      <wps:bodyPr/>
+                    </wps:wsp>
+                  </a:graphicData>
+                </a:graphic>
+              </wp:anchor>
+            </w:drawing>
+          </mc:Choice>
+          <mc:Fallback>
+            <w:pict>
+              <v:line w14:anchorId="2717D0F5" id="Straight Connector 47" o:spid="_x0000_s1026" style="position:absolute;z-index:251718656;visibility:visible;mso-wrap-style:square;mso-wrap-distance-left:9pt;mso-wrap-distance-top:0;mso-wrap-distance-right:9pt;mso-wrap-distance-bottom:0;mso-position-horizontal:absolute;mso-position-horizontal-relative:text;mso-position-vertical:absolute;mso-position-vertical-relative:text" from="109.5pt,135.75pt" to="217.5pt,135.75pt" o:gfxdata="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" strokecolor="#4472c4 [3204]" strokeweight=".5pt">
+                <v:stroke joinstyle="miter"/>
+              </v:line>
+            </w:pict>
+          </mc:Fallback>
+        </mc:AlternateContent>
+      </w:r>
+      <w:r>
+        <w:rPr>
+          <w:noProof/>
+        </w:rPr>
+        <mc:AlternateContent>
+          <mc:Choice Requires="wps">
+            <w:drawing>
+              <wp:anchor distT="0" distB="0" distL="114300" distR="114300" simplePos="0" relativeHeight="251698176" behindDoc="0" locked="0" layoutInCell="1" allowOverlap="1">
+                <wp:simplePos x="0" y="0"/>
+                <wp:positionH relativeFrom="column">
+                  <wp:posOffset>-295275</wp:posOffset>
+                </wp:positionH>
+                <wp:positionV relativeFrom="paragraph">
+                  <wp:posOffset>1714500</wp:posOffset>
+                </wp:positionV>
+                <wp:extent cx="904875" cy="0"/>
+                <wp:effectExtent l="0" t="0" r="0" b="0"/>
+                <wp:wrapNone/>
+                <wp:docPr id="28" name="Straight Connector 28"/>
+                <wp:cNvGraphicFramePr/>
+                <a:graphic xmlns:a="http://schemas.openxmlformats.org/drawingml/2006/main">
+                  <a:graphicData uri="http://schemas.microsoft.com/office/word/2010/wordprocessingShape">
+                    <wps:wsp>
+                      <wps:cNvCnPr/>
+                      <wps:spPr>
+                        <a:xfrm>
+                          <a:off x="0" y="0"/>
+                          <a:ext cx="904875" cy="0"/>
+                        </a:xfrm>
+                        <a:prstGeom prst="line">
+                          <a:avLst/>
+                        </a:prstGeom>
+                      </wps:spPr>
+                      <wps:style>
+                        <a:lnRef idx="1">
+                          <a:schemeClr val="accent1"/>
+                        </a:lnRef>
+                        <a:fillRef idx="0">
+                          <a:schemeClr val="accent1"/>
+                        </a:fillRef>
+                        <a:effectRef idx="0">
+                          <a:schemeClr val="accent1"/>
+                        </a:effectRef>
+                        <a:fontRef idx="minor">
+                          <a:schemeClr val="tx1"/>
+                        </a:fontRef>
+                      </wps:style>
+                      <wps:bodyPr/>
+                    </wps:wsp>
+                  </a:graphicData>
+                </a:graphic>
+                <wp14:sizeRelH relativeFrom="margin">
+                  <wp14:pctWidth>0</wp14:pctWidth>
+                </wp14:sizeRelH>
+              </wp:anchor>
+            </w:drawing>
+          </mc:Choice>
+          <mc:Fallback>
+            <w:pict>
+              <v:line w14:anchorId="042DE4DC" id="Straight Connector 28" o:spid="_x0000_s1026" style="position:absolute;z-index:251698176;visibility:visible;mso-wrap-style:square;mso-width-percent:0;mso-wrap-distance-left:9pt;mso-wrap-distance-top:0;mso-wrap-distance-right:9pt;mso-wrap-distance-bottom:0;mso-position-horizontal:absolute;mso-position-horizontal-relative:text;mso-position-vertical:absolute;mso-position-vertical-relative:text;mso-width-percent:0;mso-width-relative:margin" from="-23.25pt,135pt" to="48pt,135pt" o:gfxdata="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" strokecolor="#4472c4 [3204]" strokeweight=".5pt">
+                <v:stroke joinstyle="miter"/>
+              </v:line>
+            </w:pict>
+          </mc:Fallback>
+        </mc:AlternateContent>
+      </w:r>
+      <w:r>
+        <w:rPr>
+          <w:noProof/>
+        </w:rPr>
+        <mc:AlternateContent>
+          <mc:Choice Requires="wps">
+            <w:drawing>
+              <wp:anchor distT="0" distB="0" distL="114300" distR="114300" simplePos="0" relativeHeight="251713536" behindDoc="0" locked="0" layoutInCell="1" allowOverlap="1">
+                <wp:simplePos x="0" y="0"/>
+                <wp:positionH relativeFrom="column">
+                  <wp:posOffset>1390650</wp:posOffset>
+                </wp:positionH>
+                <wp:positionV relativeFrom="paragraph">
+                  <wp:posOffset>1733550</wp:posOffset>
+                </wp:positionV>
+                <wp:extent cx="0" cy="161925"/>
+                <wp:effectExtent l="0" t="0" r="38100" b="28575"/>
+                <wp:wrapNone/>
+                <wp:docPr id="44" name="Straight Connector 44"/>
+                <wp:cNvGraphicFramePr/>
+                <a:graphic xmlns:a="http://schemas.openxmlformats.org/drawingml/2006/main">
+                  <a:graphicData uri="http://schemas.microsoft.com/office/word/2010/wordprocessingShape">
+                    <wps:wsp>
+                      <wps:cNvCnPr/>
+                      <wps:spPr>
+                        <a:xfrm>
+                          <a:off x="0" y="0"/>
+                          <a:ext cx="0" cy="161925"/>
+                        </a:xfrm>
+                        <a:prstGeom prst="line">
+                          <a:avLst/>
+                        </a:prstGeom>
+                      </wps:spPr>
+                      <wps:style>
+                        <a:lnRef idx="1">
+                          <a:schemeClr val="accent1"/>
+                        </a:lnRef>
+                        <a:fillRef idx="0">
+                          <a:schemeClr val="accent1"/>
+                        </a:fillRef>
+                        <a:effectRef idx="0">
+                          <a:schemeClr val="accent1"/>
+                        </a:effectRef>
+                        <a:fontRef idx="minor">
+                          <a:schemeClr val="tx1"/>
+                        </a:fontRef>
+                      </wps:style>
+                      <wps:bodyPr/>
+                    </wps:wsp>
+                  </a:graphicData>
+                </a:graphic>
+              </wp:anchor>
+            </w:drawing>
+          </mc:Choice>
+          <mc:Fallback>
+            <w:pict>
+              <v:line w14:anchorId="4D487E62" id="Straight Connector 44" o:spid="_x0000_s1026" style="position:absolute;z-index:251713536;visibility:visible;mso-wrap-style:square;mso-wrap-distance-left:9pt;mso-wrap-distance-top:0;mso-wrap-distance-right:9pt;mso-wrap-distance-bottom:0;mso-position-horizontal:absolute;mso-position-horizontal-relative:text;mso-position-vertical:absolute;mso-position-vertical-relative:text" from="109.5pt,136.5pt" to="109.5pt,149.25pt" o:gfxdata="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" strokecolor="#4472c4 [3204]" strokeweight=".5pt">
+                <v:stroke joinstyle="miter"/>
+              </v:line>
+            </w:pict>
+          </mc:Fallback>
+        </mc:AlternateContent>
+      </w:r>
+      <w:r>
+        <w:rPr>
+          <w:noProof/>
+        </w:rPr>
+        <mc:AlternateContent>
+          <mc:Choice Requires="wps">
+            <w:drawing>
+              <wp:anchor distT="0" distB="0" distL="114300" distR="114300" simplePos="0" relativeHeight="251712512" behindDoc="0" locked="0" layoutInCell="1" allowOverlap="1">
+                <wp:simplePos x="0" y="0"/>
+                <wp:positionH relativeFrom="column">
+                  <wp:posOffset>590550</wp:posOffset>
+                </wp:positionH>
+                <wp:positionV relativeFrom="paragraph">
+                  <wp:posOffset>1714500</wp:posOffset>
+                </wp:positionV>
+                <wp:extent cx="0" cy="209550"/>
+                <wp:effectExtent l="0" t="0" r="38100" b="19050"/>
+                <wp:wrapNone/>
+                <wp:docPr id="43" name="Straight Connector 43"/>
+                <wp:cNvGraphicFramePr/>
+                <a:graphic xmlns:a="http://schemas.openxmlformats.org/drawingml/2006/main">
+                  <a:graphicData uri="http://schemas.microsoft.com/office/word/2010/wordprocessingShape">
+                    <wps:wsp>
+                      <wps:cNvCnPr/>
+                      <wps:spPr>
+                        <a:xfrm>
+                          <a:off x="0" y="0"/>
+                          <a:ext cx="0" cy="209550"/>
+                        </a:xfrm>
+                        <a:prstGeom prst="line">
+                          <a:avLst/>
+                        </a:prstGeom>
+                      </wps:spPr>
+                      <wps:style>
+                        <a:lnRef idx="1">
+                          <a:schemeClr val="accent1"/>
+                        </a:lnRef>
+                        <a:fillRef idx="0">
+                          <a:schemeClr val="accent1"/>
+                        </a:fillRef>
+                        <a:effectRef idx="0">
+                          <a:schemeClr val="accent1"/>
+                        </a:effectRef>
+                        <a:fontRef idx="minor">
+                          <a:schemeClr val="tx1"/>
+                        </a:fontRef>
+                      </wps:style>
+                      <wps:bodyPr/>
+                    </wps:wsp>
+                  </a:graphicData>
+                </a:graphic>
+              </wp:anchor>
+            </w:drawing>
+          </mc:Choice>
+          <mc:Fallback>
+            <w:pict>
+              <v:line w14:anchorId="766B9EA1" id="Straight Connector 43" o:spid="_x0000_s1026" style="position:absolute;z-index:251712512;visibility:visible;mso-wrap-style:square;mso-wrap-distance-left:9pt;mso-wrap-distance-top:0;mso-wrap-distance-right:9pt;mso-wrap-distance-bottom:0;mso-position-horizontal:absolute;mso-position-horizontal-relative:text;mso-position-vertical:absolute;mso-position-vertical-relative:text" from="46.5pt,135pt" to="46.5pt,151.5pt" o:gfxdata="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" strokecolor="#4472c4 [3204]" strokeweight=".5pt">
+                <v:stroke joinstyle="miter"/>
+              </v:line>
+            </w:pict>
+          </mc:Fallback>
+        </mc:AlternateContent>
+      </w:r>
+      <w:r>
+        <w:rPr>
+          <w:noProof/>
+        </w:rPr>
+        <mc:AlternateContent>
+          <mc:Choice Requires="wps">
+            <w:drawing>
+              <wp:anchor distT="0" distB="0" distL="114300" distR="114300" simplePos="0" relativeHeight="251711488" behindDoc="0" locked="0" layoutInCell="1" allowOverlap="1">
+                <wp:simplePos x="0" y="0"/>
+                <wp:positionH relativeFrom="column">
+                  <wp:posOffset>-295275</wp:posOffset>
+                </wp:positionH>
+                <wp:positionV relativeFrom="paragraph">
+                  <wp:posOffset>1724025</wp:posOffset>
+                </wp:positionV>
+                <wp:extent cx="0" cy="200025"/>
+                <wp:effectExtent l="0" t="0" r="38100" b="28575"/>
+                <wp:wrapNone/>
+                <wp:docPr id="42" name="Straight Connector 42"/>
+                <wp:cNvGraphicFramePr/>
+                <a:graphic xmlns:a="http://schemas.openxmlformats.org/drawingml/2006/main">
+                  <a:graphicData uri="http://schemas.microsoft.com/office/word/2010/wordprocessingShape">
+                    <wps:wsp>
+                      <wps:cNvCnPr/>
+                      <wps:spPr>
+                        <a:xfrm>
+                          <a:off x="0" y="0"/>
+                          <a:ext cx="0" cy="200025"/>
+                        </a:xfrm>
+                        <a:prstGeom prst="line">
+                          <a:avLst/>
+                        </a:prstGeom>
+                      </wps:spPr>
+                      <wps:style>
+                        <a:lnRef idx="1">
+                          <a:schemeClr val="accent1"/>
+                        </a:lnRef>
+                        <a:fillRef idx="0">
+                          <a:schemeClr val="accent1"/>
+                        </a:fillRef>
+                        <a:effectRef idx="0">
+                          <a:schemeClr val="accent1"/>
+                        </a:effectRef>
+                        <a:fontRef idx="minor">
+                          <a:schemeClr val="tx1"/>
+                        </a:fontRef>
+                      </wps:style>
+                      <wps:bodyPr/>
+                    </wps:wsp>
+                  </a:graphicData>
+                </a:graphic>
+              </wp:anchor>
+            </w:drawing>
+          </mc:Choice>
+          <mc:Fallback>
+            <w:pict>
+              <v:line w14:anchorId="2F35359A" id="Straight Connector 42" o:spid="_x0000_s1026" style="position:absolute;z-index:251711488;visibility:visible;mso-wrap-style:square;mso-wrap-distance-left:9pt;mso-wrap-distance-top:0;mso-wrap-distance-right:9pt;mso-wrap-distance-bottom:0;mso-position-horizontal:absolute;mso-position-horizontal-relative:text;mso-position-vertical:absolute;mso-position-vertical-relative:text" from="-23.25pt,135.75pt" to="-23.25pt,151.5pt" o:gfxdata="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" strokecolor="#4472c4 [3204]" strokeweight=".5pt">
+                <v:stroke joinstyle="miter"/>
+              </v:line>
+            </w:pict>
+          </mc:Fallback>
+        </mc:AlternateContent>
+      </w:r>
+      <w:r>
+        <w:rPr>
+          <w:noProof/>
+        </w:rPr>
+        <mc:AlternateContent>
+          <mc:Choice Requires="wps">
+            <w:drawing>
+              <wp:anchor distT="0" distB="0" distL="114300" distR="114300" simplePos="0" relativeHeight="251710464" behindDoc="0" locked="0" layoutInCell="1" allowOverlap="1">
+                <wp:simplePos x="0" y="0"/>
+                <wp:positionH relativeFrom="column">
+                  <wp:posOffset>209550</wp:posOffset>
+                </wp:positionH>
+                <wp:positionV relativeFrom="paragraph">
+                  <wp:posOffset>1533525</wp:posOffset>
+                </wp:positionV>
+                <wp:extent cx="0" cy="200025"/>
+                <wp:effectExtent l="0" t="0" r="38100" b="28575"/>
+                <wp:wrapNone/>
+                <wp:docPr id="41" name="Straight Connector 41"/>
+                <wp:cNvGraphicFramePr/>
+                <a:graphic xmlns:a="http://schemas.openxmlformats.org/drawingml/2006/main">
+                  <a:graphicData uri="http://schemas.microsoft.com/office/word/2010/wordprocessingShape">
+                    <wps:wsp>
+                      <wps:cNvCnPr/>
+                      <wps:spPr>
+                        <a:xfrm>
+                          <a:off x="0" y="0"/>
+                          <a:ext cx="0" cy="200025"/>
+                        </a:xfrm>
+                        <a:prstGeom prst="line">
+                          <a:avLst/>
+                        </a:prstGeom>
+                      </wps:spPr>
+                      <wps:style>
+                        <a:lnRef idx="1">
+                          <a:schemeClr val="accent1"/>
+                        </a:lnRef>
+                        <a:fillRef idx="0">
+                          <a:schemeClr val="accent1"/>
+                        </a:fillRef>
+                        <a:effectRef idx="0">
+                          <a:schemeClr val="accent1"/>
+                        </a:effectRef>
+                        <a:fontRef idx="minor">
+                          <a:schemeClr val="tx1"/>
+                        </a:fontRef>
+                      </wps:style>
+                      <wps:bodyPr/>
+                    </wps:wsp>
+                  </a:graphicData>
+                </a:graphic>
+              </wp:anchor>
+            </w:drawing>
+          </mc:Choice>
+          <mc:Fallback>
+            <w:pict>
+              <v:line w14:anchorId="1DD40786" id="Straight Connector 41" o:spid="_x0000_s1026" style="position:absolute;z-index:251710464;visibility:visible;mso-wrap-style:square;mso-wrap-distance-left:9pt;mso-wrap-distance-top:0;mso-wrap-distance-right:9pt;mso-wrap-distance-bottom:0;mso-position-horizontal:absolute;mso-position-horizontal-relative:text;mso-position-vertical:absolute;mso-position-vertical-relative:text" from="16.5pt,120.75pt" to="16.5pt,136.5pt" o:gfxdata="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" strokecolor="#4472c4 [3204]" strokeweight=".5pt">
+                <v:stroke joinstyle="miter"/>
+              </v:line>
+            </w:pict>
+          </mc:Fallback>
+        </mc:AlternateContent>
+      </w:r>
+      <w:r>
+        <w:rPr>
+          <w:noProof/>
+        </w:rPr>
+        <mc:AlternateContent>
+          <mc:Choice Requires="wps">
+            <w:drawing>
+              <wp:anchor distT="0" distB="0" distL="114300" distR="114300" simplePos="0" relativeHeight="251709440" behindDoc="0" locked="0" layoutInCell="1" allowOverlap="1">
+                <wp:simplePos x="0" y="0"/>
+                <wp:positionH relativeFrom="column">
+                  <wp:posOffset>8677275</wp:posOffset>
+                </wp:positionH>
+                <wp:positionV relativeFrom="paragraph">
+                  <wp:posOffset>714375</wp:posOffset>
+                </wp:positionV>
+                <wp:extent cx="0" cy="333375"/>
+                <wp:effectExtent l="0" t="0" r="38100" b="28575"/>
+                <wp:wrapNone/>
+                <wp:docPr id="40" name="Straight Connector 40"/>
+                <wp:cNvGraphicFramePr/>
+                <a:graphic xmlns:a="http://schemas.openxmlformats.org/drawingml/2006/main">
+                  <a:graphicData uri="http://schemas.microsoft.com/office/word/2010/wordprocessingShape">
+                    <wps:wsp>
+                      <wps:cNvCnPr/>
+                      <wps:spPr>
+                        <a:xfrm>
+                          <a:off x="0" y="0"/>
+                          <a:ext cx="0" cy="333375"/>
+                        </a:xfrm>
+                        <a:prstGeom prst="line">
+                          <a:avLst/>
+                        </a:prstGeom>
+                      </wps:spPr>
+                      <wps:style>
+                        <a:lnRef idx="1">
+                          <a:schemeClr val="accent1"/>
+                        </a:lnRef>
+                        <a:fillRef idx="0">
+                          <a:schemeClr val="accent1"/>
+                        </a:fillRef>
+                        <a:effectRef idx="0">
+                          <a:schemeClr val="accent1"/>
+                        </a:effectRef>
+                        <a:fontRef idx="minor">
+                          <a:schemeClr val="tx1"/>
+                        </a:fontRef>
+                      </wps:style>
+                      <wps:bodyPr/>
+                    </wps:wsp>
+                  </a:graphicData>
+                </a:graphic>
+              </wp:anchor>
+            </w:drawing>
+          </mc:Choice>
+          <mc:Fallback>
+            <w:pict>
+              <v:line w14:anchorId="5C1A87BE" id="Straight Connector 40" o:spid="_x0000_s1026" style="position:absolute;z-index:251709440;visibility:visible;mso-wrap-style:square;mso-wrap-distance-left:9pt;mso-wrap-distance-top:0;mso-wrap-distance-right:9pt;mso-wrap-distance-bottom:0;mso-position-horizontal:absolute;mso-position-horizontal-relative:text;mso-position-vertical:absolute;mso-position-vertical-relative:text" from="683.25pt,56.25pt" to="683.25pt,82.5pt" o:gfxdata="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" strokecolor="#4472c4 [3204]" strokeweight=".5pt">
+                <v:stroke joinstyle="miter"/>
+              </v:line>
+            </w:pict>
+          </mc:Fallback>
+        </mc:AlternateContent>
+      </w:r>
+      <w:r>
+        <w:rPr>
+          <w:noProof/>
+        </w:rPr>
+        <mc:AlternateContent>
+          <mc:Choice Requires="wps">
+            <w:drawing>
+              <wp:anchor distT="0" distB="0" distL="114300" distR="114300" simplePos="0" relativeHeight="251708416" behindDoc="0" locked="0" layoutInCell="1" allowOverlap="1">
+                <wp:simplePos x="0" y="0"/>
+                <wp:positionH relativeFrom="column">
+                  <wp:posOffset>6515100</wp:posOffset>
+                </wp:positionH>
+                <wp:positionV relativeFrom="paragraph">
+                  <wp:posOffset>733425</wp:posOffset>
+                </wp:positionV>
+                <wp:extent cx="0" cy="342900"/>
+                <wp:effectExtent l="0" t="0" r="38100" b="19050"/>
+                <wp:wrapNone/>
+                <wp:docPr id="39" name="Straight Connector 39"/>
+                <wp:cNvGraphicFramePr/>
+                <a:graphic xmlns:a="http://schemas.openxmlformats.org/drawingml/2006/main">
+                  <a:graphicData uri="http://schemas.microsoft.com/office/word/2010/wordprocessingShape">
+                    <wps:wsp>
+                      <wps:cNvCnPr/>
+                      <wps:spPr>
+                        <a:xfrm>
+                          <a:off x="0" y="0"/>
+                          <a:ext cx="0" cy="342900"/>
+                        </a:xfrm>
+                        <a:prstGeom prst="line">
+                          <a:avLst/>
+                        </a:prstGeom>
+                      </wps:spPr>
+                      <wps:style>
+                        <a:lnRef idx="1">
+                          <a:schemeClr val="accent1"/>
+                        </a:lnRef>
+                        <a:fillRef idx="0">
+                          <a:schemeClr val="accent1"/>
+                        </a:fillRef>
+                        <a:effectRef idx="0">
+                          <a:schemeClr val="accent1"/>
+                        </a:effectRef>
+                        <a:fontRef idx="minor">
+                          <a:schemeClr val="tx1"/>
+                        </a:fontRef>
+                      </wps:style>
+                      <wps:bodyPr/>
+                    </wps:wsp>
+                  </a:graphicData>
+                </a:graphic>
+              </wp:anchor>
+            </w:drawing>
+          </mc:Choice>
+          <mc:Fallback>
+            <w:pict>
+              <v:line w14:anchorId="26978102" id="Straight Connector 39" o:spid="_x0000_s1026" style="position:absolute;z-index:251708416;visibility:visible;mso-wrap-style:square;mso-wrap-distance-left:9pt;mso-wrap-distance-top:0;mso-wrap-distance-right:9pt;mso-wrap-distance-bottom:0;mso-position-horizontal:absolute;mso-position-horizontal-relative:text;mso-position-vertical:absolute;mso-position-vertical-relative:text" from="513pt,57.75pt" to="513pt,84.75pt" o:gfxdata="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" strokecolor="#4472c4 [3204]" strokeweight=".5pt">
+                <v:stroke joinstyle="miter"/>
+              </v:line>
+            </w:pict>
+          </mc:Fallback>
+        </mc:AlternateContent>
+      </w:r>
+      <w:r>
+        <w:rPr>
+          <w:noProof/>
+        </w:rPr>
+        <mc:AlternateContent>
+          <mc:Choice Requires="wps">
+            <w:drawing>
+              <wp:anchor distT="0" distB="0" distL="114300" distR="114300" simplePos="0" relativeHeight="251707392" behindDoc="0" locked="0" layoutInCell="1" allowOverlap="1">
+                <wp:simplePos x="0" y="0"/>
+                <wp:positionH relativeFrom="column">
+                  <wp:posOffset>4381500</wp:posOffset>
+                </wp:positionH>
+                <wp:positionV relativeFrom="paragraph">
+                  <wp:posOffset>447675</wp:posOffset>
+                </wp:positionV>
+                <wp:extent cx="0" cy="628650"/>
+                <wp:effectExtent l="0" t="0" r="38100" b="19050"/>
+                <wp:wrapNone/>
+                <wp:docPr id="38" name="Straight Connector 38"/>
+                <wp:cNvGraphicFramePr/>
+                <a:graphic xmlns:a="http://schemas.openxmlformats.org/drawingml/2006/main">
+                  <a:graphicData uri="http://schemas.microsoft.com/office/word/2010/wordprocessingShape">
+                    <wps:wsp>
+                      <wps:cNvCnPr/>
+                      <wps:spPr>
+                        <a:xfrm>
+                          <a:off x="0" y="0"/>
+                          <a:ext cx="0" cy="628650"/>
+                        </a:xfrm>
+                        <a:prstGeom prst="line">
+                          <a:avLst/>
+                        </a:prstGeom>
+                      </wps:spPr>
+                      <wps:style>
+                        <a:lnRef idx="1">
+                          <a:schemeClr val="accent1"/>
+                        </a:lnRef>
+                        <a:fillRef idx="0">
+                          <a:schemeClr val="accent1"/>
+                        </a:fillRef>
+                        <a:effectRef idx="0">
+                          <a:schemeClr val="accent1"/>
+                        </a:effectRef>
+                        <a:fontRef idx="minor">
+                          <a:schemeClr val="tx1"/>
+                        </a:fontRef>
+                      </wps:style>
+                      <wps:bodyPr/>
+                    </wps:wsp>
+                  </a:graphicData>
+                </a:graphic>
+              </wp:anchor>
+            </w:drawing>
+          </mc:Choice>
+          <mc:Fallback>
+            <w:pict>
+              <v:line w14:anchorId="79CF211F" id="Straight Connector 38" o:spid="_x0000_s1026" style="position:absolute;z-index:251707392;visibility:visible;mso-wrap-style:square;mso-wrap-distance-left:9pt;mso-wrap-distance-top:0;mso-wrap-distance-right:9pt;mso-wrap-distance-bottom:0;mso-position-horizontal:absolute;mso-position-horizontal-relative:text;mso-position-vertical:absolute;mso-position-vertical-relative:text" from="345pt,35.25pt" to="345pt,84.75pt" o:gfxdata="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" strokecolor="#4472c4 [3204]" strokeweight=".5pt">
+                <v:stroke joinstyle="miter"/>
+              </v:line>
+            </w:pict>
+          </mc:Fallback>
+        </mc:AlternateContent>
+      </w:r>
+      <w:r>
+        <w:rPr>
+          <w:noProof/>
+        </w:rPr>
+        <mc:AlternateContent>
+          <mc:Choice Requires="wps">
+            <w:drawing>
+              <wp:anchor distT="0" distB="0" distL="114300" distR="114300" simplePos="0" relativeHeight="251706368" behindDoc="0" locked="0" layoutInCell="1" allowOverlap="1">
+                <wp:simplePos x="0" y="0"/>
+                <wp:positionH relativeFrom="column">
+                  <wp:posOffset>2009775</wp:posOffset>
+                </wp:positionH>
+                <wp:positionV relativeFrom="paragraph">
+                  <wp:posOffset>714375</wp:posOffset>
+                </wp:positionV>
+                <wp:extent cx="0" cy="381000"/>
+                <wp:effectExtent l="0" t="0" r="38100" b="19050"/>
+                <wp:wrapNone/>
+                <wp:docPr id="37" name="Straight Connector 37"/>
+                <wp:cNvGraphicFramePr/>
+                <a:graphic xmlns:a="http://schemas.openxmlformats.org/drawingml/2006/main">
+                  <a:graphicData uri="http://schemas.microsoft.com/office/word/2010/wordprocessingShape">
+                    <wps:wsp>
+                      <wps:cNvCnPr/>
+                      <wps:spPr>
+                        <a:xfrm>
+                          <a:off x="0" y="0"/>
+                          <a:ext cx="0" cy="381000"/>
+                        </a:xfrm>
+                        <a:prstGeom prst="line">
+                          <a:avLst/>
+                        </a:prstGeom>
+                      </wps:spPr>
+                      <wps:style>
+                        <a:lnRef idx="1">
+                          <a:schemeClr val="accent1"/>
+                        </a:lnRef>
+                        <a:fillRef idx="0">
+                          <a:schemeClr val="accent1"/>
+                        </a:fillRef>
+                        <a:effectRef idx="0">
+                          <a:schemeClr val="accent1"/>
+                        </a:effectRef>
+                        <a:fontRef idx="minor">
+                          <a:schemeClr val="tx1"/>
+                        </a:fontRef>
+                      </wps:style>
+                      <wps:bodyPr/>
+                    </wps:wsp>
+                  </a:graphicData>
+                </a:graphic>
+              </wp:anchor>
+            </w:drawing>
+          </mc:Choice>
+          <mc:Fallback>
+            <w:pict>
+              <v:line w14:anchorId="28DA89DB" id="Straight Connector 37" o:spid="_x0000_s1026" style="position:absolute;z-index:251706368;visibility:visible;mso-wrap-style:square;mso-wrap-distance-left:9pt;mso-wrap-distance-top:0;mso-wrap-distance-right:9pt;mso-wrap-distance-bottom:0;mso-position-horizontal:absolute;mso-position-horizontal-relative:text;mso-position-vertical:absolute;mso-position-vertical-relative:text" from="158.25pt,56.25pt" to="158.25pt,86.25pt" o:gfxdata="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" strokecolor="#4472c4 [3204]" strokeweight=".5pt">
+                <v:stroke joinstyle="miter"/>
+              </v:line>
+            </w:pict>
+          </mc:Fallback>
+        </mc:AlternateContent>
+      </w:r>
+      <w:r>
+        <w:rPr>
+          <w:noProof/>
+        </w:rPr>
+        <mc:AlternateContent>
+          <mc:Choice Requires="wps">
+            <w:drawing>
+              <wp:anchor distT="0" distB="0" distL="114300" distR="114300" simplePos="0" relativeHeight="251705344" behindDoc="0" locked="0" layoutInCell="1" allowOverlap="1">
+                <wp:simplePos x="0" y="0"/>
+                <wp:positionH relativeFrom="column">
+                  <wp:posOffset>238125</wp:posOffset>
+                </wp:positionH>
+                <wp:positionV relativeFrom="paragraph">
+                  <wp:posOffset>714375</wp:posOffset>
+                </wp:positionV>
+                <wp:extent cx="0" cy="352425"/>
+                <wp:effectExtent l="0" t="0" r="38100" b="28575"/>
+                <wp:wrapNone/>
+                <wp:docPr id="36" name="Straight Connector 36"/>
+                <wp:cNvGraphicFramePr/>
+                <a:graphic xmlns:a="http://schemas.openxmlformats.org/drawingml/2006/main">
+                  <a:graphicData uri="http://schemas.microsoft.com/office/word/2010/wordprocessingShape">
+                    <wps:wsp>
+                      <wps:cNvCnPr/>
+                      <wps:spPr>
+                        <a:xfrm>
+                          <a:off x="0" y="0"/>
+                          <a:ext cx="0" cy="352425"/>
+                        </a:xfrm>
+                        <a:prstGeom prst="line">
+                          <a:avLst/>
+                        </a:prstGeom>
+                      </wps:spPr>
+                      <wps:style>
+                        <a:lnRef idx="1">
+                          <a:schemeClr val="accent1"/>
+                        </a:lnRef>
+                        <a:fillRef idx="0">
+                          <a:schemeClr val="accent1"/>
+                        </a:fillRef>
+                        <a:effectRef idx="0">
+                          <a:schemeClr val="accent1"/>
+                        </a:effectRef>
+                        <a:fontRef idx="minor">
+                          <a:schemeClr val="tx1"/>
+                        </a:fontRef>
+                      </wps:style>
+                      <wps:bodyPr/>
+                    </wps:wsp>
+                  </a:graphicData>
+                </a:graphic>
+              </wp:anchor>
+            </w:drawing>
+          </mc:Choice>
+          <mc:Fallback>
+            <w:pict>
+              <v:line w14:anchorId="3DB98207" id="Straight Connector 36" o:spid="_x0000_s1026" style="position:absolute;z-index:251705344;visibility:visible;mso-wrap-style:square;mso-wrap-distance-left:9pt;mso-wrap-distance-top:0;mso-wrap-distance-right:9pt;mso-wrap-distance-bottom:0;mso-position-horizontal:absolute;mso-position-horizontal-relative:text;mso-position-vertical:absolute;mso-position-vertical-relative:text" from="18.75pt,56.25pt" to="18.75pt,84pt" o:gfxdata="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" strokecolor="#4472c4 [3204]" strokeweight=".5pt">
+                <v:stroke joinstyle="miter"/>
+              </v:line>
+            </w:pict>
+          </mc:Fallback>
+        </mc:AlternateContent>
+      </w:r>
+      <w:r>
+        <w:rPr>
+          <w:noProof/>
+        </w:rPr>
+        <mc:AlternateContent>
+          <mc:Choice Requires="wps">
+            <w:drawing>
+              <wp:anchor distT="0" distB="0" distL="114300" distR="114300" simplePos="0" relativeHeight="251697152" behindDoc="0" locked="0" layoutInCell="1" allowOverlap="1">
+                <wp:simplePos x="0" y="0"/>
+                <wp:positionH relativeFrom="column">
+                  <wp:posOffset>209550</wp:posOffset>
+                </wp:positionH>
+                <wp:positionV relativeFrom="paragraph">
+                  <wp:posOffset>714375</wp:posOffset>
+                </wp:positionV>
+                <wp:extent cx="8477250" cy="0"/>
+                <wp:effectExtent l="0" t="0" r="0" b="0"/>
+                <wp:wrapNone/>
+                <wp:docPr id="27" name="Straight Connector 27"/>
+                <wp:cNvGraphicFramePr/>
+                <a:graphic xmlns:a="http://schemas.openxmlformats.org/drawingml/2006/main">
+                  <a:graphicData uri="http://schemas.microsoft.com/office/word/2010/wordprocessingShape">
+                    <wps:wsp>
+                      <wps:cNvCnPr/>
+                      <wps:spPr>
+                        <a:xfrm>
+                          <a:off x="0" y="0"/>
+                          <a:ext cx="8477250" cy="0"/>
+                        </a:xfrm>
+                        <a:prstGeom prst="line">
+                          <a:avLst/>
+                        </a:prstGeom>
+                      </wps:spPr>
+                      <wps:style>
+                        <a:lnRef idx="1">
+                          <a:schemeClr val="accent1"/>
+                        </a:lnRef>
+                        <a:fillRef idx="0">
+                          <a:schemeClr val="accent1"/>
+                        </a:fillRef>
+                        <a:effectRef idx="0">
+                          <a:schemeClr val="accent1"/>
+                        </a:effectRef>
+                        <a:fontRef idx="minor">
+                          <a:schemeClr val="tx1"/>
+                        </a:fontRef>
+                      </wps:style>
+                      <wps:bodyPr/>
+                    </wps:wsp>
+                  </a:graphicData>
+                </a:graphic>
+              </wp:anchor>
+            </w:drawing>
+          </mc:Choice>
+          <mc:Fallback>
+            <w:pict>
+              <v:line w14:anchorId="195FD6E7" id="Straight Connector 27" o:spid="_x0000_s1026" style="position:absolute;z-index:251697152;visibility:visible;mso-wrap-style:square;mso-wrap-distance-left:9pt;mso-wrap-distance-top:0;mso-wrap-distance-right:9pt;mso-wrap-distance-bottom:0;mso-position-horizontal:absolute;mso-position-horizontal-relative:text;mso-position-vertical:absolute;mso-position-vertical-relative:text" from="16.5pt,56.25pt" to="684pt,56.25pt" o:gfxdata="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" strokecolor="#4472c4 [3204]" strokeweight=".5pt">
+                <v:stroke joinstyle="miter"/>
+              </v:line>
+            </w:pict>
+          </mc:Fallback>
+        </mc:AlternateContent>
+      </w:r>
+      <w:r>
+        <w:rPr>
+          <w:noProof/>
+        </w:rPr>
+        <mc:AlternateContent>
+          <mc:Choice Requires="wps">
+            <w:drawing>
+              <wp:anchor distT="0" distB="0" distL="114300" distR="114300" simplePos="0" relativeHeight="251673600" behindDoc="0" locked="0" layoutInCell="1" allowOverlap="1" wp14:anchorId="27B5B5B1" wp14:editId="01080233">
+                <wp:simplePos x="0" y="0"/>
+                <wp:positionH relativeFrom="column">
+                  <wp:posOffset>171450</wp:posOffset>
+                </wp:positionH>
+                <wp:positionV relativeFrom="paragraph">
+                  <wp:posOffset>1924050</wp:posOffset>
+                </wp:positionV>
+                <wp:extent cx="666750" cy="1181100"/>
+                <wp:effectExtent l="0" t="0" r="19050" b="19050"/>
+                <wp:wrapNone/>
+                <wp:docPr id="8" name="Rectangle 8"/>
                 <wp:cNvGraphicFramePr/>
                 <a:graphic xmlns:a="http://schemas.openxmlformats.org/drawingml/2006/main">
                   <a:graphicData uri="http://schemas.microsoft.com/office/word/2010/wordprocessingShape">
@@ -448,24 +1769,34 @@
                       <wps:spPr>
                         <a:xfrm>
                           <a:off x="0" y="0"/>
-                          <a:ext cx="990600" cy="714375"/>
+                          <a:ext cx="666750" cy="1181100"/>
                         </a:xfrm>
                         <a:prstGeom prst="rect">
                           <a:avLst/>
                         </a:prstGeom>
+                        <a:solidFill>
+                          <a:schemeClr val="bg1"/>
+                        </a:solidFill>
+                        <a:ln>
+                          <a:solidFill>
+                            <a:schemeClr val="tx1"/>
+                          </a:solidFill>
+                        </a:ln>
                       </wps:spPr>
                       <wps:style>
                         <a:lnRef idx="2">
-                          <a:schemeClr val="accent6"/>
+                          <a:schemeClr val="accent1">
+                            <a:shade val="50000"/>
+                          </a:schemeClr>
                         </a:lnRef>
                         <a:fillRef idx="1">
-                          <a:schemeClr val="lt1"/>
+                          <a:schemeClr val="accent1"/>
                         </a:fillRef>
                         <a:effectRef idx="0">
-                          <a:schemeClr val="accent6"/>
+                          <a:schemeClr val="accent1"/>
                         </a:effectRef>
                         <a:fontRef idx="minor">
-                          <a:schemeClr val="dk1"/>
+                          <a:schemeClr val="lt1"/>
                         </a:fontRef>
                       </wps:style>
                       <wps:txbx>
@@ -474,15 +1805,26 @@
                             <w:pPr>
                               <w:jc w:val="center"/>
                               <w:rPr>
+                                <w:color w:val="000000" w:themeColor="text1"/>
                                 <w:lang w:val="en-US"/>
                               </w:rPr>
                             </w:pPr>
                             <w:r>
                               <w:rPr>
-                                <w:lang w:val="en-US"/>
-                              </w:rPr>
-                              <w:t>Nhận hồ sơ học sinh</w:t>
+                                <w:color w:val="000000" w:themeColor="text1"/>
+                                <w:lang w:val="en-US"/>
+                              </w:rPr>
+                              <w:t>Nhập hồ sơ học sinh chuyển trường</w:t>
                             </w:r>
+                          </w:p>
+                          <w:p>
+                            <w:pPr>
+                              <w:jc w:val="center"/>
+                              <w:rPr>
+                                <w:color w:val="000000" w:themeColor="text1"/>
+                                <w:lang w:val="en-US"/>
+                              </w:rPr>
+                            </w:pPr>
                           </w:p>
                         </w:txbxContent>
                       </wps:txbx>
@@ -506,22 +1848,33 @@
           </mc:Choice>
           <mc:Fallback>
             <w:pict>
-              <v:rect w14:anchorId="48C68829" id="Rectangle 2" o:spid="_x0000_s1026" style="position:absolute;margin-left:-69.75pt;margin-top:122.2pt;width:78pt;height:56.25pt;z-index:251661312;visibility:visible;mso-wrap-style:square;mso-width-percent:0;mso-height-percent:0;mso-wrap-distance-left:9pt;mso-wrap-distance-top:0;mso-wrap-distance-right:9pt;mso-wrap-distance-bottom:0;mso-position-horizontal:absolute;mso-position-horizontal-relative:text;mso-position-vertical:absolute;mso-position-vertical-relative:text;mso-width-percent:0;mso-height-percent:0;mso-width-relative:margin;mso-height-relative:margin;v-text-anchor:middle" o:gfxdata="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" fillcolor="white [3201]" strokecolor="#70ad47 [3209]" strokeweight="1pt">
+              <v:rect w14:anchorId="27B5B5B1" id="Rectangle 8" o:spid="_x0000_s1027" style="position:absolute;margin-left:13.5pt;margin-top:151.5pt;width:52.5pt;height:93pt;z-index:251673600;visibility:visible;mso-wrap-style:square;mso-width-percent:0;mso-height-percent:0;mso-wrap-distance-left:9pt;mso-wrap-distance-top:0;mso-wrap-distance-right:9pt;mso-wrap-distance-bottom:0;mso-position-horizontal:absolute;mso-position-horizontal-relative:text;mso-position-vertical:absolute;mso-position-vertical-relative:text;mso-width-percent:0;mso-height-percent:0;mso-width-relative:margin;mso-height-relative:margin;v-text-anchor:middle" o:gfxdata="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" fillcolor="white [3212]" strokecolor="black [3213]" strokeweight="1pt">
                 <v:textbox>
                   <w:txbxContent>
                     <w:p>
                       <w:pPr>
                         <w:jc w:val="center"/>
                         <w:rPr>
+                          <w:color w:val="000000" w:themeColor="text1"/>
                           <w:lang w:val="en-US"/>
                         </w:rPr>
                       </w:pPr>
                       <w:r>
                         <w:rPr>
-                          <w:lang w:val="en-US"/>
-                        </w:rPr>
-                        <w:t>Nhận hồ sơ học sinh</w:t>
+                          <w:color w:val="000000" w:themeColor="text1"/>
+                          <w:lang w:val="en-US"/>
+                        </w:rPr>
+                        <w:t>Nhập hồ sơ học sinh chuyển trường</w:t>
                       </w:r>
+                    </w:p>
+                    <w:p>
+                      <w:pPr>
+                        <w:jc w:val="center"/>
+                        <w:rPr>
+                          <w:color w:val="000000" w:themeColor="text1"/>
+                          <w:lang w:val="en-US"/>
+                        </w:rPr>
+                      </w:pPr>
                     </w:p>
                   </w:txbxContent>
                 </v:textbox>
@@ -537,18 +1890,18 @@
         <mc:AlternateContent>
           <mc:Choice Requires="wps">
             <w:drawing>
-              <wp:anchor distT="0" distB="0" distL="114300" distR="114300" simplePos="0" relativeHeight="251669504" behindDoc="0" locked="0" layoutInCell="1" allowOverlap="1">
+              <wp:anchor distT="0" distB="0" distL="114300" distR="114300" simplePos="0" relativeHeight="251661312" behindDoc="0" locked="0" layoutInCell="1" allowOverlap="1" wp14:anchorId="15DB76E9" wp14:editId="1F6D8437">
                 <wp:simplePos x="0" y="0"/>
-                <wp:positionH relativeFrom="page">
-                  <wp:align>right</wp:align>
+                <wp:positionH relativeFrom="column">
+                  <wp:posOffset>-361950</wp:posOffset>
                 </wp:positionH>
                 <wp:positionV relativeFrom="paragraph">
-                  <wp:posOffset>1552575</wp:posOffset>
+                  <wp:posOffset>1057275</wp:posOffset>
                 </wp:positionV>
-                <wp:extent cx="1000125" cy="676275"/>
-                <wp:effectExtent l="0" t="0" r="28575" b="28575"/>
+                <wp:extent cx="1143000" cy="476250"/>
+                <wp:effectExtent l="0" t="0" r="19050" b="19050"/>
                 <wp:wrapNone/>
-                <wp:docPr id="7" name="Rectangle 7"/>
+                <wp:docPr id="2" name="Rectangle 2"/>
                 <wp:cNvGraphicFramePr/>
                 <a:graphic xmlns:a="http://schemas.openxmlformats.org/drawingml/2006/main">
                   <a:graphicData uri="http://schemas.microsoft.com/office/word/2010/wordprocessingShape">
@@ -557,24 +1910,34 @@
                       <wps:spPr>
                         <a:xfrm>
                           <a:off x="0" y="0"/>
-                          <a:ext cx="1000125" cy="676275"/>
+                          <a:ext cx="1143000" cy="476250"/>
                         </a:xfrm>
                         <a:prstGeom prst="rect">
                           <a:avLst/>
                         </a:prstGeom>
+                        <a:solidFill>
+                          <a:schemeClr val="bg1"/>
+                        </a:solidFill>
+                        <a:ln>
+                          <a:solidFill>
+                            <a:schemeClr val="tx1"/>
+                          </a:solidFill>
+                        </a:ln>
                       </wps:spPr>
                       <wps:style>
                         <a:lnRef idx="2">
-                          <a:schemeClr val="accent6"/>
+                          <a:schemeClr val="accent1">
+                            <a:shade val="50000"/>
+                          </a:schemeClr>
                         </a:lnRef>
                         <a:fillRef idx="1">
-                          <a:schemeClr val="lt1"/>
+                          <a:schemeClr val="accent1"/>
                         </a:fillRef>
                         <a:effectRef idx="0">
-                          <a:schemeClr val="accent6"/>
+                          <a:schemeClr val="accent1"/>
                         </a:effectRef>
                         <a:fontRef idx="minor">
-                          <a:schemeClr val="dk1"/>
+                          <a:schemeClr val="lt1"/>
                         </a:fontRef>
                       </wps:style>
                       <wps:txbx>
@@ -583,15 +1946,26 @@
                             <w:pPr>
                               <w:jc w:val="center"/>
                               <w:rPr>
+                                <w:color w:val="000000" w:themeColor="text1"/>
                                 <w:lang w:val="en-US"/>
                               </w:rPr>
                             </w:pPr>
                             <w:r>
                               <w:rPr>
-                                <w:lang w:val="en-US"/>
-                              </w:rPr>
-                              <w:t>Thay đổi quy định</w:t>
+                                <w:color w:val="000000" w:themeColor="text1"/>
+                                <w:lang w:val="en-US"/>
+                              </w:rPr>
+                              <w:t>Nhập hồ s</w:t>
                             </w:r>
+                            <w:bookmarkStart w:id="0" w:name="_GoBack"/>
+                            <w:r>
+                              <w:rPr>
+                                <w:color w:val="000000" w:themeColor="text1"/>
+                                <w:lang w:val="en-US"/>
+                              </w:rPr>
+                              <w:t>ơ</w:t>
+                            </w:r>
+                            <w:bookmarkEnd w:id="0"/>
                           </w:p>
                         </w:txbxContent>
                       </wps:txbx>
@@ -615,26 +1989,36 @@
           </mc:Choice>
           <mc:Fallback>
             <w:pict>
-              <v:rect id="Rectangle 7" o:spid="_x0000_s1027" style="position:absolute;margin-left:27.55pt;margin-top:122.25pt;width:78.75pt;height:53.25pt;z-index:251669504;visibility:visible;mso-wrap-style:square;mso-width-percent:0;mso-height-percent:0;mso-wrap-distance-left:9pt;mso-wrap-distance-top:0;mso-wrap-distance-right:9pt;mso-wrap-distance-bottom:0;mso-position-horizontal:right;mso-position-horizontal-relative:page;mso-position-vertical:absolute;mso-position-vertical-relative:text;mso-width-percent:0;mso-height-percent:0;mso-width-relative:margin;mso-height-relative:margin;v-text-anchor:middle" o:gfxdata="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" fillcolor="white [3201]" strokecolor="#70ad47 [3209]" strokeweight="1pt">
+              <v:rect w14:anchorId="15DB76E9" id="Rectangle 2" o:spid="_x0000_s1028" style="position:absolute;margin-left:-28.5pt;margin-top:83.25pt;width:90pt;height:37.5pt;z-index:251661312;visibility:visible;mso-wrap-style:square;mso-width-percent:0;mso-height-percent:0;mso-wrap-distance-left:9pt;mso-wrap-distance-top:0;mso-wrap-distance-right:9pt;mso-wrap-distance-bottom:0;mso-position-horizontal:absolute;mso-position-horizontal-relative:text;mso-position-vertical:absolute;mso-position-vertical-relative:text;mso-width-percent:0;mso-height-percent:0;mso-width-relative:margin;mso-height-relative:margin;v-text-anchor:middle" o:gfxdata="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" fillcolor="white [3212]" strokecolor="black [3213]" strokeweight="1pt">
                 <v:textbox>
                   <w:txbxContent>
                     <w:p>
                       <w:pPr>
                         <w:jc w:val="center"/>
                         <w:rPr>
+                          <w:color w:val="000000" w:themeColor="text1"/>
                           <w:lang w:val="en-US"/>
                         </w:rPr>
                       </w:pPr>
                       <w:r>
                         <w:rPr>
-                          <w:lang w:val="en-US"/>
-                        </w:rPr>
-                        <w:t>Thay đổi quy định</w:t>
+                          <w:color w:val="000000" w:themeColor="text1"/>
+                          <w:lang w:val="en-US"/>
+                        </w:rPr>
+                        <w:t>Nhập hồ s</w:t>
                       </w:r>
+                      <w:bookmarkStart w:id="1" w:name="_GoBack"/>
+                      <w:r>
+                        <w:rPr>
+                          <w:color w:val="000000" w:themeColor="text1"/>
+                          <w:lang w:val="en-US"/>
+                        </w:rPr>
+                        <w:t>ơ</w:t>
+                      </w:r>
+                      <w:bookmarkEnd w:id="1"/>
                     </w:p>
                   </w:txbxContent>
                 </v:textbox>
-                <w10:wrap anchorx="page"/>
               </v:rect>
             </w:pict>
           </mc:Fallback>
@@ -647,18 +2031,18 @@
         <mc:AlternateContent>
           <mc:Choice Requires="wps">
             <w:drawing>
-              <wp:anchor distT="0" distB="0" distL="114300" distR="114300" simplePos="0" relativeHeight="251667456" behindDoc="0" locked="0" layoutInCell="1" allowOverlap="1" wp14:anchorId="67DDE42B" wp14:editId="468745F9">
+              <wp:anchor distT="0" distB="0" distL="114300" distR="114300" simplePos="0" relativeHeight="251669504" behindDoc="0" locked="0" layoutInCell="1" allowOverlap="1" wp14:anchorId="73F21B57" wp14:editId="2A0FBD89">
                 <wp:simplePos x="0" y="0"/>
-                <wp:positionH relativeFrom="page">
-                  <wp:posOffset>5229225</wp:posOffset>
+                <wp:positionH relativeFrom="margin">
+                  <wp:posOffset>8063230</wp:posOffset>
                 </wp:positionH>
                 <wp:positionV relativeFrom="paragraph">
-                  <wp:posOffset>1562100</wp:posOffset>
+                  <wp:posOffset>1057275</wp:posOffset>
                 </wp:positionV>
-                <wp:extent cx="1009650" cy="647700"/>
+                <wp:extent cx="1143000" cy="495300"/>
                 <wp:effectExtent l="0" t="0" r="19050" b="19050"/>
                 <wp:wrapNone/>
-                <wp:docPr id="5" name="Rectangle 5"/>
+                <wp:docPr id="6" name="Rectangle 6"/>
                 <wp:cNvGraphicFramePr/>
                 <a:graphic xmlns:a="http://schemas.openxmlformats.org/drawingml/2006/main">
                   <a:graphicData uri="http://schemas.microsoft.com/office/word/2010/wordprocessingShape">
@@ -667,24 +2051,34 @@
                       <wps:spPr>
                         <a:xfrm>
                           <a:off x="0" y="0"/>
-                          <a:ext cx="1009650" cy="647700"/>
+                          <a:ext cx="1143000" cy="495300"/>
                         </a:xfrm>
                         <a:prstGeom prst="rect">
                           <a:avLst/>
                         </a:prstGeom>
+                        <a:solidFill>
+                          <a:schemeClr val="bg1"/>
+                        </a:solidFill>
+                        <a:ln>
+                          <a:solidFill>
+                            <a:schemeClr val="tx1"/>
+                          </a:solidFill>
+                        </a:ln>
                       </wps:spPr>
                       <wps:style>
                         <a:lnRef idx="2">
-                          <a:schemeClr val="accent6"/>
+                          <a:schemeClr val="accent1">
+                            <a:shade val="50000"/>
+                          </a:schemeClr>
                         </a:lnRef>
                         <a:fillRef idx="1">
-                          <a:schemeClr val="lt1"/>
+                          <a:schemeClr val="accent1"/>
                         </a:fillRef>
                         <a:effectRef idx="0">
-                          <a:schemeClr val="accent6"/>
+                          <a:schemeClr val="accent1"/>
                         </a:effectRef>
                         <a:fontRef idx="minor">
-                          <a:schemeClr val="dk1"/>
+                          <a:schemeClr val="lt1"/>
                         </a:fontRef>
                       </wps:style>
                       <wps:txbx>
@@ -693,14 +2087,16 @@
                             <w:pPr>
                               <w:jc w:val="center"/>
                               <w:rPr>
+                                <w:color w:val="000000" w:themeColor="text1"/>
                                 <w:lang w:val="en-US"/>
                               </w:rPr>
                             </w:pPr>
                             <w:r>
                               <w:rPr>
-                                <w:lang w:val="en-US"/>
-                              </w:rPr>
-                              <w:t>Báo cáo kết quả cuối kì</w:t>
+                                <w:color w:val="000000" w:themeColor="text1"/>
+                                <w:lang w:val="en-US"/>
+                              </w:rPr>
+                              <w:t>Thay đổi quy định</w:t>
                             </w:r>
                           </w:p>
                         </w:txbxContent>
@@ -725,26 +2121,28 @@
           </mc:Choice>
           <mc:Fallback>
             <w:pict>
-              <v:rect w14:anchorId="67DDE42B" id="Rectangle 5" o:spid="_x0000_s1028" style="position:absolute;margin-left:411.75pt;margin-top:123pt;width:79.5pt;height:51pt;z-index:251667456;visibility:visible;mso-wrap-style:square;mso-width-percent:0;mso-height-percent:0;mso-wrap-distance-left:9pt;mso-wrap-distance-top:0;mso-wrap-distance-right:9pt;mso-wrap-distance-bottom:0;mso-position-horizontal:absolute;mso-position-horizontal-relative:page;mso-position-vertical:absolute;mso-position-vertical-relative:text;mso-width-percent:0;mso-height-percent:0;mso-width-relative:margin;mso-height-relative:margin;v-text-anchor:middle" o:gfxdata="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" fillcolor="white [3201]" strokecolor="#70ad47 [3209]" strokeweight="1pt">
+              <v:rect w14:anchorId="73F21B57" id="Rectangle 6" o:spid="_x0000_s1029" style="position:absolute;margin-left:634.9pt;margin-top:83.25pt;width:90pt;height:39pt;z-index:251669504;visibility:visible;mso-wrap-style:square;mso-width-percent:0;mso-height-percent:0;mso-wrap-distance-left:9pt;mso-wrap-distance-top:0;mso-wrap-distance-right:9pt;mso-wrap-distance-bottom:0;mso-position-horizontal:absolute;mso-position-horizontal-relative:margin;mso-position-vertical:absolute;mso-position-vertical-relative:text;mso-width-percent:0;mso-height-percent:0;mso-width-relative:margin;mso-height-relative:margin;v-text-anchor:middle" o:gfxdata="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" fillcolor="white [3212]" strokecolor="black [3213]" strokeweight="1pt">
                 <v:textbox>
                   <w:txbxContent>
                     <w:p>
                       <w:pPr>
                         <w:jc w:val="center"/>
                         <w:rPr>
+                          <w:color w:val="000000" w:themeColor="text1"/>
                           <w:lang w:val="en-US"/>
                         </w:rPr>
                       </w:pPr>
                       <w:r>
                         <w:rPr>
-                          <w:lang w:val="en-US"/>
-                        </w:rPr>
-                        <w:t>Báo cáo kết quả cuối kì</w:t>
+                          <w:color w:val="000000" w:themeColor="text1"/>
+                          <w:lang w:val="en-US"/>
+                        </w:rPr>
+                        <w:t>Thay đổi quy định</w:t>
                       </w:r>
                     </w:p>
                   </w:txbxContent>
                 </v:textbox>
-                <w10:wrap anchorx="page"/>
+                <w10:wrap anchorx="margin"/>
               </v:rect>
             </w:pict>
           </mc:Fallback>
@@ -757,18 +2155,18 @@
         <mc:AlternateContent>
           <mc:Choice Requires="wps">
             <w:drawing>
-              <wp:anchor distT="0" distB="0" distL="114300" distR="114300" simplePos="0" relativeHeight="251668480" behindDoc="0" locked="0" layoutInCell="1" allowOverlap="1">
+              <wp:anchor distT="0" distB="0" distL="114300" distR="114300" simplePos="0" relativeHeight="251696128" behindDoc="0" locked="0" layoutInCell="1" allowOverlap="1" wp14:anchorId="17A594EF" wp14:editId="464F61B3">
                 <wp:simplePos x="0" y="0"/>
                 <wp:positionH relativeFrom="column">
-                  <wp:posOffset>3171825</wp:posOffset>
+                  <wp:posOffset>7000875</wp:posOffset>
                 </wp:positionH>
                 <wp:positionV relativeFrom="paragraph">
-                  <wp:posOffset>1552575</wp:posOffset>
+                  <wp:posOffset>1971675</wp:posOffset>
                 </wp:positionV>
-                <wp:extent cx="895350" cy="676275"/>
+                <wp:extent cx="628650" cy="1057275"/>
                 <wp:effectExtent l="0" t="0" r="19050" b="28575"/>
                 <wp:wrapNone/>
-                <wp:docPr id="6" name="Rectangle 6"/>
+                <wp:docPr id="19" name="Rectangle 19"/>
                 <wp:cNvGraphicFramePr/>
                 <a:graphic xmlns:a="http://schemas.openxmlformats.org/drawingml/2006/main">
                   <a:graphicData uri="http://schemas.microsoft.com/office/word/2010/wordprocessingShape">
@@ -777,24 +2175,34 @@
                       <wps:spPr>
                         <a:xfrm>
                           <a:off x="0" y="0"/>
-                          <a:ext cx="895350" cy="676275"/>
+                          <a:ext cx="628650" cy="1057275"/>
                         </a:xfrm>
                         <a:prstGeom prst="rect">
                           <a:avLst/>
                         </a:prstGeom>
+                        <a:solidFill>
+                          <a:schemeClr val="bg1"/>
+                        </a:solidFill>
+                        <a:ln>
+                          <a:solidFill>
+                            <a:schemeClr val="tx1"/>
+                          </a:solidFill>
+                        </a:ln>
                       </wps:spPr>
                       <wps:style>
                         <a:lnRef idx="2">
-                          <a:schemeClr val="accent6"/>
+                          <a:schemeClr val="accent1">
+                            <a:shade val="50000"/>
+                          </a:schemeClr>
                         </a:lnRef>
                         <a:fillRef idx="1">
-                          <a:schemeClr val="lt1"/>
+                          <a:schemeClr val="accent1"/>
                         </a:fillRef>
                         <a:effectRef idx="0">
-                          <a:schemeClr val="accent6"/>
+                          <a:schemeClr val="accent1"/>
                         </a:effectRef>
                         <a:fontRef idx="minor">
-                          <a:schemeClr val="dk1"/>
+                          <a:schemeClr val="lt1"/>
                         </a:fontRef>
                       </wps:style>
                       <wps:txbx>
@@ -803,15 +2211,26 @@
                             <w:pPr>
                               <w:jc w:val="center"/>
                               <w:rPr>
+                                <w:color w:val="000000" w:themeColor="text1"/>
                                 <w:lang w:val="en-US"/>
                               </w:rPr>
                             </w:pPr>
                             <w:r>
                               <w:rPr>
-                                <w:lang w:val="en-US"/>
-                              </w:rPr>
-                              <w:t>Tra cứu học sinh</w:t>
+                                <w:color w:val="000000" w:themeColor="text1"/>
+                                <w:lang w:val="en-US"/>
+                              </w:rPr>
+                              <w:t>Lập báo cáo toàn trường</w:t>
                             </w:r>
+                          </w:p>
+                          <w:p>
+                            <w:pPr>
+                              <w:jc w:val="center"/>
+                              <w:rPr>
+                                <w:color w:val="000000" w:themeColor="text1"/>
+                                <w:lang w:val="en-US"/>
+                              </w:rPr>
+                            </w:pPr>
                           </w:p>
                         </w:txbxContent>
                       </wps:txbx>
@@ -835,22 +2254,33 @@
           </mc:Choice>
           <mc:Fallback>
             <w:pict>
-              <v:rect id="Rectangle 6" o:spid="_x0000_s1029" style="position:absolute;margin-left:249.75pt;margin-top:122.25pt;width:70.5pt;height:53.25pt;z-index:251668480;visibility:visible;mso-wrap-style:square;mso-width-percent:0;mso-height-percent:0;mso-wrap-distance-left:9pt;mso-wrap-distance-top:0;mso-wrap-distance-right:9pt;mso-wrap-distance-bottom:0;mso-position-horizontal:absolute;mso-position-horizontal-relative:text;mso-position-vertical:absolute;mso-position-vertical-relative:text;mso-width-percent:0;mso-height-percent:0;mso-width-relative:margin;mso-height-relative:margin;v-text-anchor:middle" o:gfxdata="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" fillcolor="white [3201]" strokecolor="#70ad47 [3209]" strokeweight="1pt">
+              <v:rect w14:anchorId="17A594EF" id="Rectangle 19" o:spid="_x0000_s1030" style="position:absolute;margin-left:551.25pt;margin-top:155.25pt;width:49.5pt;height:83.25pt;z-index:251696128;visibility:visible;mso-wrap-style:square;mso-width-percent:0;mso-height-percent:0;mso-wrap-distance-left:9pt;mso-wrap-distance-top:0;mso-wrap-distance-right:9pt;mso-wrap-distance-bottom:0;mso-position-horizontal:absolute;mso-position-horizontal-relative:text;mso-position-vertical:absolute;mso-position-vertical-relative:text;mso-width-percent:0;mso-height-percent:0;mso-width-relative:margin;mso-height-relative:margin;v-text-anchor:middle" o:gfxdata="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" fillcolor="white [3212]" strokecolor="black [3213]" strokeweight="1pt">
                 <v:textbox>
                   <w:txbxContent>
                     <w:p>
                       <w:pPr>
                         <w:jc w:val="center"/>
                         <w:rPr>
+                          <w:color w:val="000000" w:themeColor="text1"/>
                           <w:lang w:val="en-US"/>
                         </w:rPr>
                       </w:pPr>
                       <w:r>
                         <w:rPr>
-                          <w:lang w:val="en-US"/>
-                        </w:rPr>
-                        <w:t>Tra cứu học sinh</w:t>
+                          <w:color w:val="000000" w:themeColor="text1"/>
+                          <w:lang w:val="en-US"/>
+                        </w:rPr>
+                        <w:t>Lập báo cáo toàn trường</w:t>
                       </w:r>
+                    </w:p>
+                    <w:p>
+                      <w:pPr>
+                        <w:jc w:val="center"/>
+                        <w:rPr>
+                          <w:color w:val="000000" w:themeColor="text1"/>
+                          <w:lang w:val="en-US"/>
+                        </w:rPr>
+                      </w:pPr>
                     </w:p>
                   </w:txbxContent>
                 </v:textbox>
@@ -866,18 +2296,18 @@
         <mc:AlternateContent>
           <mc:Choice Requires="wps">
             <w:drawing>
-              <wp:anchor distT="0" distB="0" distL="114300" distR="114300" simplePos="0" relativeHeight="251663360" behindDoc="0" locked="0" layoutInCell="1" allowOverlap="1" wp14:anchorId="4FD90F37" wp14:editId="55298A85">
+              <wp:anchor distT="0" distB="0" distL="114300" distR="114300" simplePos="0" relativeHeight="251692032" behindDoc="0" locked="0" layoutInCell="1" allowOverlap="1" wp14:anchorId="3D4F20AB" wp14:editId="1FA514F1">
                 <wp:simplePos x="0" y="0"/>
                 <wp:positionH relativeFrom="column">
-                  <wp:posOffset>381000</wp:posOffset>
+                  <wp:posOffset>5610225</wp:posOffset>
                 </wp:positionH>
                 <wp:positionV relativeFrom="paragraph">
-                  <wp:posOffset>1543050</wp:posOffset>
+                  <wp:posOffset>1962150</wp:posOffset>
                 </wp:positionV>
-                <wp:extent cx="1009650" cy="723900"/>
-                <wp:effectExtent l="0" t="0" r="19050" b="19050"/>
+                <wp:extent cx="523875" cy="1057275"/>
+                <wp:effectExtent l="0" t="0" r="28575" b="28575"/>
                 <wp:wrapNone/>
-                <wp:docPr id="3" name="Rectangle 3"/>
+                <wp:docPr id="17" name="Rectangle 17"/>
                 <wp:cNvGraphicFramePr/>
                 <a:graphic xmlns:a="http://schemas.openxmlformats.org/drawingml/2006/main">
                   <a:graphicData uri="http://schemas.microsoft.com/office/word/2010/wordprocessingShape">
@@ -886,24 +2316,34 @@
                       <wps:spPr>
                         <a:xfrm>
                           <a:off x="0" y="0"/>
-                          <a:ext cx="1009650" cy="723900"/>
+                          <a:ext cx="523875" cy="1057275"/>
                         </a:xfrm>
                         <a:prstGeom prst="rect">
                           <a:avLst/>
                         </a:prstGeom>
+                        <a:solidFill>
+                          <a:schemeClr val="bg1"/>
+                        </a:solidFill>
+                        <a:ln>
+                          <a:solidFill>
+                            <a:schemeClr val="tx1"/>
+                          </a:solidFill>
+                        </a:ln>
                       </wps:spPr>
                       <wps:style>
                         <a:lnRef idx="2">
-                          <a:schemeClr val="accent6"/>
+                          <a:schemeClr val="accent1">
+                            <a:shade val="50000"/>
+                          </a:schemeClr>
                         </a:lnRef>
                         <a:fillRef idx="1">
-                          <a:schemeClr val="lt1"/>
+                          <a:schemeClr val="accent1"/>
                         </a:fillRef>
                         <a:effectRef idx="0">
-                          <a:schemeClr val="accent6"/>
+                          <a:schemeClr val="accent1"/>
                         </a:effectRef>
                         <a:fontRef idx="minor">
-                          <a:schemeClr val="dk1"/>
+                          <a:schemeClr val="lt1"/>
                         </a:fontRef>
                       </wps:style>
                       <wps:txbx>
@@ -912,15 +2352,26 @@
                             <w:pPr>
                               <w:jc w:val="center"/>
                               <w:rPr>
+                                <w:color w:val="000000" w:themeColor="text1"/>
                                 <w:lang w:val="en-US"/>
                               </w:rPr>
                             </w:pPr>
                             <w:r>
                               <w:rPr>
-                                <w:lang w:val="en-US"/>
-                              </w:rPr>
-                              <w:t>Sắp xếp giáo viên giảng dạy</w:t>
+                                <w:color w:val="000000" w:themeColor="text1"/>
+                                <w:lang w:val="en-US"/>
+                              </w:rPr>
+                              <w:t>Lập báo cáo theo lớp</w:t>
                             </w:r>
+                          </w:p>
+                          <w:p>
+                            <w:pPr>
+                              <w:jc w:val="center"/>
+                              <w:rPr>
+                                <w:color w:val="000000" w:themeColor="text1"/>
+                                <w:lang w:val="en-US"/>
+                              </w:rPr>
+                            </w:pPr>
                           </w:p>
                         </w:txbxContent>
                       </wps:txbx>
@@ -944,22 +2395,33 @@
           </mc:Choice>
           <mc:Fallback>
             <w:pict>
-              <v:rect w14:anchorId="4FD90F37" id="Rectangle 3" o:spid="_x0000_s1030" style="position:absolute;margin-left:30pt;margin-top:121.5pt;width:79.5pt;height:57pt;z-index:251663360;visibility:visible;mso-wrap-style:square;mso-width-percent:0;mso-height-percent:0;mso-wrap-distance-left:9pt;mso-wrap-distance-top:0;mso-wrap-distance-right:9pt;mso-wrap-distance-bottom:0;mso-position-horizontal:absolute;mso-position-horizontal-relative:text;mso-position-vertical:absolute;mso-position-vertical-relative:text;mso-width-percent:0;mso-height-percent:0;mso-width-relative:margin;mso-height-relative:margin;v-text-anchor:middle" o:gfxdata="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" fillcolor="white [3201]" strokecolor="#70ad47 [3209]" strokeweight="1pt">
+              <v:rect w14:anchorId="3D4F20AB" id="Rectangle 17" o:spid="_x0000_s1031" style="position:absolute;margin-left:441.75pt;margin-top:154.5pt;width:41.25pt;height:83.25pt;z-index:251692032;visibility:visible;mso-wrap-style:square;mso-width-percent:0;mso-height-percent:0;mso-wrap-distance-left:9pt;mso-wrap-distance-top:0;mso-wrap-distance-right:9pt;mso-wrap-distance-bottom:0;mso-position-horizontal:absolute;mso-position-horizontal-relative:text;mso-position-vertical:absolute;mso-position-vertical-relative:text;mso-width-percent:0;mso-height-percent:0;mso-width-relative:margin;mso-height-relative:margin;v-text-anchor:middle" o:gfxdata="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" fillcolor="white [3212]" strokecolor="black [3213]" strokeweight="1pt">
                 <v:textbox>
                   <w:txbxContent>
                     <w:p>
                       <w:pPr>
                         <w:jc w:val="center"/>
                         <w:rPr>
+                          <w:color w:val="000000" w:themeColor="text1"/>
                           <w:lang w:val="en-US"/>
                         </w:rPr>
                       </w:pPr>
                       <w:r>
                         <w:rPr>
-                          <w:lang w:val="en-US"/>
-                        </w:rPr>
-                        <w:t>Sắp xếp giáo viên giảng dạy</w:t>
+                          <w:color w:val="000000" w:themeColor="text1"/>
+                          <w:lang w:val="en-US"/>
+                        </w:rPr>
+                        <w:t>Lập báo cáo theo lớp</w:t>
                       </w:r>
+                    </w:p>
+                    <w:p>
+                      <w:pPr>
+                        <w:jc w:val="center"/>
+                        <w:rPr>
+                          <w:color w:val="000000" w:themeColor="text1"/>
+                          <w:lang w:val="en-US"/>
+                        </w:rPr>
+                      </w:pPr>
                     </w:p>
                   </w:txbxContent>
                 </v:textbox>
@@ -975,18 +2437,18 @@
         <mc:AlternateContent>
           <mc:Choice Requires="wps">
             <w:drawing>
-              <wp:anchor distT="0" distB="0" distL="114300" distR="114300" simplePos="0" relativeHeight="251665408" behindDoc="0" locked="0" layoutInCell="1" allowOverlap="1" wp14:anchorId="48733623" wp14:editId="06F0AAF2">
+              <wp:anchor distT="0" distB="0" distL="114300" distR="114300" simplePos="0" relativeHeight="251667456" behindDoc="0" locked="0" layoutInCell="1" allowOverlap="1" wp14:anchorId="78D4CFDC" wp14:editId="1737340B">
                 <wp:simplePos x="0" y="0"/>
                 <wp:positionH relativeFrom="margin">
-                  <wp:posOffset>1732280</wp:posOffset>
+                  <wp:posOffset>5991225</wp:posOffset>
                 </wp:positionH>
                 <wp:positionV relativeFrom="paragraph">
-                  <wp:posOffset>1570990</wp:posOffset>
+                  <wp:posOffset>1076325</wp:posOffset>
                 </wp:positionV>
-                <wp:extent cx="1019175" cy="657225"/>
-                <wp:effectExtent l="0" t="0" r="28575" b="28575"/>
+                <wp:extent cx="1143000" cy="495300"/>
+                <wp:effectExtent l="0" t="0" r="19050" b="19050"/>
                 <wp:wrapNone/>
-                <wp:docPr id="4" name="Rectangle 4"/>
+                <wp:docPr id="5" name="Rectangle 5"/>
                 <wp:cNvGraphicFramePr/>
                 <a:graphic xmlns:a="http://schemas.openxmlformats.org/drawingml/2006/main">
                   <a:graphicData uri="http://schemas.microsoft.com/office/word/2010/wordprocessingShape">
@@ -995,24 +2457,34 @@
                       <wps:spPr>
                         <a:xfrm>
                           <a:off x="0" y="0"/>
-                          <a:ext cx="1019175" cy="657225"/>
+                          <a:ext cx="1143000" cy="495300"/>
                         </a:xfrm>
                         <a:prstGeom prst="rect">
                           <a:avLst/>
                         </a:prstGeom>
+                        <a:solidFill>
+                          <a:schemeClr val="bg1"/>
+                        </a:solidFill>
+                        <a:ln>
+                          <a:solidFill>
+                            <a:schemeClr val="tx1"/>
+                          </a:solidFill>
+                        </a:ln>
                       </wps:spPr>
                       <wps:style>
                         <a:lnRef idx="2">
-                          <a:schemeClr val="accent6"/>
+                          <a:schemeClr val="accent1">
+                            <a:shade val="50000"/>
+                          </a:schemeClr>
                         </a:lnRef>
                         <a:fillRef idx="1">
-                          <a:schemeClr val="lt1"/>
+                          <a:schemeClr val="accent1"/>
                         </a:fillRef>
                         <a:effectRef idx="0">
-                          <a:schemeClr val="accent6"/>
+                          <a:schemeClr val="accent1"/>
                         </a:effectRef>
                         <a:fontRef idx="minor">
-                          <a:schemeClr val="dk1"/>
+                          <a:schemeClr val="lt1"/>
                         </a:fontRef>
                       </wps:style>
                       <wps:txbx>
@@ -1021,14 +2493,16 @@
                             <w:pPr>
                               <w:jc w:val="center"/>
                               <w:rPr>
+                                <w:color w:val="000000" w:themeColor="text1"/>
                                 <w:lang w:val="en-US"/>
                               </w:rPr>
                             </w:pPr>
                             <w:r>
                               <w:rPr>
-                                <w:lang w:val="en-US"/>
-                              </w:rPr>
-                              <w:t>Nhập, quản lý điểm học sinh</w:t>
+                                <w:color w:val="000000" w:themeColor="text1"/>
+                                <w:lang w:val="en-US"/>
+                              </w:rPr>
+                              <w:t>Lập báo cáo</w:t>
                             </w:r>
                           </w:p>
                         </w:txbxContent>
@@ -1053,21 +2527,23 @@
           </mc:Choice>
           <mc:Fallback>
             <w:pict>
-              <v:rect w14:anchorId="48733623" id="Rectangle 4" o:spid="_x0000_s1031" style="position:absolute;margin-left:136.4pt;margin-top:123.7pt;width:80.25pt;height:51.75pt;z-index:251665408;visibility:visible;mso-wrap-style:square;mso-width-percent:0;mso-height-percent:0;mso-wrap-distance-left:9pt;mso-wrap-distance-top:0;mso-wrap-distance-right:9pt;mso-wrap-distance-bottom:0;mso-position-horizontal:absolute;mso-position-horizontal-relative:margin;mso-position-vertical:absolute;mso-position-vertical-relative:text;mso-width-percent:0;mso-height-percent:0;mso-width-relative:margin;mso-height-relative:margin;v-text-anchor:middle" o:gfxdata="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" fillcolor="white [3201]" strokecolor="#70ad47 [3209]" strokeweight="1pt">
+              <v:rect w14:anchorId="78D4CFDC" id="Rectangle 5" o:spid="_x0000_s1032" style="position:absolute;margin-left:471.75pt;margin-top:84.75pt;width:90pt;height:39pt;z-index:251667456;visibility:visible;mso-wrap-style:square;mso-width-percent:0;mso-height-percent:0;mso-wrap-distance-left:9pt;mso-wrap-distance-top:0;mso-wrap-distance-right:9pt;mso-wrap-distance-bottom:0;mso-position-horizontal:absolute;mso-position-horizontal-relative:margin;mso-position-vertical:absolute;mso-position-vertical-relative:text;mso-width-percent:0;mso-height-percent:0;mso-width-relative:margin;mso-height-relative:margin;v-text-anchor:middle" o:gfxdata="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" fillcolor="white [3212]" strokecolor="black [3213]" strokeweight="1pt">
                 <v:textbox>
                   <w:txbxContent>
                     <w:p>
                       <w:pPr>
                         <w:jc w:val="center"/>
                         <w:rPr>
+                          <w:color w:val="000000" w:themeColor="text1"/>
                           <w:lang w:val="en-US"/>
                         </w:rPr>
                       </w:pPr>
                       <w:r>
                         <w:rPr>
-                          <w:lang w:val="en-US"/>
-                        </w:rPr>
-                        <w:t>Nhập, quản lý điểm học sinh</w:t>
+                          <w:color w:val="000000" w:themeColor="text1"/>
+                          <w:lang w:val="en-US"/>
+                        </w:rPr>
+                        <w:t>Lập báo cáo</w:t>
                       </w:r>
                     </w:p>
                   </w:txbxContent>
@@ -1085,15 +2561,1345 @@
         <mc:AlternateContent>
           <mc:Choice Requires="wps">
             <w:drawing>
+              <wp:anchor distT="0" distB="0" distL="114300" distR="114300" simplePos="0" relativeHeight="251665408" behindDoc="0" locked="0" layoutInCell="1" allowOverlap="1" wp14:anchorId="42586BD9" wp14:editId="552E48E9">
+                <wp:simplePos x="0" y="0"/>
+                <wp:positionH relativeFrom="margin">
+                  <wp:posOffset>3774440</wp:posOffset>
+                </wp:positionH>
+                <wp:positionV relativeFrom="paragraph">
+                  <wp:posOffset>1076325</wp:posOffset>
+                </wp:positionV>
+                <wp:extent cx="1143000" cy="476250"/>
+                <wp:effectExtent l="0" t="0" r="19050" b="19050"/>
+                <wp:wrapNone/>
+                <wp:docPr id="4" name="Rectangle 4"/>
+                <wp:cNvGraphicFramePr/>
+                <a:graphic xmlns:a="http://schemas.openxmlformats.org/drawingml/2006/main">
+                  <a:graphicData uri="http://schemas.microsoft.com/office/word/2010/wordprocessingShape">
+                    <wps:wsp>
+                      <wps:cNvSpPr/>
+                      <wps:spPr>
+                        <a:xfrm>
+                          <a:off x="0" y="0"/>
+                          <a:ext cx="1143000" cy="476250"/>
+                        </a:xfrm>
+                        <a:prstGeom prst="rect">
+                          <a:avLst/>
+                        </a:prstGeom>
+                        <a:solidFill>
+                          <a:schemeClr val="bg1"/>
+                        </a:solidFill>
+                        <a:ln>
+                          <a:solidFill>
+                            <a:schemeClr val="tx1"/>
+                          </a:solidFill>
+                        </a:ln>
+                      </wps:spPr>
+                      <wps:style>
+                        <a:lnRef idx="2">
+                          <a:schemeClr val="accent1">
+                            <a:shade val="50000"/>
+                          </a:schemeClr>
+                        </a:lnRef>
+                        <a:fillRef idx="1">
+                          <a:schemeClr val="accent1"/>
+                        </a:fillRef>
+                        <a:effectRef idx="0">
+                          <a:schemeClr val="accent1"/>
+                        </a:effectRef>
+                        <a:fontRef idx="minor">
+                          <a:schemeClr val="lt1"/>
+                        </a:fontRef>
+                      </wps:style>
+                      <wps:txbx>
+                        <w:txbxContent>
+                          <w:p>
+                            <w:pPr>
+                              <w:jc w:val="center"/>
+                              <w:rPr>
+                                <w:color w:val="000000" w:themeColor="text1"/>
+                                <w:lang w:val="en-US"/>
+                              </w:rPr>
+                            </w:pPr>
+                            <w:r>
+                              <w:rPr>
+                                <w:color w:val="000000" w:themeColor="text1"/>
+                                <w:lang w:val="en-US"/>
+                              </w:rPr>
+                              <w:t>Quản lý lớp</w:t>
+                            </w:r>
+                          </w:p>
+                        </w:txbxContent>
+                      </wps:txbx>
+                      <wps:bodyPr rot="0" spcFirstLastPara="0" vertOverflow="overflow" horzOverflow="overflow" vert="horz" wrap="square" lIns="91440" tIns="45720" rIns="91440" bIns="45720" numCol="1" spcCol="0" rtlCol="0" fromWordArt="0" anchor="ctr" anchorCtr="0" forceAA="0" compatLnSpc="1">
+                        <a:prstTxWarp prst="textNoShape">
+                          <a:avLst/>
+                        </a:prstTxWarp>
+                        <a:noAutofit/>
+                      </wps:bodyPr>
+                    </wps:wsp>
+                  </a:graphicData>
+                </a:graphic>
+                <wp14:sizeRelH relativeFrom="margin">
+                  <wp14:pctWidth>0</wp14:pctWidth>
+                </wp14:sizeRelH>
+                <wp14:sizeRelV relativeFrom="margin">
+                  <wp14:pctHeight>0</wp14:pctHeight>
+                </wp14:sizeRelV>
+              </wp:anchor>
+            </w:drawing>
+          </mc:Choice>
+          <mc:Fallback>
+            <w:pict>
+              <v:rect w14:anchorId="42586BD9" id="Rectangle 4" o:spid="_x0000_s1033" style="position:absolute;margin-left:297.2pt;margin-top:84.75pt;width:90pt;height:37.5pt;z-index:251665408;visibility:visible;mso-wrap-style:square;mso-width-percent:0;mso-height-percent:0;mso-wrap-distance-left:9pt;mso-wrap-distance-top:0;mso-wrap-distance-right:9pt;mso-wrap-distance-bottom:0;mso-position-horizontal:absolute;mso-position-horizontal-relative:margin;mso-position-vertical:absolute;mso-position-vertical-relative:text;mso-width-percent:0;mso-height-percent:0;mso-width-relative:margin;mso-height-relative:margin;v-text-anchor:middle" o:gfxdata="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" fillcolor="white [3212]" strokecolor="black [3213]" strokeweight="1pt">
+                <v:textbox>
+                  <w:txbxContent>
+                    <w:p>
+                      <w:pPr>
+                        <w:jc w:val="center"/>
+                        <w:rPr>
+                          <w:color w:val="000000" w:themeColor="text1"/>
+                          <w:lang w:val="en-US"/>
+                        </w:rPr>
+                      </w:pPr>
+                      <w:r>
+                        <w:rPr>
+                          <w:color w:val="000000" w:themeColor="text1"/>
+                          <w:lang w:val="en-US"/>
+                        </w:rPr>
+                        <w:t>Quản lý lớp</w:t>
+                      </w:r>
+                    </w:p>
+                  </w:txbxContent>
+                </v:textbox>
+                <w10:wrap anchorx="margin"/>
+              </v:rect>
+            </w:pict>
+          </mc:Fallback>
+        </mc:AlternateContent>
+      </w:r>
+      <w:r>
+        <w:rPr>
+          <w:noProof/>
+        </w:rPr>
+        <mc:AlternateContent>
+          <mc:Choice Requires="wps">
+            <w:drawing>
+              <wp:anchor distT="0" distB="0" distL="114300" distR="114300" simplePos="0" relativeHeight="251687936" behindDoc="0" locked="0" layoutInCell="1" allowOverlap="1" wp14:anchorId="6FAA6E91" wp14:editId="7860A290">
+                <wp:simplePos x="0" y="0"/>
+                <wp:positionH relativeFrom="column">
+                  <wp:posOffset>3981450</wp:posOffset>
+                </wp:positionH>
+                <wp:positionV relativeFrom="paragraph">
+                  <wp:posOffset>1952625</wp:posOffset>
+                </wp:positionV>
+                <wp:extent cx="628650" cy="1057275"/>
+                <wp:effectExtent l="0" t="0" r="19050" b="28575"/>
+                <wp:wrapNone/>
+                <wp:docPr id="15" name="Rectangle 15"/>
+                <wp:cNvGraphicFramePr/>
+                <a:graphic xmlns:a="http://schemas.openxmlformats.org/drawingml/2006/main">
+                  <a:graphicData uri="http://schemas.microsoft.com/office/word/2010/wordprocessingShape">
+                    <wps:wsp>
+                      <wps:cNvSpPr/>
+                      <wps:spPr>
+                        <a:xfrm>
+                          <a:off x="0" y="0"/>
+                          <a:ext cx="628650" cy="1057275"/>
+                        </a:xfrm>
+                        <a:prstGeom prst="rect">
+                          <a:avLst/>
+                        </a:prstGeom>
+                        <a:solidFill>
+                          <a:schemeClr val="bg1"/>
+                        </a:solidFill>
+                        <a:ln>
+                          <a:solidFill>
+                            <a:schemeClr val="tx1"/>
+                          </a:solidFill>
+                        </a:ln>
+                      </wps:spPr>
+                      <wps:style>
+                        <a:lnRef idx="2">
+                          <a:schemeClr val="accent1">
+                            <a:shade val="50000"/>
+                          </a:schemeClr>
+                        </a:lnRef>
+                        <a:fillRef idx="1">
+                          <a:schemeClr val="accent1"/>
+                        </a:fillRef>
+                        <a:effectRef idx="0">
+                          <a:schemeClr val="accent1"/>
+                        </a:effectRef>
+                        <a:fontRef idx="minor">
+                          <a:schemeClr val="lt1"/>
+                        </a:fontRef>
+                      </wps:style>
+                      <wps:txbx>
+                        <w:txbxContent>
+                          <w:p>
+                            <w:pPr>
+                              <w:jc w:val="center"/>
+                              <w:rPr>
+                                <w:color w:val="000000" w:themeColor="text1"/>
+                                <w:lang w:val="en-US"/>
+                              </w:rPr>
+                            </w:pPr>
+                            <w:r>
+                              <w:rPr>
+                                <w:color w:val="000000" w:themeColor="text1"/>
+                                <w:lang w:val="en-US"/>
+                              </w:rPr>
+                              <w:t>Chuyển lớp</w:t>
+                            </w:r>
+                            <w:r>
+                              <w:rPr>
+                                <w:color w:val="000000" w:themeColor="text1"/>
+                                <w:lang w:val="en-US"/>
+                              </w:rPr>
+                              <w:t xml:space="preserve"> học sinh</w:t>
+                            </w:r>
+                          </w:p>
+                          <w:p>
+                            <w:pPr>
+                              <w:jc w:val="center"/>
+                              <w:rPr>
+                                <w:color w:val="000000" w:themeColor="text1"/>
+                                <w:lang w:val="en-US"/>
+                              </w:rPr>
+                            </w:pPr>
+                          </w:p>
+                        </w:txbxContent>
+                      </wps:txbx>
+                      <wps:bodyPr rot="0" spcFirstLastPara="0" vertOverflow="overflow" horzOverflow="overflow" vert="horz" wrap="square" lIns="91440" tIns="45720" rIns="91440" bIns="45720" numCol="1" spcCol="0" rtlCol="0" fromWordArt="0" anchor="ctr" anchorCtr="0" forceAA="0" compatLnSpc="1">
+                        <a:prstTxWarp prst="textNoShape">
+                          <a:avLst/>
+                        </a:prstTxWarp>
+                        <a:noAutofit/>
+                      </wps:bodyPr>
+                    </wps:wsp>
+                  </a:graphicData>
+                </a:graphic>
+                <wp14:sizeRelH relativeFrom="margin">
+                  <wp14:pctWidth>0</wp14:pctWidth>
+                </wp14:sizeRelH>
+                <wp14:sizeRelV relativeFrom="margin">
+                  <wp14:pctHeight>0</wp14:pctHeight>
+                </wp14:sizeRelV>
+              </wp:anchor>
+            </w:drawing>
+          </mc:Choice>
+          <mc:Fallback>
+            <w:pict>
+              <v:rect w14:anchorId="6FAA6E91" id="Rectangle 15" o:spid="_x0000_s1034" style="position:absolute;margin-left:313.5pt;margin-top:153.75pt;width:49.5pt;height:83.25pt;z-index:251687936;visibility:visible;mso-wrap-style:square;mso-width-percent:0;mso-height-percent:0;mso-wrap-distance-left:9pt;mso-wrap-distance-top:0;mso-wrap-distance-right:9pt;mso-wrap-distance-bottom:0;mso-position-horizontal:absolute;mso-position-horizontal-relative:text;mso-position-vertical:absolute;mso-position-vertical-relative:text;mso-width-percent:0;mso-height-percent:0;mso-width-relative:margin;mso-height-relative:margin;v-text-anchor:middle" o:gfxdata="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" fillcolor="white [3212]" strokecolor="black [3213]" strokeweight="1pt">
+                <v:textbox>
+                  <w:txbxContent>
+                    <w:p>
+                      <w:pPr>
+                        <w:jc w:val="center"/>
+                        <w:rPr>
+                          <w:color w:val="000000" w:themeColor="text1"/>
+                          <w:lang w:val="en-US"/>
+                        </w:rPr>
+                      </w:pPr>
+                      <w:r>
+                        <w:rPr>
+                          <w:color w:val="000000" w:themeColor="text1"/>
+                          <w:lang w:val="en-US"/>
+                        </w:rPr>
+                        <w:t>Chuyển lớp</w:t>
+                      </w:r>
+                      <w:r>
+                        <w:rPr>
+                          <w:color w:val="000000" w:themeColor="text1"/>
+                          <w:lang w:val="en-US"/>
+                        </w:rPr>
+                        <w:t xml:space="preserve"> học sinh</w:t>
+                      </w:r>
+                    </w:p>
+                    <w:p>
+                      <w:pPr>
+                        <w:jc w:val="center"/>
+                        <w:rPr>
+                          <w:color w:val="000000" w:themeColor="text1"/>
+                          <w:lang w:val="en-US"/>
+                        </w:rPr>
+                      </w:pPr>
+                    </w:p>
+                  </w:txbxContent>
+                </v:textbox>
+              </v:rect>
+            </w:pict>
+          </mc:Fallback>
+        </mc:AlternateContent>
+      </w:r>
+      <w:r>
+        <w:rPr>
+          <w:noProof/>
+        </w:rPr>
+        <mc:AlternateContent>
+          <mc:Choice Requires="wps">
+            <w:drawing>
+              <wp:anchor distT="0" distB="0" distL="114300" distR="114300" simplePos="0" relativeHeight="251685888" behindDoc="0" locked="0" layoutInCell="1" allowOverlap="1" wp14:anchorId="2978065E" wp14:editId="7C99015D">
+                <wp:simplePos x="0" y="0"/>
+                <wp:positionH relativeFrom="column">
+                  <wp:posOffset>3267075</wp:posOffset>
+                </wp:positionH>
+                <wp:positionV relativeFrom="paragraph">
+                  <wp:posOffset>1943100</wp:posOffset>
+                </wp:positionV>
+                <wp:extent cx="523875" cy="1057275"/>
+                <wp:effectExtent l="0" t="0" r="28575" b="28575"/>
+                <wp:wrapNone/>
+                <wp:docPr id="14" name="Rectangle 14"/>
+                <wp:cNvGraphicFramePr/>
+                <a:graphic xmlns:a="http://schemas.openxmlformats.org/drawingml/2006/main">
+                  <a:graphicData uri="http://schemas.microsoft.com/office/word/2010/wordprocessingShape">
+                    <wps:wsp>
+                      <wps:cNvSpPr/>
+                      <wps:spPr>
+                        <a:xfrm>
+                          <a:off x="0" y="0"/>
+                          <a:ext cx="523875" cy="1057275"/>
+                        </a:xfrm>
+                        <a:prstGeom prst="rect">
+                          <a:avLst/>
+                        </a:prstGeom>
+                        <a:solidFill>
+                          <a:schemeClr val="bg1"/>
+                        </a:solidFill>
+                        <a:ln>
+                          <a:solidFill>
+                            <a:schemeClr val="tx1"/>
+                          </a:solidFill>
+                        </a:ln>
+                      </wps:spPr>
+                      <wps:style>
+                        <a:lnRef idx="2">
+                          <a:schemeClr val="accent1">
+                            <a:shade val="50000"/>
+                          </a:schemeClr>
+                        </a:lnRef>
+                        <a:fillRef idx="1">
+                          <a:schemeClr val="accent1"/>
+                        </a:fillRef>
+                        <a:effectRef idx="0">
+                          <a:schemeClr val="accent1"/>
+                        </a:effectRef>
+                        <a:fontRef idx="minor">
+                          <a:schemeClr val="lt1"/>
+                        </a:fontRef>
+                      </wps:style>
+                      <wps:txbx>
+                        <w:txbxContent>
+                          <w:p>
+                            <w:pPr>
+                              <w:jc w:val="center"/>
+                              <w:rPr>
+                                <w:color w:val="000000" w:themeColor="text1"/>
+                                <w:lang w:val="en-US"/>
+                              </w:rPr>
+                            </w:pPr>
+                            <w:r>
+                              <w:rPr>
+                                <w:color w:val="000000" w:themeColor="text1"/>
+                                <w:lang w:val="en-US"/>
+                              </w:rPr>
+                              <w:t>Xếp lớp</w:t>
+                            </w:r>
+                          </w:p>
+                          <w:p>
+                            <w:pPr>
+                              <w:jc w:val="center"/>
+                              <w:rPr>
+                                <w:color w:val="000000" w:themeColor="text1"/>
+                                <w:lang w:val="en-US"/>
+                              </w:rPr>
+                            </w:pPr>
+                          </w:p>
+                        </w:txbxContent>
+                      </wps:txbx>
+                      <wps:bodyPr rot="0" spcFirstLastPara="0" vertOverflow="overflow" horzOverflow="overflow" vert="horz" wrap="square" lIns="91440" tIns="45720" rIns="91440" bIns="45720" numCol="1" spcCol="0" rtlCol="0" fromWordArt="0" anchor="ctr" anchorCtr="0" forceAA="0" compatLnSpc="1">
+                        <a:prstTxWarp prst="textNoShape">
+                          <a:avLst/>
+                        </a:prstTxWarp>
+                        <a:noAutofit/>
+                      </wps:bodyPr>
+                    </wps:wsp>
+                  </a:graphicData>
+                </a:graphic>
+                <wp14:sizeRelH relativeFrom="margin">
+                  <wp14:pctWidth>0</wp14:pctWidth>
+                </wp14:sizeRelH>
+                <wp14:sizeRelV relativeFrom="margin">
+                  <wp14:pctHeight>0</wp14:pctHeight>
+                </wp14:sizeRelV>
+              </wp:anchor>
+            </w:drawing>
+          </mc:Choice>
+          <mc:Fallback>
+            <w:pict>
+              <v:rect w14:anchorId="2978065E" id="Rectangle 14" o:spid="_x0000_s1035" style="position:absolute;margin-left:257.25pt;margin-top:153pt;width:41.25pt;height:83.25pt;z-index:251685888;visibility:visible;mso-wrap-style:square;mso-width-percent:0;mso-height-percent:0;mso-wrap-distance-left:9pt;mso-wrap-distance-top:0;mso-wrap-distance-right:9pt;mso-wrap-distance-bottom:0;mso-position-horizontal:absolute;mso-position-horizontal-relative:text;mso-position-vertical:absolute;mso-position-vertical-relative:text;mso-width-percent:0;mso-height-percent:0;mso-width-relative:margin;mso-height-relative:margin;v-text-anchor:middle" o:gfxdata="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" fillcolor="white [3212]" strokecolor="black [3213]" strokeweight="1pt">
+                <v:textbox>
+                  <w:txbxContent>
+                    <w:p>
+                      <w:pPr>
+                        <w:jc w:val="center"/>
+                        <w:rPr>
+                          <w:color w:val="000000" w:themeColor="text1"/>
+                          <w:lang w:val="en-US"/>
+                        </w:rPr>
+                      </w:pPr>
+                      <w:r>
+                        <w:rPr>
+                          <w:color w:val="000000" w:themeColor="text1"/>
+                          <w:lang w:val="en-US"/>
+                        </w:rPr>
+                        <w:t>Xếp lớp</w:t>
+                      </w:r>
+                    </w:p>
+                    <w:p>
+                      <w:pPr>
+                        <w:jc w:val="center"/>
+                        <w:rPr>
+                          <w:color w:val="000000" w:themeColor="text1"/>
+                          <w:lang w:val="en-US"/>
+                        </w:rPr>
+                      </w:pPr>
+                    </w:p>
+                  </w:txbxContent>
+                </v:textbox>
+              </v:rect>
+            </w:pict>
+          </mc:Fallback>
+        </mc:AlternateContent>
+      </w:r>
+      <w:r>
+        <w:rPr>
+          <w:noProof/>
+        </w:rPr>
+        <mc:AlternateContent>
+          <mc:Choice Requires="wps">
+            <w:drawing>
+              <wp:anchor distT="0" distB="0" distL="114300" distR="114300" simplePos="0" relativeHeight="251683840" behindDoc="0" locked="0" layoutInCell="1" allowOverlap="1" wp14:anchorId="060AD32A" wp14:editId="685399AB">
+                <wp:simplePos x="0" y="0"/>
+                <wp:positionH relativeFrom="column">
+                  <wp:posOffset>2238375</wp:posOffset>
+                </wp:positionH>
+                <wp:positionV relativeFrom="paragraph">
+                  <wp:posOffset>3305175</wp:posOffset>
+                </wp:positionV>
+                <wp:extent cx="514350" cy="1057275"/>
+                <wp:effectExtent l="0" t="0" r="19050" b="28575"/>
+                <wp:wrapNone/>
+                <wp:docPr id="13" name="Rectangle 13"/>
+                <wp:cNvGraphicFramePr/>
+                <a:graphic xmlns:a="http://schemas.openxmlformats.org/drawingml/2006/main">
+                  <a:graphicData uri="http://schemas.microsoft.com/office/word/2010/wordprocessingShape">
+                    <wps:wsp>
+                      <wps:cNvSpPr/>
+                      <wps:spPr>
+                        <a:xfrm>
+                          <a:off x="0" y="0"/>
+                          <a:ext cx="514350" cy="1057275"/>
+                        </a:xfrm>
+                        <a:prstGeom prst="rect">
+                          <a:avLst/>
+                        </a:prstGeom>
+                        <a:solidFill>
+                          <a:schemeClr val="bg1"/>
+                        </a:solidFill>
+                        <a:ln>
+                          <a:solidFill>
+                            <a:schemeClr val="tx1"/>
+                          </a:solidFill>
+                        </a:ln>
+                      </wps:spPr>
+                      <wps:style>
+                        <a:lnRef idx="2">
+                          <a:schemeClr val="accent1">
+                            <a:shade val="50000"/>
+                          </a:schemeClr>
+                        </a:lnRef>
+                        <a:fillRef idx="1">
+                          <a:schemeClr val="accent1"/>
+                        </a:fillRef>
+                        <a:effectRef idx="0">
+                          <a:schemeClr val="accent1"/>
+                        </a:effectRef>
+                        <a:fontRef idx="minor">
+                          <a:schemeClr val="lt1"/>
+                        </a:fontRef>
+                      </wps:style>
+                      <wps:txbx>
+                        <w:txbxContent>
+                          <w:p>
+                            <w:pPr>
+                              <w:rPr>
+                                <w:color w:val="000000" w:themeColor="text1"/>
+                                <w:lang w:val="en-US"/>
+                              </w:rPr>
+                            </w:pPr>
+                            <w:r>
+                              <w:rPr>
+                                <w:color w:val="000000" w:themeColor="text1"/>
+                                <w:lang w:val="en-US"/>
+                              </w:rPr>
+                              <w:t>In bảng điểm HS</w:t>
+                            </w:r>
+                          </w:p>
+                        </w:txbxContent>
+                      </wps:txbx>
+                      <wps:bodyPr rot="0" spcFirstLastPara="0" vertOverflow="overflow" horzOverflow="overflow" vert="horz" wrap="square" lIns="91440" tIns="45720" rIns="91440" bIns="45720" numCol="1" spcCol="0" rtlCol="0" fromWordArt="0" anchor="ctr" anchorCtr="0" forceAA="0" compatLnSpc="1">
+                        <a:prstTxWarp prst="textNoShape">
+                          <a:avLst/>
+                        </a:prstTxWarp>
+                        <a:noAutofit/>
+                      </wps:bodyPr>
+                    </wps:wsp>
+                  </a:graphicData>
+                </a:graphic>
+                <wp14:sizeRelH relativeFrom="margin">
+                  <wp14:pctWidth>0</wp14:pctWidth>
+                </wp14:sizeRelH>
+                <wp14:sizeRelV relativeFrom="margin">
+                  <wp14:pctHeight>0</wp14:pctHeight>
+                </wp14:sizeRelV>
+              </wp:anchor>
+            </w:drawing>
+          </mc:Choice>
+          <mc:Fallback>
+            <w:pict>
+              <v:rect w14:anchorId="060AD32A" id="Rectangle 13" o:spid="_x0000_s1036" style="position:absolute;margin-left:176.25pt;margin-top:260.25pt;width:40.5pt;height:83.25pt;z-index:251683840;visibility:visible;mso-wrap-style:square;mso-width-percent:0;mso-height-percent:0;mso-wrap-distance-left:9pt;mso-wrap-distance-top:0;mso-wrap-distance-right:9pt;mso-wrap-distance-bottom:0;mso-position-horizontal:absolute;mso-position-horizontal-relative:text;mso-position-vertical:absolute;mso-position-vertical-relative:text;mso-width-percent:0;mso-height-percent:0;mso-width-relative:margin;mso-height-relative:margin;v-text-anchor:middle" o:gfxdata="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" fillcolor="white [3212]" strokecolor="black [3213]" strokeweight="1pt">
+                <v:textbox>
+                  <w:txbxContent>
+                    <w:p>
+                      <w:pPr>
+                        <w:rPr>
+                          <w:color w:val="000000" w:themeColor="text1"/>
+                          <w:lang w:val="en-US"/>
+                        </w:rPr>
+                      </w:pPr>
+                      <w:r>
+                        <w:rPr>
+                          <w:color w:val="000000" w:themeColor="text1"/>
+                          <w:lang w:val="en-US"/>
+                        </w:rPr>
+                        <w:t>In bảng điểm HS</w:t>
+                      </w:r>
+                    </w:p>
+                  </w:txbxContent>
+                </v:textbox>
+              </v:rect>
+            </w:pict>
+          </mc:Fallback>
+        </mc:AlternateContent>
+      </w:r>
+      <w:r>
+        <w:rPr>
+          <w:noProof/>
+        </w:rPr>
+        <mc:AlternateContent>
+          <mc:Choice Requires="wps">
+            <w:drawing>
+              <wp:anchor distT="0" distB="0" distL="114300" distR="114300" simplePos="0" relativeHeight="251681792" behindDoc="0" locked="0" layoutInCell="1" allowOverlap="1" wp14:anchorId="44ADFB64" wp14:editId="6191F521">
+                <wp:simplePos x="0" y="0"/>
+                <wp:positionH relativeFrom="column">
+                  <wp:posOffset>1295400</wp:posOffset>
+                </wp:positionH>
+                <wp:positionV relativeFrom="paragraph">
+                  <wp:posOffset>3305175</wp:posOffset>
+                </wp:positionV>
+                <wp:extent cx="514350" cy="1057275"/>
+                <wp:effectExtent l="0" t="0" r="19050" b="28575"/>
+                <wp:wrapNone/>
+                <wp:docPr id="12" name="Rectangle 12"/>
+                <wp:cNvGraphicFramePr/>
+                <a:graphic xmlns:a="http://schemas.openxmlformats.org/drawingml/2006/main">
+                  <a:graphicData uri="http://schemas.microsoft.com/office/word/2010/wordprocessingShape">
+                    <wps:wsp>
+                      <wps:cNvSpPr/>
+                      <wps:spPr>
+                        <a:xfrm>
+                          <a:off x="0" y="0"/>
+                          <a:ext cx="514350" cy="1057275"/>
+                        </a:xfrm>
+                        <a:prstGeom prst="rect">
+                          <a:avLst/>
+                        </a:prstGeom>
+                        <a:solidFill>
+                          <a:schemeClr val="bg1"/>
+                        </a:solidFill>
+                        <a:ln>
+                          <a:solidFill>
+                            <a:schemeClr val="tx1"/>
+                          </a:solidFill>
+                        </a:ln>
+                      </wps:spPr>
+                      <wps:style>
+                        <a:lnRef idx="2">
+                          <a:schemeClr val="accent1">
+                            <a:shade val="50000"/>
+                          </a:schemeClr>
+                        </a:lnRef>
+                        <a:fillRef idx="1">
+                          <a:schemeClr val="accent1"/>
+                        </a:fillRef>
+                        <a:effectRef idx="0">
+                          <a:schemeClr val="accent1"/>
+                        </a:effectRef>
+                        <a:fontRef idx="minor">
+                          <a:schemeClr val="lt1"/>
+                        </a:fontRef>
+                      </wps:style>
+                      <wps:txbx>
+                        <w:txbxContent>
+                          <w:p>
+                            <w:pPr>
+                              <w:rPr>
+                                <w:color w:val="000000" w:themeColor="text1"/>
+                                <w:lang w:val="en-US"/>
+                              </w:rPr>
+                            </w:pPr>
+                            <w:r>
+                              <w:rPr>
+                                <w:color w:val="000000" w:themeColor="text1"/>
+                                <w:lang w:val="en-US"/>
+                              </w:rPr>
+                              <w:t>In bảng điểm lớp</w:t>
+                            </w:r>
+                          </w:p>
+                        </w:txbxContent>
+                      </wps:txbx>
+                      <wps:bodyPr rot="0" spcFirstLastPara="0" vertOverflow="overflow" horzOverflow="overflow" vert="horz" wrap="square" lIns="91440" tIns="45720" rIns="91440" bIns="45720" numCol="1" spcCol="0" rtlCol="0" fromWordArt="0" anchor="ctr" anchorCtr="0" forceAA="0" compatLnSpc="1">
+                        <a:prstTxWarp prst="textNoShape">
+                          <a:avLst/>
+                        </a:prstTxWarp>
+                        <a:noAutofit/>
+                      </wps:bodyPr>
+                    </wps:wsp>
+                  </a:graphicData>
+                </a:graphic>
+                <wp14:sizeRelH relativeFrom="margin">
+                  <wp14:pctWidth>0</wp14:pctWidth>
+                </wp14:sizeRelH>
+                <wp14:sizeRelV relativeFrom="margin">
+                  <wp14:pctHeight>0</wp14:pctHeight>
+                </wp14:sizeRelV>
+              </wp:anchor>
+            </w:drawing>
+          </mc:Choice>
+          <mc:Fallback>
+            <w:pict>
+              <v:rect w14:anchorId="44ADFB64" id="Rectangle 12" o:spid="_x0000_s1037" style="position:absolute;margin-left:102pt;margin-top:260.25pt;width:40.5pt;height:83.25pt;z-index:251681792;visibility:visible;mso-wrap-style:square;mso-width-percent:0;mso-height-percent:0;mso-wrap-distance-left:9pt;mso-wrap-distance-top:0;mso-wrap-distance-right:9pt;mso-wrap-distance-bottom:0;mso-position-horizontal:absolute;mso-position-horizontal-relative:text;mso-position-vertical:absolute;mso-position-vertical-relative:text;mso-width-percent:0;mso-height-percent:0;mso-width-relative:margin;mso-height-relative:margin;v-text-anchor:middle" o:gfxdata="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" fillcolor="white [3212]" strokecolor="black [3213]" strokeweight="1pt">
+                <v:textbox>
+                  <w:txbxContent>
+                    <w:p>
+                      <w:pPr>
+                        <w:rPr>
+                          <w:color w:val="000000" w:themeColor="text1"/>
+                          <w:lang w:val="en-US"/>
+                        </w:rPr>
+                      </w:pPr>
+                      <w:r>
+                        <w:rPr>
+                          <w:color w:val="000000" w:themeColor="text1"/>
+                          <w:lang w:val="en-US"/>
+                        </w:rPr>
+                        <w:t>In bảng điểm lớp</w:t>
+                      </w:r>
+                    </w:p>
+                  </w:txbxContent>
+                </v:textbox>
+              </v:rect>
+            </w:pict>
+          </mc:Fallback>
+        </mc:AlternateContent>
+      </w:r>
+      <w:r>
+        <w:rPr>
+          <w:noProof/>
+        </w:rPr>
+        <mc:AlternateContent>
+          <mc:Choice Requires="wps">
+            <w:drawing>
+              <wp:anchor distT="0" distB="0" distL="114300" distR="114300" simplePos="0" relativeHeight="251679744" behindDoc="0" locked="0" layoutInCell="1" allowOverlap="1" wp14:anchorId="5F9FEED6" wp14:editId="159A6EB2">
+                <wp:simplePos x="0" y="0"/>
+                <wp:positionH relativeFrom="column">
+                  <wp:posOffset>2514600</wp:posOffset>
+                </wp:positionH>
+                <wp:positionV relativeFrom="paragraph">
+                  <wp:posOffset>1933575</wp:posOffset>
+                </wp:positionV>
+                <wp:extent cx="523875" cy="1057275"/>
+                <wp:effectExtent l="0" t="0" r="28575" b="28575"/>
+                <wp:wrapNone/>
+                <wp:docPr id="11" name="Rectangle 11"/>
+                <wp:cNvGraphicFramePr/>
+                <a:graphic xmlns:a="http://schemas.openxmlformats.org/drawingml/2006/main">
+                  <a:graphicData uri="http://schemas.microsoft.com/office/word/2010/wordprocessingShape">
+                    <wps:wsp>
+                      <wps:cNvSpPr/>
+                      <wps:spPr>
+                        <a:xfrm>
+                          <a:off x="0" y="0"/>
+                          <a:ext cx="523875" cy="1057275"/>
+                        </a:xfrm>
+                        <a:prstGeom prst="rect">
+                          <a:avLst/>
+                        </a:prstGeom>
+                        <a:solidFill>
+                          <a:schemeClr val="bg1"/>
+                        </a:solidFill>
+                        <a:ln>
+                          <a:solidFill>
+                            <a:schemeClr val="tx1"/>
+                          </a:solidFill>
+                        </a:ln>
+                      </wps:spPr>
+                      <wps:style>
+                        <a:lnRef idx="2">
+                          <a:schemeClr val="accent1">
+                            <a:shade val="50000"/>
+                          </a:schemeClr>
+                        </a:lnRef>
+                        <a:fillRef idx="1">
+                          <a:schemeClr val="accent1"/>
+                        </a:fillRef>
+                        <a:effectRef idx="0">
+                          <a:schemeClr val="accent1"/>
+                        </a:effectRef>
+                        <a:fontRef idx="minor">
+                          <a:schemeClr val="lt1"/>
+                        </a:fontRef>
+                      </wps:style>
+                      <wps:txbx>
+                        <w:txbxContent>
+                          <w:p>
+                            <w:pPr>
+                              <w:jc w:val="center"/>
+                              <w:rPr>
+                                <w:color w:val="000000" w:themeColor="text1"/>
+                                <w:lang w:val="en-US"/>
+                              </w:rPr>
+                            </w:pPr>
+                            <w:r>
+                              <w:rPr>
+                                <w:color w:val="000000" w:themeColor="text1"/>
+                                <w:lang w:val="en-US"/>
+                              </w:rPr>
+                              <w:t>Phúc khảo sửa điểm</w:t>
+                            </w:r>
+                          </w:p>
+                          <w:p>
+                            <w:pPr>
+                              <w:jc w:val="center"/>
+                              <w:rPr>
+                                <w:color w:val="000000" w:themeColor="text1"/>
+                                <w:lang w:val="en-US"/>
+                              </w:rPr>
+                            </w:pPr>
+                          </w:p>
+                        </w:txbxContent>
+                      </wps:txbx>
+                      <wps:bodyPr rot="0" spcFirstLastPara="0" vertOverflow="overflow" horzOverflow="overflow" vert="horz" wrap="square" lIns="91440" tIns="45720" rIns="91440" bIns="45720" numCol="1" spcCol="0" rtlCol="0" fromWordArt="0" anchor="ctr" anchorCtr="0" forceAA="0" compatLnSpc="1">
+                        <a:prstTxWarp prst="textNoShape">
+                          <a:avLst/>
+                        </a:prstTxWarp>
+                        <a:noAutofit/>
+                      </wps:bodyPr>
+                    </wps:wsp>
+                  </a:graphicData>
+                </a:graphic>
+                <wp14:sizeRelH relativeFrom="margin">
+                  <wp14:pctWidth>0</wp14:pctWidth>
+                </wp14:sizeRelH>
+                <wp14:sizeRelV relativeFrom="margin">
+                  <wp14:pctHeight>0</wp14:pctHeight>
+                </wp14:sizeRelV>
+              </wp:anchor>
+            </w:drawing>
+          </mc:Choice>
+          <mc:Fallback>
+            <w:pict>
+              <v:rect w14:anchorId="5F9FEED6" id="Rectangle 11" o:spid="_x0000_s1038" style="position:absolute;margin-left:198pt;margin-top:152.25pt;width:41.25pt;height:83.25pt;z-index:251679744;visibility:visible;mso-wrap-style:square;mso-width-percent:0;mso-height-percent:0;mso-wrap-distance-left:9pt;mso-wrap-distance-top:0;mso-wrap-distance-right:9pt;mso-wrap-distance-bottom:0;mso-position-horizontal:absolute;mso-position-horizontal-relative:text;mso-position-vertical:absolute;mso-position-vertical-relative:text;mso-width-percent:0;mso-height-percent:0;mso-width-relative:margin;mso-height-relative:margin;v-text-anchor:middle" o:gfxdata="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" fillcolor="white [3212]" strokecolor="black [3213]" strokeweight="1pt">
+                <v:textbox>
+                  <w:txbxContent>
+                    <w:p>
+                      <w:pPr>
+                        <w:jc w:val="center"/>
+                        <w:rPr>
+                          <w:color w:val="000000" w:themeColor="text1"/>
+                          <w:lang w:val="en-US"/>
+                        </w:rPr>
+                      </w:pPr>
+                      <w:r>
+                        <w:rPr>
+                          <w:color w:val="000000" w:themeColor="text1"/>
+                          <w:lang w:val="en-US"/>
+                        </w:rPr>
+                        <w:t>Phúc khảo sửa điểm</w:t>
+                      </w:r>
+                    </w:p>
+                    <w:p>
+                      <w:pPr>
+                        <w:jc w:val="center"/>
+                        <w:rPr>
+                          <w:color w:val="000000" w:themeColor="text1"/>
+                          <w:lang w:val="en-US"/>
+                        </w:rPr>
+                      </w:pPr>
+                    </w:p>
+                  </w:txbxContent>
+                </v:textbox>
+              </v:rect>
+            </w:pict>
+          </mc:Fallback>
+        </mc:AlternateContent>
+      </w:r>
+      <w:r>
+        <w:rPr>
+          <w:noProof/>
+        </w:rPr>
+        <mc:AlternateContent>
+          <mc:Choice Requires="wps">
+            <w:drawing>
+              <wp:anchor distT="0" distB="0" distL="114300" distR="114300" simplePos="0" relativeHeight="251677696" behindDoc="0" locked="0" layoutInCell="1" allowOverlap="1" wp14:anchorId="104BA571" wp14:editId="41169A32">
+                <wp:simplePos x="0" y="0"/>
+                <wp:positionH relativeFrom="column">
+                  <wp:posOffset>1800225</wp:posOffset>
+                </wp:positionH>
+                <wp:positionV relativeFrom="paragraph">
+                  <wp:posOffset>1914525</wp:posOffset>
+                </wp:positionV>
+                <wp:extent cx="514350" cy="1057275"/>
+                <wp:effectExtent l="0" t="0" r="19050" b="28575"/>
+                <wp:wrapNone/>
+                <wp:docPr id="10" name="Rectangle 10"/>
+                <wp:cNvGraphicFramePr/>
+                <a:graphic xmlns:a="http://schemas.openxmlformats.org/drawingml/2006/main">
+                  <a:graphicData uri="http://schemas.microsoft.com/office/word/2010/wordprocessingShape">
+                    <wps:wsp>
+                      <wps:cNvSpPr/>
+                      <wps:spPr>
+                        <a:xfrm>
+                          <a:off x="0" y="0"/>
+                          <a:ext cx="514350" cy="1057275"/>
+                        </a:xfrm>
+                        <a:prstGeom prst="rect">
+                          <a:avLst/>
+                        </a:prstGeom>
+                        <a:solidFill>
+                          <a:schemeClr val="bg1"/>
+                        </a:solidFill>
+                        <a:ln>
+                          <a:solidFill>
+                            <a:schemeClr val="tx1"/>
+                          </a:solidFill>
+                        </a:ln>
+                      </wps:spPr>
+                      <wps:style>
+                        <a:lnRef idx="2">
+                          <a:schemeClr val="accent1">
+                            <a:shade val="50000"/>
+                          </a:schemeClr>
+                        </a:lnRef>
+                        <a:fillRef idx="1">
+                          <a:schemeClr val="accent1"/>
+                        </a:fillRef>
+                        <a:effectRef idx="0">
+                          <a:schemeClr val="accent1"/>
+                        </a:effectRef>
+                        <a:fontRef idx="minor">
+                          <a:schemeClr val="lt1"/>
+                        </a:fontRef>
+                      </wps:style>
+                      <wps:txbx>
+                        <w:txbxContent>
+                          <w:p>
+                            <w:pPr>
+                              <w:rPr>
+                                <w:color w:val="000000" w:themeColor="text1"/>
+                                <w:lang w:val="en-US"/>
+                              </w:rPr>
+                            </w:pPr>
+                            <w:r>
+                              <w:rPr>
+                                <w:color w:val="000000" w:themeColor="text1"/>
+                                <w:lang w:val="en-US"/>
+                              </w:rPr>
+                              <w:t>Trích xuất điểm</w:t>
+                            </w:r>
+                          </w:p>
+                        </w:txbxContent>
+                      </wps:txbx>
+                      <wps:bodyPr rot="0" spcFirstLastPara="0" vertOverflow="overflow" horzOverflow="overflow" vert="horz" wrap="square" lIns="91440" tIns="45720" rIns="91440" bIns="45720" numCol="1" spcCol="0" rtlCol="0" fromWordArt="0" anchor="ctr" anchorCtr="0" forceAA="0" compatLnSpc="1">
+                        <a:prstTxWarp prst="textNoShape">
+                          <a:avLst/>
+                        </a:prstTxWarp>
+                        <a:noAutofit/>
+                      </wps:bodyPr>
+                    </wps:wsp>
+                  </a:graphicData>
+                </a:graphic>
+                <wp14:sizeRelH relativeFrom="margin">
+                  <wp14:pctWidth>0</wp14:pctWidth>
+                </wp14:sizeRelH>
+                <wp14:sizeRelV relativeFrom="margin">
+                  <wp14:pctHeight>0</wp14:pctHeight>
+                </wp14:sizeRelV>
+              </wp:anchor>
+            </w:drawing>
+          </mc:Choice>
+          <mc:Fallback>
+            <w:pict>
+              <v:rect w14:anchorId="104BA571" id="Rectangle 10" o:spid="_x0000_s1039" style="position:absolute;margin-left:141.75pt;margin-top:150.75pt;width:40.5pt;height:83.25pt;z-index:251677696;visibility:visible;mso-wrap-style:square;mso-width-percent:0;mso-height-percent:0;mso-wrap-distance-left:9pt;mso-wrap-distance-top:0;mso-wrap-distance-right:9pt;mso-wrap-distance-bottom:0;mso-position-horizontal:absolute;mso-position-horizontal-relative:text;mso-position-vertical:absolute;mso-position-vertical-relative:text;mso-width-percent:0;mso-height-percent:0;mso-width-relative:margin;mso-height-relative:margin;v-text-anchor:middle" o:gfxdata="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" fillcolor="white [3212]" strokecolor="black [3213]" strokeweight="1pt">
+                <v:textbox>
+                  <w:txbxContent>
+                    <w:p>
+                      <w:pPr>
+                        <w:rPr>
+                          <w:color w:val="000000" w:themeColor="text1"/>
+                          <w:lang w:val="en-US"/>
+                        </w:rPr>
+                      </w:pPr>
+                      <w:r>
+                        <w:rPr>
+                          <w:color w:val="000000" w:themeColor="text1"/>
+                          <w:lang w:val="en-US"/>
+                        </w:rPr>
+                        <w:t>Trích xuất điểm</w:t>
+                      </w:r>
+                    </w:p>
+                  </w:txbxContent>
+                </v:textbox>
+              </v:rect>
+            </w:pict>
+          </mc:Fallback>
+        </mc:AlternateContent>
+      </w:r>
+      <w:r>
+        <w:rPr>
+          <w:noProof/>
+        </w:rPr>
+        <mc:AlternateContent>
+          <mc:Choice Requires="wps">
+            <w:drawing>
+              <wp:anchor distT="0" distB="0" distL="114300" distR="114300" simplePos="0" relativeHeight="251675648" behindDoc="0" locked="0" layoutInCell="1" allowOverlap="1" wp14:anchorId="065DFC1B" wp14:editId="5E9D5194">
+                <wp:simplePos x="0" y="0"/>
+                <wp:positionH relativeFrom="column">
+                  <wp:posOffset>1123950</wp:posOffset>
+                </wp:positionH>
+                <wp:positionV relativeFrom="paragraph">
+                  <wp:posOffset>1914525</wp:posOffset>
+                </wp:positionV>
+                <wp:extent cx="523875" cy="1057275"/>
+                <wp:effectExtent l="0" t="0" r="28575" b="28575"/>
+                <wp:wrapNone/>
+                <wp:docPr id="9" name="Rectangle 9"/>
+                <wp:cNvGraphicFramePr/>
+                <a:graphic xmlns:a="http://schemas.openxmlformats.org/drawingml/2006/main">
+                  <a:graphicData uri="http://schemas.microsoft.com/office/word/2010/wordprocessingShape">
+                    <wps:wsp>
+                      <wps:cNvSpPr/>
+                      <wps:spPr>
+                        <a:xfrm>
+                          <a:off x="0" y="0"/>
+                          <a:ext cx="523875" cy="1057275"/>
+                        </a:xfrm>
+                        <a:prstGeom prst="rect">
+                          <a:avLst/>
+                        </a:prstGeom>
+                        <a:solidFill>
+                          <a:schemeClr val="bg1"/>
+                        </a:solidFill>
+                        <a:ln>
+                          <a:solidFill>
+                            <a:schemeClr val="tx1"/>
+                          </a:solidFill>
+                        </a:ln>
+                      </wps:spPr>
+                      <wps:style>
+                        <a:lnRef idx="2">
+                          <a:schemeClr val="accent1">
+                            <a:shade val="50000"/>
+                          </a:schemeClr>
+                        </a:lnRef>
+                        <a:fillRef idx="1">
+                          <a:schemeClr val="accent1"/>
+                        </a:fillRef>
+                        <a:effectRef idx="0">
+                          <a:schemeClr val="accent1"/>
+                        </a:effectRef>
+                        <a:fontRef idx="minor">
+                          <a:schemeClr val="lt1"/>
+                        </a:fontRef>
+                      </wps:style>
+                      <wps:txbx>
+                        <w:txbxContent>
+                          <w:p>
+                            <w:pPr>
+                              <w:jc w:val="center"/>
+                              <w:rPr>
+                                <w:color w:val="000000" w:themeColor="text1"/>
+                                <w:lang w:val="en-US"/>
+                              </w:rPr>
+                            </w:pPr>
+                            <w:r>
+                              <w:rPr>
+                                <w:color w:val="000000" w:themeColor="text1"/>
+                                <w:lang w:val="en-US"/>
+                              </w:rPr>
+                              <w:t>Nhập điểm theo môn</w:t>
+                            </w:r>
+                          </w:p>
+                          <w:p>
+                            <w:pPr>
+                              <w:jc w:val="center"/>
+                              <w:rPr>
+                                <w:color w:val="000000" w:themeColor="text1"/>
+                                <w:lang w:val="en-US"/>
+                              </w:rPr>
+                            </w:pPr>
+                          </w:p>
+                        </w:txbxContent>
+                      </wps:txbx>
+                      <wps:bodyPr rot="0" spcFirstLastPara="0" vertOverflow="overflow" horzOverflow="overflow" vert="horz" wrap="square" lIns="91440" tIns="45720" rIns="91440" bIns="45720" numCol="1" spcCol="0" rtlCol="0" fromWordArt="0" anchor="ctr" anchorCtr="0" forceAA="0" compatLnSpc="1">
+                        <a:prstTxWarp prst="textNoShape">
+                          <a:avLst/>
+                        </a:prstTxWarp>
+                        <a:noAutofit/>
+                      </wps:bodyPr>
+                    </wps:wsp>
+                  </a:graphicData>
+                </a:graphic>
+                <wp14:sizeRelH relativeFrom="margin">
+                  <wp14:pctWidth>0</wp14:pctWidth>
+                </wp14:sizeRelH>
+                <wp14:sizeRelV relativeFrom="margin">
+                  <wp14:pctHeight>0</wp14:pctHeight>
+                </wp14:sizeRelV>
+              </wp:anchor>
+            </w:drawing>
+          </mc:Choice>
+          <mc:Fallback>
+            <w:pict>
+              <v:rect w14:anchorId="065DFC1B" id="Rectangle 9" o:spid="_x0000_s1040" style="position:absolute;margin-left:88.5pt;margin-top:150.75pt;width:41.25pt;height:83.25pt;z-index:251675648;visibility:visible;mso-wrap-style:square;mso-width-percent:0;mso-height-percent:0;mso-wrap-distance-left:9pt;mso-wrap-distance-top:0;mso-wrap-distance-right:9pt;mso-wrap-distance-bottom:0;mso-position-horizontal:absolute;mso-position-horizontal-relative:text;mso-position-vertical:absolute;mso-position-vertical-relative:text;mso-width-percent:0;mso-height-percent:0;mso-width-relative:margin;mso-height-relative:margin;v-text-anchor:middle" o:gfxdata="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" fillcolor="white [3212]" strokecolor="black [3213]" strokeweight="1pt">
+                <v:textbox>
+                  <w:txbxContent>
+                    <w:p>
+                      <w:pPr>
+                        <w:jc w:val="center"/>
+                        <w:rPr>
+                          <w:color w:val="000000" w:themeColor="text1"/>
+                          <w:lang w:val="en-US"/>
+                        </w:rPr>
+                      </w:pPr>
+                      <w:r>
+                        <w:rPr>
+                          <w:color w:val="000000" w:themeColor="text1"/>
+                          <w:lang w:val="en-US"/>
+                        </w:rPr>
+                        <w:t>Nhập điểm theo môn</w:t>
+                      </w:r>
+                    </w:p>
+                    <w:p>
+                      <w:pPr>
+                        <w:jc w:val="center"/>
+                        <w:rPr>
+                          <w:color w:val="000000" w:themeColor="text1"/>
+                          <w:lang w:val="en-US"/>
+                        </w:rPr>
+                      </w:pPr>
+                    </w:p>
+                  </w:txbxContent>
+                </v:textbox>
+              </v:rect>
+            </w:pict>
+          </mc:Fallback>
+        </mc:AlternateContent>
+      </w:r>
+      <w:r>
+        <w:rPr>
+          <w:noProof/>
+        </w:rPr>
+        <mc:AlternateContent>
+          <mc:Choice Requires="wps">
+            <w:drawing>
+              <wp:anchor distT="0" distB="0" distL="114300" distR="114300" simplePos="0" relativeHeight="251671552" behindDoc="0" locked="0" layoutInCell="1" allowOverlap="1" wp14:anchorId="1C1E1649" wp14:editId="49499ED9">
+                <wp:simplePos x="0" y="0"/>
+                <wp:positionH relativeFrom="leftMargin">
+                  <wp:posOffset>352425</wp:posOffset>
+                </wp:positionH>
+                <wp:positionV relativeFrom="paragraph">
+                  <wp:posOffset>1914525</wp:posOffset>
+                </wp:positionV>
+                <wp:extent cx="514350" cy="1143000"/>
+                <wp:effectExtent l="0" t="0" r="19050" b="19050"/>
+                <wp:wrapNone/>
+                <wp:docPr id="7" name="Rectangle 7"/>
+                <wp:cNvGraphicFramePr/>
+                <a:graphic xmlns:a="http://schemas.openxmlformats.org/drawingml/2006/main">
+                  <a:graphicData uri="http://schemas.microsoft.com/office/word/2010/wordprocessingShape">
+                    <wps:wsp>
+                      <wps:cNvSpPr/>
+                      <wps:spPr>
+                        <a:xfrm>
+                          <a:off x="0" y="0"/>
+                          <a:ext cx="514350" cy="1143000"/>
+                        </a:xfrm>
+                        <a:prstGeom prst="rect">
+                          <a:avLst/>
+                        </a:prstGeom>
+                        <a:solidFill>
+                          <a:schemeClr val="bg1"/>
+                        </a:solidFill>
+                        <a:ln>
+                          <a:solidFill>
+                            <a:schemeClr val="tx1"/>
+                          </a:solidFill>
+                        </a:ln>
+                      </wps:spPr>
+                      <wps:style>
+                        <a:lnRef idx="2">
+                          <a:schemeClr val="accent1">
+                            <a:shade val="50000"/>
+                          </a:schemeClr>
+                        </a:lnRef>
+                        <a:fillRef idx="1">
+                          <a:schemeClr val="accent1"/>
+                        </a:fillRef>
+                        <a:effectRef idx="0">
+                          <a:schemeClr val="accent1"/>
+                        </a:effectRef>
+                        <a:fontRef idx="minor">
+                          <a:schemeClr val="lt1"/>
+                        </a:fontRef>
+                      </wps:style>
+                      <wps:txbx>
+                        <w:txbxContent>
+                          <w:p>
+                            <w:pPr>
+                              <w:jc w:val="center"/>
+                              <w:rPr>
+                                <w:color w:val="000000" w:themeColor="text1"/>
+                                <w:lang w:val="en-US"/>
+                              </w:rPr>
+                            </w:pPr>
+                            <w:r>
+                              <w:rPr>
+                                <w:color w:val="000000" w:themeColor="text1"/>
+                                <w:lang w:val="en-US"/>
+                              </w:rPr>
+                              <w:t>Nhập hồ sơ học sinh mới</w:t>
+                            </w:r>
+                          </w:p>
+                          <w:p>
+                            <w:pPr>
+                              <w:jc w:val="center"/>
+                              <w:rPr>
+                                <w:color w:val="000000" w:themeColor="text1"/>
+                                <w:lang w:val="en-US"/>
+                              </w:rPr>
+                            </w:pPr>
+                          </w:p>
+                        </w:txbxContent>
+                      </wps:txbx>
+                      <wps:bodyPr rot="0" spcFirstLastPara="0" vertOverflow="overflow" horzOverflow="overflow" vert="horz" wrap="square" lIns="91440" tIns="45720" rIns="91440" bIns="45720" numCol="1" spcCol="0" rtlCol="0" fromWordArt="0" anchor="ctr" anchorCtr="0" forceAA="0" compatLnSpc="1">
+                        <a:prstTxWarp prst="textNoShape">
+                          <a:avLst/>
+                        </a:prstTxWarp>
+                        <a:noAutofit/>
+                      </wps:bodyPr>
+                    </wps:wsp>
+                  </a:graphicData>
+                </a:graphic>
+                <wp14:sizeRelH relativeFrom="margin">
+                  <wp14:pctWidth>0</wp14:pctWidth>
+                </wp14:sizeRelH>
+                <wp14:sizeRelV relativeFrom="margin">
+                  <wp14:pctHeight>0</wp14:pctHeight>
+                </wp14:sizeRelV>
+              </wp:anchor>
+            </w:drawing>
+          </mc:Choice>
+          <mc:Fallback>
+            <w:pict>
+              <v:rect w14:anchorId="1C1E1649" id="Rectangle 7" o:spid="_x0000_s1041" style="position:absolute;margin-left:27.75pt;margin-top:150.75pt;width:40.5pt;height:90pt;z-index:251671552;visibility:visible;mso-wrap-style:square;mso-width-percent:0;mso-height-percent:0;mso-wrap-distance-left:9pt;mso-wrap-distance-top:0;mso-wrap-distance-right:9pt;mso-wrap-distance-bottom:0;mso-position-horizontal:absolute;mso-position-horizontal-relative:left-margin-area;mso-position-vertical:absolute;mso-position-vertical-relative:text;mso-width-percent:0;mso-height-percent:0;mso-width-relative:margin;mso-height-relative:margin;v-text-anchor:middle" o:gfxdata="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" fillcolor="white [3212]" strokecolor="black [3213]" strokeweight="1pt">
+                <v:textbox>
+                  <w:txbxContent>
+                    <w:p>
+                      <w:pPr>
+                        <w:jc w:val="center"/>
+                        <w:rPr>
+                          <w:color w:val="000000" w:themeColor="text1"/>
+                          <w:lang w:val="en-US"/>
+                        </w:rPr>
+                      </w:pPr>
+                      <w:r>
+                        <w:rPr>
+                          <w:color w:val="000000" w:themeColor="text1"/>
+                          <w:lang w:val="en-US"/>
+                        </w:rPr>
+                        <w:t>Nhập hồ sơ học sinh mới</w:t>
+                      </w:r>
+                    </w:p>
+                    <w:p>
+                      <w:pPr>
+                        <w:jc w:val="center"/>
+                        <w:rPr>
+                          <w:color w:val="000000" w:themeColor="text1"/>
+                          <w:lang w:val="en-US"/>
+                        </w:rPr>
+                      </w:pPr>
+                    </w:p>
+                  </w:txbxContent>
+                </v:textbox>
+                <w10:wrap anchorx="margin"/>
+              </v:rect>
+            </w:pict>
+          </mc:Fallback>
+        </mc:AlternateContent>
+      </w:r>
+      <w:r>
+        <w:rPr>
+          <w:noProof/>
+        </w:rPr>
+        <mc:AlternateContent>
+          <mc:Choice Requires="wps">
+            <w:drawing>
+              <wp:anchor distT="0" distB="0" distL="114300" distR="114300" simplePos="0" relativeHeight="251663360" behindDoc="0" locked="0" layoutInCell="1" allowOverlap="1" wp14:anchorId="7C959B27" wp14:editId="126E2D38">
+                <wp:simplePos x="0" y="0"/>
+                <wp:positionH relativeFrom="column">
+                  <wp:posOffset>1457325</wp:posOffset>
+                </wp:positionH>
+                <wp:positionV relativeFrom="paragraph">
+                  <wp:posOffset>1085850</wp:posOffset>
+                </wp:positionV>
+                <wp:extent cx="1143000" cy="476250"/>
+                <wp:effectExtent l="0" t="0" r="19050" b="19050"/>
+                <wp:wrapNone/>
+                <wp:docPr id="3" name="Rectangle 3"/>
+                <wp:cNvGraphicFramePr/>
+                <a:graphic xmlns:a="http://schemas.openxmlformats.org/drawingml/2006/main">
+                  <a:graphicData uri="http://schemas.microsoft.com/office/word/2010/wordprocessingShape">
+                    <wps:wsp>
+                      <wps:cNvSpPr/>
+                      <wps:spPr>
+                        <a:xfrm>
+                          <a:off x="0" y="0"/>
+                          <a:ext cx="1143000" cy="476250"/>
+                        </a:xfrm>
+                        <a:prstGeom prst="rect">
+                          <a:avLst/>
+                        </a:prstGeom>
+                        <a:solidFill>
+                          <a:schemeClr val="bg1"/>
+                        </a:solidFill>
+                        <a:ln>
+                          <a:solidFill>
+                            <a:schemeClr val="tx1"/>
+                          </a:solidFill>
+                        </a:ln>
+                      </wps:spPr>
+                      <wps:style>
+                        <a:lnRef idx="2">
+                          <a:schemeClr val="accent1">
+                            <a:shade val="50000"/>
+                          </a:schemeClr>
+                        </a:lnRef>
+                        <a:fillRef idx="1">
+                          <a:schemeClr val="accent1"/>
+                        </a:fillRef>
+                        <a:effectRef idx="0">
+                          <a:schemeClr val="accent1"/>
+                        </a:effectRef>
+                        <a:fontRef idx="minor">
+                          <a:schemeClr val="lt1"/>
+                        </a:fontRef>
+                      </wps:style>
+                      <wps:txbx>
+                        <w:txbxContent>
+                          <w:p>
+                            <w:pPr>
+                              <w:jc w:val="center"/>
+                              <w:rPr>
+                                <w:color w:val="000000" w:themeColor="text1"/>
+                                <w:lang w:val="en-US"/>
+                              </w:rPr>
+                            </w:pPr>
+                            <w:r>
+                              <w:rPr>
+                                <w:color w:val="000000" w:themeColor="text1"/>
+                                <w:lang w:val="en-US"/>
+                              </w:rPr>
+                              <w:t>Quản lý điểm</w:t>
+                            </w:r>
+                          </w:p>
+                        </w:txbxContent>
+                      </wps:txbx>
+                      <wps:bodyPr rot="0" spcFirstLastPara="0" vertOverflow="overflow" horzOverflow="overflow" vert="horz" wrap="square" lIns="91440" tIns="45720" rIns="91440" bIns="45720" numCol="1" spcCol="0" rtlCol="0" fromWordArt="0" anchor="ctr" anchorCtr="0" forceAA="0" compatLnSpc="1">
+                        <a:prstTxWarp prst="textNoShape">
+                          <a:avLst/>
+                        </a:prstTxWarp>
+                        <a:noAutofit/>
+                      </wps:bodyPr>
+                    </wps:wsp>
+                  </a:graphicData>
+                </a:graphic>
+                <wp14:sizeRelH relativeFrom="margin">
+                  <wp14:pctWidth>0</wp14:pctWidth>
+                </wp14:sizeRelH>
+                <wp14:sizeRelV relativeFrom="margin">
+                  <wp14:pctHeight>0</wp14:pctHeight>
+                </wp14:sizeRelV>
+              </wp:anchor>
+            </w:drawing>
+          </mc:Choice>
+          <mc:Fallback>
+            <w:pict>
+              <v:rect w14:anchorId="7C959B27" id="Rectangle 3" o:spid="_x0000_s1042" style="position:absolute;margin-left:114.75pt;margin-top:85.5pt;width:90pt;height:37.5pt;z-index:251663360;visibility:visible;mso-wrap-style:square;mso-width-percent:0;mso-height-percent:0;mso-wrap-distance-left:9pt;mso-wrap-distance-top:0;mso-wrap-distance-right:9pt;mso-wrap-distance-bottom:0;mso-position-horizontal:absolute;mso-position-horizontal-relative:text;mso-position-vertical:absolute;mso-position-vertical-relative:text;mso-width-percent:0;mso-height-percent:0;mso-width-relative:margin;mso-height-relative:margin;v-text-anchor:middle" o:gfxdata="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" fillcolor="white [3212]" strokecolor="black [3213]" strokeweight="1pt">
+                <v:textbox>
+                  <w:txbxContent>
+                    <w:p>
+                      <w:pPr>
+                        <w:jc w:val="center"/>
+                        <w:rPr>
+                          <w:color w:val="000000" w:themeColor="text1"/>
+                          <w:lang w:val="en-US"/>
+                        </w:rPr>
+                      </w:pPr>
+                      <w:r>
+                        <w:rPr>
+                          <w:color w:val="000000" w:themeColor="text1"/>
+                          <w:lang w:val="en-US"/>
+                        </w:rPr>
+                        <w:t>Quản lý điểm</w:t>
+                      </w:r>
+                    </w:p>
+                  </w:txbxContent>
+                </v:textbox>
+              </v:rect>
+            </w:pict>
+          </mc:Fallback>
+        </mc:AlternateContent>
+      </w:r>
+      <w:r>
+        <w:rPr>
+          <w:noProof/>
+        </w:rPr>
+        <mc:AlternateContent>
+          <mc:Choice Requires="wps">
+            <w:drawing>
               <wp:anchor distT="0" distB="0" distL="114300" distR="114300" simplePos="0" relativeHeight="251659264" behindDoc="0" locked="0" layoutInCell="1" allowOverlap="1">
                 <wp:simplePos x="0" y="0"/>
-                <wp:positionH relativeFrom="column">
-                  <wp:posOffset>1943100</wp:posOffset>
+                <wp:positionH relativeFrom="margin">
+                  <wp:align>center</wp:align>
                 </wp:positionH>
                 <wp:positionV relativeFrom="paragraph">
-                  <wp:posOffset>-304800</wp:posOffset>
+                  <wp:posOffset>-228600</wp:posOffset>
                 </wp:positionV>
-                <wp:extent cx="1524000" cy="742950"/>
+                <wp:extent cx="1371600" cy="666750"/>
                 <wp:effectExtent l="0" t="0" r="19050" b="19050"/>
                 <wp:wrapNone/>
                 <wp:docPr id="1" name="Rectangle 1"/>
@@ -1105,24 +3911,34 @@
                       <wps:spPr>
                         <a:xfrm>
                           <a:off x="0" y="0"/>
-                          <a:ext cx="1524000" cy="742950"/>
+                          <a:ext cx="1371600" cy="666750"/>
                         </a:xfrm>
                         <a:prstGeom prst="rect">
                           <a:avLst/>
                         </a:prstGeom>
+                        <a:solidFill>
+                          <a:schemeClr val="bg1"/>
+                        </a:solidFill>
+                        <a:ln>
+                          <a:solidFill>
+                            <a:schemeClr val="tx1"/>
+                          </a:solidFill>
+                        </a:ln>
                       </wps:spPr>
                       <wps:style>
                         <a:lnRef idx="2">
-                          <a:schemeClr val="accent6"/>
+                          <a:schemeClr val="accent1">
+                            <a:shade val="50000"/>
+                          </a:schemeClr>
                         </a:lnRef>
                         <a:fillRef idx="1">
-                          <a:schemeClr val="lt1"/>
+                          <a:schemeClr val="accent1"/>
                         </a:fillRef>
                         <a:effectRef idx="0">
-                          <a:schemeClr val="accent6"/>
+                          <a:schemeClr val="accent1"/>
                         </a:effectRef>
                         <a:fontRef idx="minor">
-                          <a:schemeClr val="dk1"/>
+                          <a:schemeClr val="lt1"/>
                         </a:fontRef>
                       </wps:style>
                       <wps:txbx>
@@ -1131,14 +3947,16 @@
                             <w:pPr>
                               <w:jc w:val="center"/>
                               <w:rPr>
+                                <w:color w:val="000000" w:themeColor="text1"/>
                                 <w:lang w:val="en-US"/>
                               </w:rPr>
                             </w:pPr>
                             <w:r>
                               <w:rPr>
-                                <w:lang w:val="en-US"/>
-                              </w:rPr>
-                              <w:t>Quản lý học sinh</w:t>
+                                <w:color w:val="000000" w:themeColor="text1"/>
+                                <w:lang w:val="en-US"/>
+                              </w:rPr>
+                              <w:t>Quản Lý Học Sinh</w:t>
                             </w:r>
                           </w:p>
                         </w:txbxContent>
@@ -1157,22 +3975,242 @@
           </mc:Choice>
           <mc:Fallback>
             <w:pict>
-              <v:rect id="Rectangle 1" o:spid="_x0000_s1032" style="position:absolute;margin-left:153pt;margin-top:-24pt;width:120pt;height:58.5pt;z-index:251659264;visibility:visible;mso-wrap-style:square;mso-wrap-distance-left:9pt;mso-wrap-distance-top:0;mso-wrap-distance-right:9pt;mso-wrap-distance-bottom:0;mso-position-horizontal:absolute;mso-position-horizontal-relative:text;mso-position-vertical:absolute;mso-position-vertical-relative:text;v-text-anchor:middle" o:gfxdata="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" fillcolor="white [3201]" strokecolor="#70ad47 [3209]" strokeweight="1pt">
+              <v:rect id="Rectangle 1" o:spid="_x0000_s1043" style="position:absolute;margin-left:0;margin-top:-18pt;width:108pt;height:52.5pt;z-index:251659264;visibility:visible;mso-wrap-style:square;mso-wrap-distance-left:9pt;mso-wrap-distance-top:0;mso-wrap-distance-right:9pt;mso-wrap-distance-bottom:0;mso-position-horizontal:center;mso-position-horizontal-relative:margin;mso-position-vertical:absolute;mso-position-vertical-relative:text;v-text-anchor:middle" o:gfxdata="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" fillcolor="white [3212]" strokecolor="black [3213]" strokeweight="1pt">
                 <v:textbox>
                   <w:txbxContent>
                     <w:p>
                       <w:pPr>
                         <w:jc w:val="center"/>
                         <w:rPr>
+                          <w:color w:val="000000" w:themeColor="text1"/>
                           <w:lang w:val="en-US"/>
                         </w:rPr>
                       </w:pPr>
                       <w:r>
                         <w:rPr>
-                          <w:lang w:val="en-US"/>
-                        </w:rPr>
-                        <w:t>Quản lý học sinh</w:t>
+                          <w:color w:val="000000" w:themeColor="text1"/>
+                          <w:lang w:val="en-US"/>
+                        </w:rPr>
+                        <w:t>Quản Lý Học Sinh</w:t>
                       </w:r>
+                    </w:p>
+                  </w:txbxContent>
+                </v:textbox>
+                <w10:wrap anchorx="margin"/>
+              </v:rect>
+            </w:pict>
+          </mc:Fallback>
+        </mc:AlternateContent>
+      </w:r>
+    </w:p>
+    <w:p/>
+    <w:p/>
+    <w:p/>
+    <w:p/>
+    <w:p>
+      <w:r>
+        <w:rPr>
+          <w:noProof/>
+        </w:rPr>
+        <mc:AlternateContent>
+          <mc:Choice Requires="wps">
+            <w:drawing>
+              <wp:anchor distT="0" distB="0" distL="114300" distR="114300" simplePos="0" relativeHeight="251735040" behindDoc="0" locked="0" layoutInCell="1" allowOverlap="1">
+                <wp:simplePos x="0" y="0"/>
+                <wp:positionH relativeFrom="column">
+                  <wp:posOffset>6524625</wp:posOffset>
+                </wp:positionH>
+                <wp:positionV relativeFrom="paragraph">
+                  <wp:posOffset>133985</wp:posOffset>
+                </wp:positionV>
+                <wp:extent cx="0" cy="209550"/>
+                <wp:effectExtent l="0" t="0" r="38100" b="19050"/>
+                <wp:wrapNone/>
+                <wp:docPr id="62" name="Straight Connector 62"/>
+                <wp:cNvGraphicFramePr/>
+                <a:graphic xmlns:a="http://schemas.openxmlformats.org/drawingml/2006/main">
+                  <a:graphicData uri="http://schemas.microsoft.com/office/word/2010/wordprocessingShape">
+                    <wps:wsp>
+                      <wps:cNvCnPr/>
+                      <wps:spPr>
+                        <a:xfrm>
+                          <a:off x="0" y="0"/>
+                          <a:ext cx="0" cy="209550"/>
+                        </a:xfrm>
+                        <a:prstGeom prst="line">
+                          <a:avLst/>
+                        </a:prstGeom>
+                      </wps:spPr>
+                      <wps:style>
+                        <a:lnRef idx="1">
+                          <a:schemeClr val="accent1"/>
+                        </a:lnRef>
+                        <a:fillRef idx="0">
+                          <a:schemeClr val="accent1"/>
+                        </a:fillRef>
+                        <a:effectRef idx="0">
+                          <a:schemeClr val="accent1"/>
+                        </a:effectRef>
+                        <a:fontRef idx="minor">
+                          <a:schemeClr val="tx1"/>
+                        </a:fontRef>
+                      </wps:style>
+                      <wps:bodyPr/>
+                    </wps:wsp>
+                  </a:graphicData>
+                </a:graphic>
+              </wp:anchor>
+            </w:drawing>
+          </mc:Choice>
+          <mc:Fallback>
+            <w:pict>
+              <v:line w14:anchorId="014124FB" id="Straight Connector 62" o:spid="_x0000_s1026" style="position:absolute;z-index:251735040;visibility:visible;mso-wrap-style:square;mso-wrap-distance-left:9pt;mso-wrap-distance-top:0;mso-wrap-distance-right:9pt;mso-wrap-distance-bottom:0;mso-position-horizontal:absolute;mso-position-horizontal-relative:text;mso-position-vertical:absolute;mso-position-vertical-relative:text" from="513.75pt,10.55pt" to="513.75pt,27.05pt" o:gfxdata="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" strokecolor="#4472c4 [3204]" strokeweight=".5pt">
+                <v:stroke joinstyle="miter"/>
+              </v:line>
+            </w:pict>
+          </mc:Fallback>
+        </mc:AlternateContent>
+      </w:r>
+    </w:p>
+    <w:p>
+      <w:pPr>
+        <w:tabs>
+          <w:tab w:val="left" w:pos="13020"/>
+        </w:tabs>
+      </w:pPr>
+      <w:r>
+        <w:rPr>
+          <w:noProof/>
+        </w:rPr>
+        <mc:AlternateContent>
+          <mc:Choice Requires="wps">
+            <w:drawing>
+              <wp:anchor distT="0" distB="0" distL="114300" distR="114300" simplePos="0" relativeHeight="251737088" behindDoc="0" locked="0" layoutInCell="1" allowOverlap="1" wp14:anchorId="6BF65616" wp14:editId="64516999">
+                <wp:simplePos x="0" y="0"/>
+                <wp:positionH relativeFrom="column">
+                  <wp:posOffset>6315075</wp:posOffset>
+                </wp:positionH>
+                <wp:positionV relativeFrom="paragraph">
+                  <wp:posOffset>248285</wp:posOffset>
+                </wp:positionV>
+                <wp:extent cx="523875" cy="1057275"/>
+                <wp:effectExtent l="0" t="0" r="28575" b="28575"/>
+                <wp:wrapNone/>
+                <wp:docPr id="64" name="Rectangle 64"/>
+                <wp:cNvGraphicFramePr/>
+                <a:graphic xmlns:a="http://schemas.openxmlformats.org/drawingml/2006/main">
+                  <a:graphicData uri="http://schemas.microsoft.com/office/word/2010/wordprocessingShape">
+                    <wps:wsp>
+                      <wps:cNvSpPr/>
+                      <wps:spPr>
+                        <a:xfrm>
+                          <a:off x="0" y="0"/>
+                          <a:ext cx="523875" cy="1057275"/>
+                        </a:xfrm>
+                        <a:prstGeom prst="rect">
+                          <a:avLst/>
+                        </a:prstGeom>
+                        <a:solidFill>
+                          <a:schemeClr val="bg1"/>
+                        </a:solidFill>
+                        <a:ln>
+                          <a:solidFill>
+                            <a:schemeClr val="tx1"/>
+                          </a:solidFill>
+                        </a:ln>
+                      </wps:spPr>
+                      <wps:style>
+                        <a:lnRef idx="2">
+                          <a:schemeClr val="accent1">
+                            <a:shade val="50000"/>
+                          </a:schemeClr>
+                        </a:lnRef>
+                        <a:fillRef idx="1">
+                          <a:schemeClr val="accent1"/>
+                        </a:fillRef>
+                        <a:effectRef idx="0">
+                          <a:schemeClr val="accent1"/>
+                        </a:effectRef>
+                        <a:fontRef idx="minor">
+                          <a:schemeClr val="lt1"/>
+                        </a:fontRef>
+                      </wps:style>
+                      <wps:txbx>
+                        <w:txbxContent>
+                          <w:p>
+                            <w:pPr>
+                              <w:jc w:val="center"/>
+                              <w:rPr>
+                                <w:color w:val="000000" w:themeColor="text1"/>
+                                <w:lang w:val="en-US"/>
+                              </w:rPr>
+                            </w:pPr>
+                            <w:r>
+                              <w:rPr>
+                                <w:color w:val="000000" w:themeColor="text1"/>
+                                <w:lang w:val="en-US"/>
+                              </w:rPr>
+                              <w:t>Lập báo cáo theo Môn</w:t>
+                            </w:r>
+                          </w:p>
+                          <w:p>
+                            <w:pPr>
+                              <w:jc w:val="center"/>
+                              <w:rPr>
+                                <w:color w:val="000000" w:themeColor="text1"/>
+                                <w:lang w:val="en-US"/>
+                              </w:rPr>
+                            </w:pPr>
+                          </w:p>
+                        </w:txbxContent>
+                      </wps:txbx>
+                      <wps:bodyPr rot="0" spcFirstLastPara="0" vertOverflow="overflow" horzOverflow="overflow" vert="horz" wrap="square" lIns="91440" tIns="45720" rIns="91440" bIns="45720" numCol="1" spcCol="0" rtlCol="0" fromWordArt="0" anchor="ctr" anchorCtr="0" forceAA="0" compatLnSpc="1">
+                        <a:prstTxWarp prst="textNoShape">
+                          <a:avLst/>
+                        </a:prstTxWarp>
+                        <a:noAutofit/>
+                      </wps:bodyPr>
+                    </wps:wsp>
+                  </a:graphicData>
+                </a:graphic>
+                <wp14:sizeRelH relativeFrom="margin">
+                  <wp14:pctWidth>0</wp14:pctWidth>
+                </wp14:sizeRelH>
+                <wp14:sizeRelV relativeFrom="margin">
+                  <wp14:pctHeight>0</wp14:pctHeight>
+                </wp14:sizeRelV>
+              </wp:anchor>
+            </w:drawing>
+          </mc:Choice>
+          <mc:Fallback>
+            <w:pict>
+              <v:rect w14:anchorId="6BF65616" id="Rectangle 64" o:spid="_x0000_s1044" style="position:absolute;margin-left:497.25pt;margin-top:19.55pt;width:41.25pt;height:83.25pt;z-index:251737088;visibility:visible;mso-wrap-style:square;mso-width-percent:0;mso-height-percent:0;mso-wrap-distance-left:9pt;mso-wrap-distance-top:0;mso-wrap-distance-right:9pt;mso-wrap-distance-bottom:0;mso-position-horizontal:absolute;mso-position-horizontal-relative:text;mso-position-vertical:absolute;mso-position-vertical-relative:text;mso-width-percent:0;mso-height-percent:0;mso-width-relative:margin;mso-height-relative:margin;v-text-anchor:middle" o:gfxdata="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" fillcolor="white [3212]" strokecolor="black [3213]" strokeweight="1pt">
+                <v:textbox>
+                  <w:txbxContent>
+                    <w:p>
+                      <w:pPr>
+                        <w:jc w:val="center"/>
+                        <w:rPr>
+                          <w:color w:val="000000" w:themeColor="text1"/>
+                          <w:lang w:val="en-US"/>
+                        </w:rPr>
+                      </w:pPr>
+                      <w:r>
+                        <w:rPr>
+                          <w:color w:val="000000" w:themeColor="text1"/>
+                          <w:lang w:val="en-US"/>
+                        </w:rPr>
+                        <w:t>Lập báo cáo theo Môn</w:t>
+                      </w:r>
+                    </w:p>
+                    <w:p>
+                      <w:pPr>
+                        <w:jc w:val="center"/>
+                        <w:rPr>
+                          <w:color w:val="000000" w:themeColor="text1"/>
+                          <w:lang w:val="en-US"/>
+                        </w:rPr>
+                      </w:pPr>
                     </w:p>
                   </w:txbxContent>
                 </v:textbox>
@@ -1183,13 +4221,45 @@
       </w:r>
       <w:r>
         <w:tab/>
+        <w:t xml:space="preserve">(sỉ số lớp, </w:t>
       </w:r>
-      <w:bookmarkStart w:id="0" w:name="_GoBack"/>
-      <w:bookmarkEnd w:id="0"/>
     </w:p>
+    <w:p>
+      <w:pPr>
+        <w:tabs>
+          <w:tab w:val="left" w:pos="13020"/>
+        </w:tabs>
+      </w:pPr>
+      <w:r>
+        <w:tab/>
+        <w:t xml:space="preserve">Điều kiện </w:t>
+      </w:r>
+    </w:p>
+    <w:p>
+      <w:pPr>
+        <w:tabs>
+          <w:tab w:val="left" w:pos="13020"/>
+        </w:tabs>
+      </w:pPr>
+      <w:r>
+        <w:tab/>
+        <w:t>Lên lớp)</w:t>
+      </w:r>
+    </w:p>
+    <w:p/>
+    <w:p/>
+    <w:p/>
+    <w:p/>
+    <w:p/>
+    <w:p/>
+    <w:p/>
+    <w:p/>
+    <w:p/>
+    <w:p/>
+    <w:p/>
     <w:sectPr>
-      <w:pgSz w:w="11906" w:h="16838"/>
-      <w:pgMar w:top="1440" w:right="1440" w:bottom="1440" w:left="1440" w:header="708" w:footer="708" w:gutter="0"/>
+      <w:pgSz w:w="16838" w:h="11906" w:orient="landscape"/>
+      <w:pgMar w:top="1440" w:right="1440" w:bottom="1440" w:left="1440" w:header="706" w:footer="706" w:gutter="0"/>
       <w:cols w:space="708"/>
       <w:docGrid w:linePitch="360"/>
     </w:sectPr>
@@ -1918,16 +4988,4 @@
     </a:ext>
   </a:extLst>
 </a:theme>
-</file>
-
-<file path=customXml/item1.xml><?xml version="1.0" encoding="utf-8"?>
-<b:Sources xmlns:b="http://schemas.openxmlformats.org/officeDocument/2006/bibliography" xmlns="http://schemas.openxmlformats.org/officeDocument/2006/bibliography" SelectedStyle="\APASixthEditionOfficeOnline.xsl" StyleName="APA" Version="6"/>
-</file>
-
-<file path=customXml/itemProps1.xml><?xml version="1.0" encoding="utf-8"?>
-<ds:datastoreItem xmlns:ds="http://schemas.openxmlformats.org/officeDocument/2006/customXml" ds:itemID="{C58614D7-E2DC-47ED-86EA-51178764D8D6}">
-  <ds:schemaRefs>
-    <ds:schemaRef ds:uri="http://schemas.openxmlformats.org/officeDocument/2006/bibliography"/>
-  </ds:schemaRefs>
-</ds:datastoreItem>
 </file>
</xml_diff>